<commit_message>
Gekut met aan elkaar liggende blokken
</commit_message>
<xml_diff>
--- a/Documentatie.docx
+++ b/Documentatie.docx
@@ -165,6 +165,38 @@
           <w:lang w:val="en-US"/>
         </w:rPr>
         <w:t>0.5 meer brainstormen + testen</w:t>
+      </w:r>
+    </w:p>
+    <w:p>
+      <w:pPr>
+        <w:rPr>
+          <w:lang w:val="en-US"/>
+        </w:rPr>
+      </w:pPr>
+    </w:p>
+    <w:p>
+      <w:pPr>
+        <w:rPr>
+          <w:lang w:val="nl-NL"/>
+        </w:rPr>
+      </w:pPr>
+      <w:r>
+        <w:rPr>
+          <w:lang w:val="nl-NL"/>
+        </w:rPr>
+        <w:t>17:20 start</w:t>
+      </w:r>
+      <w:r>
+        <w:rPr>
+          <w:lang w:val="nl-NL"/>
+        </w:rPr>
+        <w:t xml:space="preserve"> 18:45 end (kutten met naast e</w:t>
+      </w:r>
+      <w:r>
+        <w:rPr>
+          <w:lang w:val="nl-NL"/>
+        </w:rPr>
+        <w:t>lkaar liggen)</w:t>
       </w:r>
     </w:p>
     <w:sectPr>

</xml_diff>

<commit_message>
Added and implemented art
</commit_message>
<xml_diff>
--- a/Documentatie.docx
+++ b/Documentatie.docx
@@ -8,24 +8,62 @@
           <w:lang w:val="en-US"/>
         </w:rPr>
       </w:pPr>
+      <w:proofErr w:type="spellStart"/>
       <w:r>
         <w:rPr>
           <w:lang w:val="en-US"/>
         </w:rPr>
         <w:t>Documentatie</w:t>
       </w:r>
-    </w:p>
-    <w:p>
-      <w:pPr>
-        <w:rPr>
-          <w:lang w:val="en-US"/>
-        </w:rPr>
-      </w:pPr>
-      <w:r>
-        <w:rPr>
-          <w:lang w:val="en-US"/>
-        </w:rPr>
-        <w:t>Dingen te doen:</w:t>
+      <w:proofErr w:type="spellEnd"/>
+    </w:p>
+    <w:p>
+      <w:pPr>
+        <w:rPr>
+          <w:lang w:val="en-US"/>
+        </w:rPr>
+      </w:pPr>
+      <w:proofErr w:type="spellStart"/>
+      <w:r>
+        <w:rPr>
+          <w:lang w:val="en-US"/>
+        </w:rPr>
+        <w:t>Dingen</w:t>
+      </w:r>
+      <w:proofErr w:type="spellEnd"/>
+      <w:r>
+        <w:rPr>
+          <w:lang w:val="en-US"/>
+        </w:rPr>
+        <w:t xml:space="preserve"> </w:t>
+      </w:r>
+      <w:proofErr w:type="spellStart"/>
+      <w:r>
+        <w:rPr>
+          <w:lang w:val="en-US"/>
+        </w:rPr>
+        <w:t>te</w:t>
+      </w:r>
+      <w:proofErr w:type="spellEnd"/>
+      <w:r>
+        <w:rPr>
+          <w:lang w:val="en-US"/>
+        </w:rPr>
+        <w:t xml:space="preserve"> </w:t>
+      </w:r>
+      <w:proofErr w:type="spellStart"/>
+      <w:r>
+        <w:rPr>
+          <w:lang w:val="en-US"/>
+        </w:rPr>
+        <w:t>doen</w:t>
+      </w:r>
+      <w:proofErr w:type="spellEnd"/>
+      <w:r>
+        <w:rPr>
+          <w:lang w:val="en-US"/>
+        </w:rPr>
+        <w:t>:</w:t>
       </w:r>
     </w:p>
     <w:p>
@@ -67,7 +105,21 @@
         <w:rPr>
           <w:lang w:val="nl-NL"/>
         </w:rPr>
-        <w:t>Opzoeken hoe grids werken (de dingen ernaast moeten ook veranderen)</w:t>
+        <w:t xml:space="preserve">Opzoeken hoe </w:t>
+      </w:r>
+      <w:proofErr w:type="spellStart"/>
+      <w:r>
+        <w:rPr>
+          <w:lang w:val="nl-NL"/>
+        </w:rPr>
+        <w:t>grids</w:t>
+      </w:r>
+      <w:proofErr w:type="spellEnd"/>
+      <w:r>
+        <w:rPr>
+          <w:lang w:val="nl-NL"/>
+        </w:rPr>
+        <w:t xml:space="preserve"> werken (de dingen ernaast moeten ook veranderen)</w:t>
       </w:r>
     </w:p>
     <w:p>
@@ -98,8 +150,30 @@
         <w:rPr>
           <w:lang w:val="en-US"/>
         </w:rPr>
-        <w:t>1 uur, overleg</w:t>
-      </w:r>
+        <w:t xml:space="preserve">1 </w:t>
+      </w:r>
+      <w:proofErr w:type="spellStart"/>
+      <w:r>
+        <w:rPr>
+          <w:lang w:val="en-US"/>
+        </w:rPr>
+        <w:t>uur</w:t>
+      </w:r>
+      <w:proofErr w:type="spellEnd"/>
+      <w:r>
+        <w:rPr>
+          <w:lang w:val="en-US"/>
+        </w:rPr>
+        <w:t xml:space="preserve">, </w:t>
+      </w:r>
+      <w:proofErr w:type="spellStart"/>
+      <w:r>
+        <w:rPr>
+          <w:lang w:val="en-US"/>
+        </w:rPr>
+        <w:t>overleg</w:t>
+      </w:r>
+      <w:proofErr w:type="spellEnd"/>
     </w:p>
     <w:p>
       <w:pPr>
@@ -116,7 +190,21 @@
         <w:rPr>
           <w:lang w:val="en-US"/>
         </w:rPr>
-        <w:t>0.5 uur, brainstorm</w:t>
+        <w:t xml:space="preserve">0.5 </w:t>
+      </w:r>
+      <w:proofErr w:type="spellStart"/>
+      <w:r>
+        <w:rPr>
+          <w:lang w:val="en-US"/>
+        </w:rPr>
+        <w:t>uur</w:t>
+      </w:r>
+      <w:proofErr w:type="spellEnd"/>
+      <w:r>
+        <w:rPr>
+          <w:lang w:val="en-US"/>
+        </w:rPr>
+        <w:t>, brainstorm</w:t>
       </w:r>
     </w:p>
     <w:p>
@@ -164,8 +252,44 @@
         <w:rPr>
           <w:lang w:val="en-US"/>
         </w:rPr>
-        <w:t>0.5 meer brainstormen + testen</w:t>
-      </w:r>
+        <w:t xml:space="preserve">0.5 </w:t>
+      </w:r>
+      <w:proofErr w:type="spellStart"/>
+      <w:r>
+        <w:rPr>
+          <w:lang w:val="en-US"/>
+        </w:rPr>
+        <w:t>meer</w:t>
+      </w:r>
+      <w:proofErr w:type="spellEnd"/>
+      <w:r>
+        <w:rPr>
+          <w:lang w:val="en-US"/>
+        </w:rPr>
+        <w:t xml:space="preserve"> </w:t>
+      </w:r>
+      <w:proofErr w:type="spellStart"/>
+      <w:r>
+        <w:rPr>
+          <w:lang w:val="en-US"/>
+        </w:rPr>
+        <w:t>brainstormen</w:t>
+      </w:r>
+      <w:proofErr w:type="spellEnd"/>
+      <w:r>
+        <w:rPr>
+          <w:lang w:val="en-US"/>
+        </w:rPr>
+        <w:t xml:space="preserve"> + </w:t>
+      </w:r>
+      <w:proofErr w:type="spellStart"/>
+      <w:r>
+        <w:rPr>
+          <w:lang w:val="en-US"/>
+        </w:rPr>
+        <w:t>testen</w:t>
+      </w:r>
+      <w:proofErr w:type="spellEnd"/>
     </w:p>
     <w:p>
       <w:pPr>
@@ -259,7 +383,35 @@
         <w:rPr>
           <w:lang w:val="nl-NL"/>
         </w:rPr>
-        <w:t>18.00 Proberen kinect naar unity te krijgen</w:t>
+        <w:t xml:space="preserve">18.00 Proberen </w:t>
+      </w:r>
+      <w:proofErr w:type="spellStart"/>
+      <w:r>
+        <w:rPr>
+          <w:lang w:val="nl-NL"/>
+        </w:rPr>
+        <w:t>kinect</w:t>
+      </w:r>
+      <w:proofErr w:type="spellEnd"/>
+      <w:r>
+        <w:rPr>
+          <w:lang w:val="nl-NL"/>
+        </w:rPr>
+        <w:t xml:space="preserve"> naar </w:t>
+      </w:r>
+      <w:proofErr w:type="spellStart"/>
+      <w:r>
+        <w:rPr>
+          <w:lang w:val="nl-NL"/>
+        </w:rPr>
+        <w:t>unity</w:t>
+      </w:r>
+      <w:proofErr w:type="spellEnd"/>
+      <w:r>
+        <w:rPr>
+          <w:lang w:val="nl-NL"/>
+        </w:rPr>
+        <w:t xml:space="preserve"> te krijgen</w:t>
       </w:r>
     </w:p>
     <w:p>
@@ -312,6 +464,9 @@
     </w:p>
     <w:p>
       <w:pPr>
+        <w:pBdr>
+          <w:bottom w:val="single" w:sz="6" w:space="1" w:color="auto"/>
+        </w:pBdr>
         <w:rPr>
           <w:lang w:val="nl-NL"/>
         </w:rPr>
@@ -328,6 +483,408 @@
         </w:rPr>
         <w:t xml:space="preserve"> start 16.30 HET WERKT!!!!</w:t>
       </w:r>
+    </w:p>
+    <w:p>
+      <w:pPr>
+        <w:rPr>
+          <w:lang w:val="nl-NL"/>
+        </w:rPr>
+      </w:pPr>
+      <w:r>
+        <w:rPr>
+          <w:lang w:val="nl-NL"/>
+        </w:rPr>
+        <w:t>Totaal: 8 uur en 10 minuten</w:t>
+      </w:r>
+    </w:p>
+    <w:p>
+      <w:pPr>
+        <w:rPr>
+          <w:lang w:val="nl-NL"/>
+        </w:rPr>
+      </w:pPr>
+    </w:p>
+    <w:p>
+      <w:pPr>
+        <w:rPr>
+          <w:u w:val="single"/>
+          <w:lang w:val="nl-NL"/>
+        </w:rPr>
+      </w:pPr>
+      <w:r>
+        <w:rPr>
+          <w:u w:val="single"/>
+          <w:lang w:val="nl-NL"/>
+        </w:rPr>
+        <w:t>TODO:</w:t>
+      </w:r>
+    </w:p>
+    <w:p>
+      <w:pPr>
+        <w:pStyle w:val="ListParagraph"/>
+        <w:numPr>
+          <w:ilvl w:val="0"/>
+          <w:numId w:val="1"/>
+        </w:numPr>
+        <w:rPr>
+          <w:highlight w:val="green"/>
+          <w:lang w:val="nl-NL"/>
+        </w:rPr>
+      </w:pPr>
+      <w:proofErr w:type="spellStart"/>
+      <w:r>
+        <w:rPr>
+          <w:highlight w:val="green"/>
+          <w:lang w:val="nl-NL"/>
+        </w:rPr>
+        <w:t>Character</w:t>
+      </w:r>
+      <w:proofErr w:type="spellEnd"/>
+      <w:r>
+        <w:rPr>
+          <w:highlight w:val="green"/>
+          <w:lang w:val="nl-NL"/>
+        </w:rPr>
+        <w:t xml:space="preserve"> art</w:t>
+      </w:r>
+    </w:p>
+    <w:p>
+      <w:pPr>
+        <w:pStyle w:val="ListParagraph"/>
+        <w:numPr>
+          <w:ilvl w:val="0"/>
+          <w:numId w:val="1"/>
+        </w:numPr>
+        <w:rPr>
+          <w:highlight w:val="green"/>
+          <w:lang w:val="nl-NL"/>
+        </w:rPr>
+      </w:pPr>
+      <w:proofErr w:type="spellStart"/>
+      <w:r>
+        <w:rPr>
+          <w:highlight w:val="green"/>
+          <w:lang w:val="nl-NL"/>
+        </w:rPr>
+        <w:t>Tile</w:t>
+      </w:r>
+      <w:proofErr w:type="spellEnd"/>
+      <w:r>
+        <w:rPr>
+          <w:highlight w:val="green"/>
+          <w:lang w:val="nl-NL"/>
+        </w:rPr>
+        <w:t xml:space="preserve"> art</w:t>
+      </w:r>
+    </w:p>
+    <w:p>
+      <w:pPr>
+        <w:pStyle w:val="ListParagraph"/>
+        <w:numPr>
+          <w:ilvl w:val="0"/>
+          <w:numId w:val="1"/>
+        </w:numPr>
+        <w:rPr>
+          <w:lang w:val="nl-NL"/>
+        </w:rPr>
+      </w:pPr>
+      <w:r>
+        <w:rPr>
+          <w:lang w:val="nl-NL"/>
+        </w:rPr>
+        <w:t>Background art</w:t>
+      </w:r>
+    </w:p>
+    <w:p>
+      <w:pPr>
+        <w:pStyle w:val="ListParagraph"/>
+        <w:numPr>
+          <w:ilvl w:val="0"/>
+          <w:numId w:val="1"/>
+        </w:numPr>
+        <w:rPr>
+          <w:lang w:val="nl-NL"/>
+        </w:rPr>
+      </w:pPr>
+      <w:r>
+        <w:rPr>
+          <w:lang w:val="nl-NL"/>
+        </w:rPr>
+        <w:t xml:space="preserve">Start </w:t>
+      </w:r>
+      <w:proofErr w:type="spellStart"/>
+      <w:r>
+        <w:rPr>
+          <w:lang w:val="nl-NL"/>
+        </w:rPr>
+        <w:t>and</w:t>
+      </w:r>
+      <w:proofErr w:type="spellEnd"/>
+      <w:r>
+        <w:rPr>
+          <w:lang w:val="nl-NL"/>
+        </w:rPr>
+        <w:t xml:space="preserve"> End Screen</w:t>
+      </w:r>
+    </w:p>
+    <w:p>
+      <w:pPr>
+        <w:pStyle w:val="ListParagraph"/>
+        <w:numPr>
+          <w:ilvl w:val="0"/>
+          <w:numId w:val="1"/>
+        </w:numPr>
+        <w:rPr>
+          <w:lang w:val="nl-NL"/>
+        </w:rPr>
+      </w:pPr>
+      <w:r>
+        <w:rPr>
+          <w:lang w:val="nl-NL"/>
+        </w:rPr>
+        <w:t>Tutorial bit</w:t>
+      </w:r>
+    </w:p>
+    <w:p>
+      <w:pPr>
+        <w:pStyle w:val="ListParagraph"/>
+        <w:numPr>
+          <w:ilvl w:val="0"/>
+          <w:numId w:val="1"/>
+        </w:numPr>
+        <w:rPr>
+          <w:highlight w:val="yellow"/>
+          <w:lang w:val="nl-NL"/>
+        </w:rPr>
+      </w:pPr>
+      <w:r>
+        <w:rPr>
+          <w:highlight w:val="yellow"/>
+          <w:lang w:val="nl-NL"/>
+        </w:rPr>
+        <w:t xml:space="preserve">Change </w:t>
+      </w:r>
+      <w:proofErr w:type="spellStart"/>
+      <w:r>
+        <w:rPr>
+          <w:highlight w:val="yellow"/>
+          <w:lang w:val="nl-NL"/>
+        </w:rPr>
+        <w:t>tiles</w:t>
+      </w:r>
+      <w:proofErr w:type="spellEnd"/>
+      <w:r>
+        <w:rPr>
+          <w:highlight w:val="yellow"/>
+          <w:lang w:val="nl-NL"/>
+        </w:rPr>
+        <w:t xml:space="preserve"> </w:t>
+      </w:r>
+      <w:proofErr w:type="spellStart"/>
+      <w:r>
+        <w:rPr>
+          <w:highlight w:val="yellow"/>
+          <w:lang w:val="nl-NL"/>
+        </w:rPr>
+        <w:t>when</w:t>
+      </w:r>
+      <w:proofErr w:type="spellEnd"/>
+      <w:r>
+        <w:rPr>
+          <w:highlight w:val="yellow"/>
+          <w:lang w:val="nl-NL"/>
+        </w:rPr>
+        <w:t xml:space="preserve"> </w:t>
+      </w:r>
+      <w:proofErr w:type="spellStart"/>
+      <w:r>
+        <w:rPr>
+          <w:highlight w:val="yellow"/>
+          <w:lang w:val="nl-NL"/>
+        </w:rPr>
+        <w:t>pressed</w:t>
+      </w:r>
+      <w:proofErr w:type="spellEnd"/>
+    </w:p>
+    <w:p>
+      <w:pPr>
+        <w:pStyle w:val="ListParagraph"/>
+        <w:numPr>
+          <w:ilvl w:val="0"/>
+          <w:numId w:val="1"/>
+        </w:numPr>
+        <w:rPr>
+          <w:lang w:val="en-US"/>
+        </w:rPr>
+      </w:pPr>
+      <w:r>
+        <w:rPr>
+          <w:lang w:val="en-US"/>
+        </w:rPr>
+        <w:t>Only change when correct t</w:t>
+      </w:r>
+      <w:r>
+        <w:rPr>
+          <w:lang w:val="en-US"/>
+        </w:rPr>
+        <w:t>ile</w:t>
+      </w:r>
+    </w:p>
+    <w:p>
+      <w:pPr>
+        <w:pStyle w:val="ListParagraph"/>
+        <w:numPr>
+          <w:ilvl w:val="0"/>
+          <w:numId w:val="1"/>
+        </w:numPr>
+        <w:rPr>
+          <w:lang w:val="nl-NL"/>
+        </w:rPr>
+      </w:pPr>
+      <w:r>
+        <w:rPr>
+          <w:lang w:val="nl-NL"/>
+        </w:rPr>
+        <w:t xml:space="preserve">Change </w:t>
+      </w:r>
+      <w:proofErr w:type="spellStart"/>
+      <w:r>
+        <w:rPr>
+          <w:lang w:val="nl-NL"/>
+        </w:rPr>
+        <w:t>surrounding</w:t>
+      </w:r>
+      <w:proofErr w:type="spellEnd"/>
+      <w:r>
+        <w:rPr>
+          <w:lang w:val="nl-NL"/>
+        </w:rPr>
+        <w:t xml:space="preserve"> </w:t>
+      </w:r>
+      <w:proofErr w:type="spellStart"/>
+      <w:r>
+        <w:rPr>
+          <w:lang w:val="nl-NL"/>
+        </w:rPr>
+        <w:t>tiles</w:t>
+      </w:r>
+      <w:proofErr w:type="spellEnd"/>
+    </w:p>
+    <w:p>
+      <w:pPr>
+        <w:pStyle w:val="ListParagraph"/>
+        <w:numPr>
+          <w:ilvl w:val="0"/>
+          <w:numId w:val="1"/>
+        </w:numPr>
+        <w:rPr>
+          <w:highlight w:val="yellow"/>
+          <w:lang w:val="nl-NL"/>
+        </w:rPr>
+      </w:pPr>
+      <w:proofErr w:type="spellStart"/>
+      <w:r>
+        <w:rPr>
+          <w:highlight w:val="yellow"/>
+          <w:lang w:val="nl-NL"/>
+        </w:rPr>
+        <w:t>Decrease</w:t>
+      </w:r>
+      <w:proofErr w:type="spellEnd"/>
+      <w:r>
+        <w:rPr>
+          <w:highlight w:val="yellow"/>
+          <w:lang w:val="nl-NL"/>
+        </w:rPr>
+        <w:t xml:space="preserve"> </w:t>
+      </w:r>
+      <w:proofErr w:type="spellStart"/>
+      <w:r>
+        <w:rPr>
+          <w:highlight w:val="yellow"/>
+          <w:lang w:val="nl-NL"/>
+        </w:rPr>
+        <w:t>tile</w:t>
+      </w:r>
+      <w:proofErr w:type="spellEnd"/>
+      <w:r>
+        <w:rPr>
+          <w:highlight w:val="yellow"/>
+          <w:lang w:val="nl-NL"/>
+        </w:rPr>
+        <w:t xml:space="preserve"> timer</w:t>
+      </w:r>
+    </w:p>
+    <w:p>
+      <w:pPr>
+        <w:pStyle w:val="ListParagraph"/>
+        <w:numPr>
+          <w:ilvl w:val="0"/>
+          <w:numId w:val="1"/>
+        </w:numPr>
+        <w:rPr>
+          <w:lang w:val="nl-NL"/>
+        </w:rPr>
+      </w:pPr>
+      <w:r>
+        <w:rPr>
+          <w:lang w:val="nl-NL"/>
+        </w:rPr>
+        <w:t>Point system</w:t>
+      </w:r>
+    </w:p>
+    <w:p>
+      <w:pPr>
+        <w:rPr>
+          <w:lang w:val="nl-NL"/>
+        </w:rPr>
+      </w:pPr>
+    </w:p>
+    <w:p>
+      <w:pPr>
+        <w:rPr>
+          <w:lang w:val="nl-NL"/>
+        </w:rPr>
+      </w:pPr>
+      <w:r>
+        <w:rPr>
+          <w:lang w:val="nl-NL"/>
+        </w:rPr>
+        <w:t>12:40 start</w:t>
+      </w:r>
+      <w:r>
+        <w:rPr>
+          <w:lang w:val="nl-NL"/>
+        </w:rPr>
+        <w:t xml:space="preserve"> 14.30 Bezig met art</w:t>
+      </w:r>
+    </w:p>
+    <w:p>
+      <w:pPr>
+        <w:rPr>
+          <w:lang w:val="nl-NL"/>
+        </w:rPr>
+      </w:pPr>
+      <w:r>
+        <w:rPr>
+          <w:lang w:val="nl-NL"/>
+        </w:rPr>
+        <w:t>15.00 start</w:t>
+      </w:r>
+      <w:r>
+        <w:rPr>
+          <w:lang w:val="nl-NL"/>
+        </w:rPr>
+        <w:t xml:space="preserve"> 17.30 Art af en </w:t>
+      </w:r>
+      <w:proofErr w:type="spellStart"/>
+      <w:r>
+        <w:rPr>
+          <w:lang w:val="nl-NL"/>
+        </w:rPr>
+        <w:t>implemented</w:t>
+      </w:r>
+      <w:proofErr w:type="spellEnd"/>
     </w:p>
     <w:sectPr>
       <w:pgSz w:w="11906" w:h="16838"/>

</xml_diff>

<commit_message>
Added aanliggende tiles (meh)
</commit_message>
<xml_diff>
--- a/Documentatie.docx
+++ b/Documentatie.docx
@@ -8,62 +8,24 @@
           <w:lang w:val="en-US"/>
         </w:rPr>
       </w:pPr>
-      <w:proofErr w:type="spellStart"/>
       <w:r>
         <w:rPr>
           <w:lang w:val="en-US"/>
         </w:rPr>
         <w:t>Documentatie</w:t>
       </w:r>
-      <w:proofErr w:type="spellEnd"/>
-    </w:p>
-    <w:p>
-      <w:pPr>
-        <w:rPr>
-          <w:lang w:val="en-US"/>
-        </w:rPr>
-      </w:pPr>
-      <w:proofErr w:type="spellStart"/>
-      <w:r>
-        <w:rPr>
-          <w:lang w:val="en-US"/>
-        </w:rPr>
-        <w:t>Dingen</w:t>
-      </w:r>
-      <w:proofErr w:type="spellEnd"/>
-      <w:r>
-        <w:rPr>
-          <w:lang w:val="en-US"/>
-        </w:rPr>
-        <w:t xml:space="preserve"> </w:t>
-      </w:r>
-      <w:proofErr w:type="spellStart"/>
-      <w:r>
-        <w:rPr>
-          <w:lang w:val="en-US"/>
-        </w:rPr>
-        <w:t>te</w:t>
-      </w:r>
-      <w:proofErr w:type="spellEnd"/>
-      <w:r>
-        <w:rPr>
-          <w:lang w:val="en-US"/>
-        </w:rPr>
-        <w:t xml:space="preserve"> </w:t>
-      </w:r>
-      <w:proofErr w:type="spellStart"/>
-      <w:r>
-        <w:rPr>
-          <w:lang w:val="en-US"/>
-        </w:rPr>
-        <w:t>doen</w:t>
-      </w:r>
-      <w:proofErr w:type="spellEnd"/>
-      <w:r>
-        <w:rPr>
-          <w:lang w:val="en-US"/>
-        </w:rPr>
-        <w:t>:</w:t>
+    </w:p>
+    <w:p>
+      <w:pPr>
+        <w:rPr>
+          <w:lang w:val="en-US"/>
+        </w:rPr>
+      </w:pPr>
+      <w:r>
+        <w:rPr>
+          <w:lang w:val="en-US"/>
+        </w:rPr>
+        <w:t>Dingen te doen:</w:t>
       </w:r>
     </w:p>
     <w:p>
@@ -105,21 +67,7 @@
         <w:rPr>
           <w:lang w:val="nl-NL"/>
         </w:rPr>
-        <w:t xml:space="preserve">Opzoeken hoe </w:t>
-      </w:r>
-      <w:proofErr w:type="spellStart"/>
-      <w:r>
-        <w:rPr>
-          <w:lang w:val="nl-NL"/>
-        </w:rPr>
-        <w:t>grids</w:t>
-      </w:r>
-      <w:proofErr w:type="spellEnd"/>
-      <w:r>
-        <w:rPr>
-          <w:lang w:val="nl-NL"/>
-        </w:rPr>
-        <w:t xml:space="preserve"> werken (de dingen ernaast moeten ook veranderen)</w:t>
+        <w:t>Opzoeken hoe grids werken (de dingen ernaast moeten ook veranderen)</w:t>
       </w:r>
     </w:p>
     <w:p>
@@ -150,30 +98,8 @@
         <w:rPr>
           <w:lang w:val="en-US"/>
         </w:rPr>
-        <w:t xml:space="preserve">1 </w:t>
-      </w:r>
-      <w:proofErr w:type="spellStart"/>
-      <w:r>
-        <w:rPr>
-          <w:lang w:val="en-US"/>
-        </w:rPr>
-        <w:t>uur</w:t>
-      </w:r>
-      <w:proofErr w:type="spellEnd"/>
-      <w:r>
-        <w:rPr>
-          <w:lang w:val="en-US"/>
-        </w:rPr>
-        <w:t xml:space="preserve">, </w:t>
-      </w:r>
-      <w:proofErr w:type="spellStart"/>
-      <w:r>
-        <w:rPr>
-          <w:lang w:val="en-US"/>
-        </w:rPr>
-        <w:t>overleg</w:t>
-      </w:r>
-      <w:proofErr w:type="spellEnd"/>
+        <w:t>1 uur, overleg</w:t>
+      </w:r>
     </w:p>
     <w:p>
       <w:pPr>
@@ -190,21 +116,7 @@
         <w:rPr>
           <w:lang w:val="en-US"/>
         </w:rPr>
-        <w:t xml:space="preserve">0.5 </w:t>
-      </w:r>
-      <w:proofErr w:type="spellStart"/>
-      <w:r>
-        <w:rPr>
-          <w:lang w:val="en-US"/>
-        </w:rPr>
-        <w:t>uur</w:t>
-      </w:r>
-      <w:proofErr w:type="spellEnd"/>
-      <w:r>
-        <w:rPr>
-          <w:lang w:val="en-US"/>
-        </w:rPr>
-        <w:t>, brainstorm</w:t>
+        <w:t>0.5 uur, brainstorm</w:t>
       </w:r>
     </w:p>
     <w:p>
@@ -252,44 +164,8 @@
         <w:rPr>
           <w:lang w:val="en-US"/>
         </w:rPr>
-        <w:t xml:space="preserve">0.5 </w:t>
-      </w:r>
-      <w:proofErr w:type="spellStart"/>
-      <w:r>
-        <w:rPr>
-          <w:lang w:val="en-US"/>
-        </w:rPr>
-        <w:t>meer</w:t>
-      </w:r>
-      <w:proofErr w:type="spellEnd"/>
-      <w:r>
-        <w:rPr>
-          <w:lang w:val="en-US"/>
-        </w:rPr>
-        <w:t xml:space="preserve"> </w:t>
-      </w:r>
-      <w:proofErr w:type="spellStart"/>
-      <w:r>
-        <w:rPr>
-          <w:lang w:val="en-US"/>
-        </w:rPr>
-        <w:t>brainstormen</w:t>
-      </w:r>
-      <w:proofErr w:type="spellEnd"/>
-      <w:r>
-        <w:rPr>
-          <w:lang w:val="en-US"/>
-        </w:rPr>
-        <w:t xml:space="preserve"> + </w:t>
-      </w:r>
-      <w:proofErr w:type="spellStart"/>
-      <w:r>
-        <w:rPr>
-          <w:lang w:val="en-US"/>
-        </w:rPr>
-        <w:t>testen</w:t>
-      </w:r>
-      <w:proofErr w:type="spellEnd"/>
+        <w:t>0.5 meer brainstormen + testen</w:t>
+      </w:r>
     </w:p>
     <w:p>
       <w:pPr>
@@ -383,35 +259,7 @@
         <w:rPr>
           <w:lang w:val="nl-NL"/>
         </w:rPr>
-        <w:t xml:space="preserve">18.00 Proberen </w:t>
-      </w:r>
-      <w:proofErr w:type="spellStart"/>
-      <w:r>
-        <w:rPr>
-          <w:lang w:val="nl-NL"/>
-        </w:rPr>
-        <w:t>kinect</w:t>
-      </w:r>
-      <w:proofErr w:type="spellEnd"/>
-      <w:r>
-        <w:rPr>
-          <w:lang w:val="nl-NL"/>
-        </w:rPr>
-        <w:t xml:space="preserve"> naar </w:t>
-      </w:r>
-      <w:proofErr w:type="spellStart"/>
-      <w:r>
-        <w:rPr>
-          <w:lang w:val="nl-NL"/>
-        </w:rPr>
-        <w:t>unity</w:t>
-      </w:r>
-      <w:proofErr w:type="spellEnd"/>
-      <w:r>
-        <w:rPr>
-          <w:lang w:val="nl-NL"/>
-        </w:rPr>
-        <w:t xml:space="preserve"> te krijgen</w:t>
+        <w:t>18.00 Proberen kinect naar unity te krijgen</w:t>
       </w:r>
     </w:p>
     <w:p>
@@ -531,21 +379,32 @@
           <w:lang w:val="nl-NL"/>
         </w:rPr>
       </w:pPr>
-      <w:proofErr w:type="spellStart"/>
       <w:r>
         <w:rPr>
           <w:highlight w:val="green"/>
           <w:lang w:val="nl-NL"/>
         </w:rPr>
-        <w:t>Character</w:t>
-      </w:r>
-      <w:proofErr w:type="spellEnd"/>
-      <w:r>
+        <w:t>Character art</w:t>
+      </w:r>
+    </w:p>
+    <w:p>
+      <w:pPr>
+        <w:pStyle w:val="ListParagraph"/>
+        <w:numPr>
+          <w:ilvl w:val="0"/>
+          <w:numId w:val="1"/>
+        </w:numPr>
         <w:rPr>
           <w:highlight w:val="green"/>
           <w:lang w:val="nl-NL"/>
         </w:rPr>
-        <w:t xml:space="preserve"> art</w:t>
+      </w:pPr>
+      <w:r>
+        <w:rPr>
+          <w:highlight w:val="green"/>
+          <w:lang w:val="nl-NL"/>
+        </w:rPr>
+        <w:t>Tile art</w:t>
       </w:r>
     </w:p>
     <w:p>
@@ -556,25 +415,90 @@
           <w:numId w:val="1"/>
         </w:numPr>
         <w:rPr>
+          <w:lang w:val="nl-NL"/>
+        </w:rPr>
+      </w:pPr>
+      <w:r>
+        <w:rPr>
+          <w:lang w:val="nl-NL"/>
+        </w:rPr>
+        <w:t>Background art</w:t>
+      </w:r>
+    </w:p>
+    <w:p>
+      <w:pPr>
+        <w:pStyle w:val="ListParagraph"/>
+        <w:numPr>
+          <w:ilvl w:val="0"/>
+          <w:numId w:val="1"/>
+        </w:numPr>
+        <w:rPr>
+          <w:lang w:val="nl-NL"/>
+        </w:rPr>
+      </w:pPr>
+      <w:r>
+        <w:rPr>
+          <w:lang w:val="nl-NL"/>
+        </w:rPr>
+        <w:t>Start and End Screen</w:t>
+      </w:r>
+    </w:p>
+    <w:p>
+      <w:pPr>
+        <w:pStyle w:val="ListParagraph"/>
+        <w:numPr>
+          <w:ilvl w:val="0"/>
+          <w:numId w:val="1"/>
+        </w:numPr>
+        <w:rPr>
+          <w:lang w:val="nl-NL"/>
+        </w:rPr>
+      </w:pPr>
+      <w:r>
+        <w:rPr>
+          <w:lang w:val="nl-NL"/>
+        </w:rPr>
+        <w:t>Tutorial bit</w:t>
+      </w:r>
+    </w:p>
+    <w:p>
+      <w:pPr>
+        <w:pStyle w:val="ListParagraph"/>
+        <w:numPr>
+          <w:ilvl w:val="0"/>
+          <w:numId w:val="1"/>
+        </w:numPr>
+        <w:rPr>
           <w:highlight w:val="green"/>
           <w:lang w:val="nl-NL"/>
         </w:rPr>
       </w:pPr>
-      <w:proofErr w:type="spellStart"/>
       <w:r>
         <w:rPr>
           <w:highlight w:val="green"/>
           <w:lang w:val="nl-NL"/>
         </w:rPr>
-        <w:t>Tile</w:t>
-      </w:r>
-      <w:proofErr w:type="spellEnd"/>
-      <w:r>
+        <w:t>Change tiles when pressed</w:t>
+      </w:r>
+    </w:p>
+    <w:p>
+      <w:pPr>
+        <w:pStyle w:val="ListParagraph"/>
+        <w:numPr>
+          <w:ilvl w:val="0"/>
+          <w:numId w:val="1"/>
+        </w:numPr>
         <w:rPr>
           <w:highlight w:val="green"/>
-          <w:lang w:val="nl-NL"/>
-        </w:rPr>
-        <w:t xml:space="preserve"> art</w:t>
+          <w:lang w:val="en-US"/>
+        </w:rPr>
+      </w:pPr>
+      <w:r>
+        <w:rPr>
+          <w:highlight w:val="green"/>
+          <w:lang w:val="en-US"/>
+        </w:rPr>
+        <w:t>Only change when correct tile</w:t>
       </w:r>
     </w:p>
     <w:p>
@@ -585,14 +509,16 @@
           <w:numId w:val="1"/>
         </w:numPr>
         <w:rPr>
-          <w:lang w:val="nl-NL"/>
-        </w:rPr>
-      </w:pPr>
-      <w:r>
-        <w:rPr>
-          <w:lang w:val="nl-NL"/>
-        </w:rPr>
-        <w:t>Background art</w:t>
+          <w:highlight w:val="green"/>
+          <w:lang w:val="nl-NL"/>
+        </w:rPr>
+      </w:pPr>
+      <w:r>
+        <w:rPr>
+          <w:highlight w:val="green"/>
+          <w:lang w:val="nl-NL"/>
+        </w:rPr>
+        <w:t>Change surrounding tiles</w:t>
       </w:r>
     </w:p>
     <w:p>
@@ -603,28 +529,16 @@
           <w:numId w:val="1"/>
         </w:numPr>
         <w:rPr>
-          <w:lang w:val="nl-NL"/>
-        </w:rPr>
-      </w:pPr>
-      <w:r>
-        <w:rPr>
-          <w:lang w:val="nl-NL"/>
-        </w:rPr>
-        <w:t xml:space="preserve">Start </w:t>
-      </w:r>
-      <w:proofErr w:type="spellStart"/>
-      <w:r>
-        <w:rPr>
-          <w:lang w:val="nl-NL"/>
-        </w:rPr>
-        <w:t>and</w:t>
-      </w:r>
-      <w:proofErr w:type="spellEnd"/>
-      <w:r>
-        <w:rPr>
-          <w:lang w:val="nl-NL"/>
-        </w:rPr>
-        <w:t xml:space="preserve"> End Screen</w:t>
+          <w:highlight w:val="green"/>
+          <w:lang w:val="nl-NL"/>
+        </w:rPr>
+      </w:pPr>
+      <w:r>
+        <w:rPr>
+          <w:highlight w:val="green"/>
+          <w:lang w:val="nl-NL"/>
+        </w:rPr>
+        <w:t>Decrease tile timer</w:t>
       </w:r>
     </w:p>
     <w:p>
@@ -642,7 +556,7 @@
         <w:rPr>
           <w:lang w:val="nl-NL"/>
         </w:rPr>
-        <w:t>Tutorial bit</w:t>
+        <w:t>Point system</w:t>
       </w:r>
     </w:p>
     <w:p>
@@ -653,184 +567,14 @@
           <w:numId w:val="1"/>
         </w:numPr>
         <w:rPr>
-          <w:highlight w:val="yellow"/>
-          <w:lang w:val="nl-NL"/>
-        </w:rPr>
-      </w:pPr>
-      <w:r>
-        <w:rPr>
-          <w:highlight w:val="yellow"/>
-          <w:lang w:val="nl-NL"/>
-        </w:rPr>
-        <w:t xml:space="preserve">Change </w:t>
-      </w:r>
-      <w:proofErr w:type="spellStart"/>
-      <w:r>
-        <w:rPr>
-          <w:highlight w:val="yellow"/>
-          <w:lang w:val="nl-NL"/>
-        </w:rPr>
-        <w:t>tiles</w:t>
-      </w:r>
-      <w:proofErr w:type="spellEnd"/>
-      <w:r>
-        <w:rPr>
-          <w:highlight w:val="yellow"/>
-          <w:lang w:val="nl-NL"/>
-        </w:rPr>
-        <w:t xml:space="preserve"> </w:t>
-      </w:r>
-      <w:proofErr w:type="spellStart"/>
-      <w:r>
-        <w:rPr>
-          <w:highlight w:val="yellow"/>
-          <w:lang w:val="nl-NL"/>
-        </w:rPr>
-        <w:t>when</w:t>
-      </w:r>
-      <w:proofErr w:type="spellEnd"/>
-      <w:r>
-        <w:rPr>
-          <w:highlight w:val="yellow"/>
-          <w:lang w:val="nl-NL"/>
-        </w:rPr>
-        <w:t xml:space="preserve"> </w:t>
-      </w:r>
-      <w:proofErr w:type="spellStart"/>
-      <w:r>
-        <w:rPr>
-          <w:highlight w:val="yellow"/>
-          <w:lang w:val="nl-NL"/>
-        </w:rPr>
-        <w:t>pressed</w:t>
-      </w:r>
-      <w:proofErr w:type="spellEnd"/>
-    </w:p>
-    <w:p>
-      <w:pPr>
-        <w:pStyle w:val="ListParagraph"/>
-        <w:numPr>
-          <w:ilvl w:val="0"/>
-          <w:numId w:val="1"/>
-        </w:numPr>
-        <w:rPr>
-          <w:lang w:val="en-US"/>
-        </w:rPr>
-      </w:pPr>
-      <w:r>
-        <w:rPr>
-          <w:lang w:val="en-US"/>
-        </w:rPr>
-        <w:t>Only change when correct t</w:t>
-      </w:r>
-      <w:r>
-        <w:rPr>
-          <w:lang w:val="en-US"/>
-        </w:rPr>
-        <w:t>ile</w:t>
-      </w:r>
-    </w:p>
-    <w:p>
-      <w:pPr>
-        <w:pStyle w:val="ListParagraph"/>
-        <w:numPr>
-          <w:ilvl w:val="0"/>
-          <w:numId w:val="1"/>
-        </w:numPr>
-        <w:rPr>
-          <w:lang w:val="nl-NL"/>
-        </w:rPr>
-      </w:pPr>
-      <w:r>
-        <w:rPr>
-          <w:lang w:val="nl-NL"/>
-        </w:rPr>
-        <w:t xml:space="preserve">Change </w:t>
-      </w:r>
-      <w:proofErr w:type="spellStart"/>
-      <w:r>
-        <w:rPr>
-          <w:lang w:val="nl-NL"/>
-        </w:rPr>
-        <w:t>surrounding</w:t>
-      </w:r>
-      <w:proofErr w:type="spellEnd"/>
-      <w:r>
-        <w:rPr>
-          <w:lang w:val="nl-NL"/>
-        </w:rPr>
-        <w:t xml:space="preserve"> </w:t>
-      </w:r>
-      <w:proofErr w:type="spellStart"/>
-      <w:r>
-        <w:rPr>
-          <w:lang w:val="nl-NL"/>
-        </w:rPr>
-        <w:t>tiles</w:t>
-      </w:r>
-      <w:proofErr w:type="spellEnd"/>
-    </w:p>
-    <w:p>
-      <w:pPr>
-        <w:pStyle w:val="ListParagraph"/>
-        <w:numPr>
-          <w:ilvl w:val="0"/>
-          <w:numId w:val="1"/>
-        </w:numPr>
-        <w:rPr>
-          <w:highlight w:val="yellow"/>
-          <w:lang w:val="nl-NL"/>
-        </w:rPr>
-      </w:pPr>
-      <w:proofErr w:type="spellStart"/>
-      <w:r>
-        <w:rPr>
-          <w:highlight w:val="yellow"/>
-          <w:lang w:val="nl-NL"/>
-        </w:rPr>
-        <w:t>Decrease</w:t>
-      </w:r>
-      <w:proofErr w:type="spellEnd"/>
-      <w:r>
-        <w:rPr>
-          <w:highlight w:val="yellow"/>
-          <w:lang w:val="nl-NL"/>
-        </w:rPr>
-        <w:t xml:space="preserve"> </w:t>
-      </w:r>
-      <w:proofErr w:type="spellStart"/>
-      <w:r>
-        <w:rPr>
-          <w:highlight w:val="yellow"/>
-          <w:lang w:val="nl-NL"/>
-        </w:rPr>
-        <w:t>tile</w:t>
-      </w:r>
-      <w:proofErr w:type="spellEnd"/>
-      <w:r>
-        <w:rPr>
-          <w:highlight w:val="yellow"/>
-          <w:lang w:val="nl-NL"/>
-        </w:rPr>
-        <w:t xml:space="preserve"> timer</w:t>
-      </w:r>
-    </w:p>
-    <w:p>
-      <w:pPr>
-        <w:pStyle w:val="ListParagraph"/>
-        <w:numPr>
-          <w:ilvl w:val="0"/>
-          <w:numId w:val="1"/>
-        </w:numPr>
-        <w:rPr>
-          <w:lang w:val="nl-NL"/>
-        </w:rPr>
-      </w:pPr>
-      <w:r>
-        <w:rPr>
-          <w:lang w:val="nl-NL"/>
-        </w:rPr>
-        <w:t>Point system</w:t>
+          <w:lang w:val="nl-NL"/>
+        </w:rPr>
+      </w:pPr>
+      <w:r>
+        <w:rPr>
+          <w:lang w:val="nl-NL"/>
+        </w:rPr>
+        <w:t>Aanliggende Tiles fixen (wat is aanliggend?)</w:t>
       </w:r>
     </w:p>
     <w:p>
@@ -875,16 +619,34 @@
         <w:rPr>
           <w:lang w:val="nl-NL"/>
         </w:rPr>
-        <w:t xml:space="preserve"> 17.30 Art af en </w:t>
-      </w:r>
-      <w:proofErr w:type="spellStart"/>
-      <w:r>
-        <w:rPr>
-          <w:lang w:val="nl-NL"/>
-        </w:rPr>
-        <w:t>implemented</w:t>
-      </w:r>
-      <w:proofErr w:type="spellEnd"/>
+        <w:t xml:space="preserve"> 17.30 Art af en implemented</w:t>
+      </w:r>
+    </w:p>
+    <w:p>
+      <w:pPr>
+        <w:rPr>
+          <w:lang w:val="nl-NL"/>
+        </w:rPr>
+      </w:pPr>
+    </w:p>
+    <w:p>
+      <w:pPr>
+        <w:rPr>
+          <w:lang w:val="nl-NL"/>
+        </w:rPr>
+      </w:pPr>
+      <w:r>
+        <w:rPr>
+          <w:lang w:val="nl-NL"/>
+        </w:rPr>
+        <w:t xml:space="preserve">12.20 start </w:t>
+      </w:r>
+      <w:r>
+        <w:rPr>
+          <w:lang w:val="nl-NL"/>
+        </w:rPr>
+        <w:t>14.30 Aanliggende tiles veranderen + map (met volledige map, werkt niet helemaal)</w:t>
+      </w:r>
     </w:p>
     <w:sectPr>
       <w:pgSz w:w="11906" w:h="16838"/>

</xml_diff>

<commit_message>
Added Backgrounds and load scenes
</commit_message>
<xml_diff>
--- a/Documentatie.docx
+++ b/Documentatie.docx
@@ -433,11 +433,13 @@
           <w:numId w:val="1"/>
         </w:numPr>
         <w:rPr>
-          <w:lang w:val="nl-NL"/>
-        </w:rPr>
-      </w:pPr>
-      <w:r>
-        <w:rPr>
+          <w:highlight w:val="green"/>
+          <w:lang w:val="nl-NL"/>
+        </w:rPr>
+      </w:pPr>
+      <w:r>
+        <w:rPr>
+          <w:highlight w:val="green"/>
           <w:lang w:val="nl-NL"/>
         </w:rPr>
         <w:t>Start and End Screen</w:t>
@@ -447,6 +449,46 @@
       <w:pPr>
         <w:pStyle w:val="ListParagraph"/>
         <w:numPr>
+          <w:ilvl w:val="1"/>
+          <w:numId w:val="1"/>
+        </w:numPr>
+        <w:rPr>
+          <w:highlight w:val="green"/>
+          <w:lang w:val="nl-NL"/>
+        </w:rPr>
+      </w:pPr>
+      <w:r>
+        <w:rPr>
+          <w:highlight w:val="green"/>
+          <w:lang w:val="nl-NL"/>
+        </w:rPr>
+        <w:t>Buttons</w:t>
+      </w:r>
+    </w:p>
+    <w:p>
+      <w:pPr>
+        <w:pStyle w:val="ListParagraph"/>
+        <w:numPr>
+          <w:ilvl w:val="1"/>
+          <w:numId w:val="1"/>
+        </w:numPr>
+        <w:rPr>
+          <w:highlight w:val="green"/>
+          <w:lang w:val="nl-NL"/>
+        </w:rPr>
+      </w:pPr>
+      <w:r>
+        <w:rPr>
+          <w:highlight w:val="green"/>
+          <w:lang w:val="nl-NL"/>
+        </w:rPr>
+        <w:t>Background</w:t>
+      </w:r>
+    </w:p>
+    <w:p>
+      <w:pPr>
+        <w:pStyle w:val="ListParagraph"/>
+        <w:numPr>
           <w:ilvl w:val="0"/>
           <w:numId w:val="1"/>
         </w:numPr>
@@ -465,6 +507,24 @@
       <w:pPr>
         <w:pStyle w:val="ListParagraph"/>
         <w:numPr>
+          <w:ilvl w:val="1"/>
+          <w:numId w:val="1"/>
+        </w:numPr>
+        <w:rPr>
+          <w:lang w:val="nl-NL"/>
+        </w:rPr>
+      </w:pPr>
+      <w:r>
+        <w:rPr>
+          <w:lang w:val="nl-NL"/>
+        </w:rPr>
+        <w:t>Bird Character</w:t>
+      </w:r>
+    </w:p>
+    <w:p>
+      <w:pPr>
+        <w:pStyle w:val="ListParagraph"/>
+        <w:numPr>
           <w:ilvl w:val="0"/>
           <w:numId w:val="1"/>
         </w:numPr>
@@ -594,6 +654,7 @@
         <w:rPr>
           <w:lang w:val="nl-NL"/>
         </w:rPr>
+        <w:lastRenderedPageBreak/>
         <w:t>12:40 start</w:t>
       </w:r>
       <w:r>
@@ -665,6 +726,25 @@
           <w:lang w:val="nl-NL"/>
         </w:rPr>
         <w:t xml:space="preserve"> 15.15 Geprobeerd te fixen, coroutines toegevoed</w:t>
+      </w:r>
+    </w:p>
+    <w:p>
+      <w:pPr>
+        <w:rPr>
+          <w:lang w:val="nl-NL"/>
+        </w:rPr>
+      </w:pPr>
+      <w:r>
+        <w:rPr>
+          <w:lang w:val="nl-NL"/>
+        </w:rPr>
+        <w:t>14.50 start</w:t>
+      </w:r>
+      <w:r>
+        <w:rPr>
+          <w:lang w:val="nl-NL"/>
+        </w:rPr>
+        <w:t xml:space="preserve"> 15.50 Meer Art en scenes</w:t>
       </w:r>
     </w:p>
     <w:sectPr>
@@ -694,7 +774,7 @@
         <w:rFonts w:ascii="Calibri" w:eastAsiaTheme="minorHAnsi" w:hAnsi="Calibri" w:cs="Calibri" w:hint="default"/>
       </w:rPr>
     </w:lvl>
-    <w:lvl w:ilvl="1" w:tplc="20000003" w:tentative="1">
+    <w:lvl w:ilvl="1" w:tplc="20000003">
       <w:start w:val="1"/>
       <w:numFmt w:val="bullet"/>
       <w:lvlText w:val="o"/>

</xml_diff>

<commit_message>
Removed Coroutines, Added Invokes
It runs a bit smoother now
</commit_message>
<xml_diff>
--- a/Documentatie.docx
+++ b/Documentatie.docx
@@ -745,6 +745,38 @@
           <w:lang w:val="nl-NL"/>
         </w:rPr>
         <w:t xml:space="preserve"> 15.50 Meer Art en scenes</w:t>
+      </w:r>
+    </w:p>
+    <w:p>
+      <w:pPr>
+        <w:rPr>
+          <w:lang w:val="nl-NL"/>
+        </w:rPr>
+      </w:pPr>
+    </w:p>
+    <w:p>
+      <w:pPr>
+        <w:rPr>
+          <w:lang w:val="nl-NL"/>
+        </w:rPr>
+      </w:pPr>
+      <w:r>
+        <w:rPr>
+          <w:lang w:val="nl-NL"/>
+        </w:rPr>
+        <w:t>14.00 start</w:t>
+      </w:r>
+      <w:r>
+        <w:rPr>
+          <w:lang w:val="nl-NL"/>
+        </w:rPr>
+        <w:t xml:space="preserve"> 15.00 Removed coroutines, werkt nu iets beter</w:t>
+      </w:r>
+      <w:r>
+        <w:rPr>
+          <w:lang w:val="nl-NL"/>
+        </w:rPr>
+        <w:t>. Nogsteeds de triggers werken niet</w:t>
       </w:r>
     </w:p>
     <w:sectPr>
@@ -983,10 +1015,10 @@
       </w:rPr>
     </w:lvl>
   </w:abstractNum>
-  <w:num w:numId="1">
+  <w:num w:numId="1" w16cid:durableId="1143499998">
     <w:abstractNumId w:val="0"/>
   </w:num>
-  <w:num w:numId="2">
+  <w:num w:numId="2" w16cid:durableId="1707409937">
     <w:abstractNumId w:val="1"/>
   </w:num>
 </w:numbering>

</xml_diff>

<commit_message>
Changed camera to orthographic
TRIGGERS WERKEN
</commit_message>
<xml_diff>
--- a/Documentatie.docx
+++ b/Documentatie.docx
@@ -777,6 +777,32 @@
           <w:lang w:val="nl-NL"/>
         </w:rPr>
         <w:t>. Nogsteeds de triggers werken niet</w:t>
+      </w:r>
+    </w:p>
+    <w:p>
+      <w:pPr>
+        <w:rPr>
+          <w:lang w:val="nl-NL"/>
+        </w:rPr>
+      </w:pPr>
+    </w:p>
+    <w:p>
+      <w:pPr>
+        <w:rPr>
+          <w:lang w:val="nl-NL"/>
+        </w:rPr>
+      </w:pPr>
+      <w:r>
+        <w:rPr>
+          <w:lang w:val="nl-NL"/>
+        </w:rPr>
+        <w:t>18.45 start</w:t>
+      </w:r>
+      <w:r>
+        <w:rPr>
+          <w:lang w:val="nl-NL"/>
+        </w:rPr>
+        <w:t xml:space="preserve"> 19.30 TRIGGERS WERKEN. States flippen nu af en toe nog</w:t>
       </w:r>
     </w:p>
     <w:sectPr>

</xml_diff>

<commit_message>
Added Winning condition and scene change
</commit_message>
<xml_diff>
--- a/Documentatie.docx
+++ b/Documentatie.docx
@@ -627,14 +627,36 @@
           <w:numId w:val="1"/>
         </w:numPr>
         <w:rPr>
-          <w:lang w:val="nl-NL"/>
-        </w:rPr>
-      </w:pPr>
-      <w:r>
-        <w:rPr>
+          <w:highlight w:val="green"/>
+          <w:lang w:val="nl-NL"/>
+        </w:rPr>
+      </w:pPr>
+      <w:r>
+        <w:rPr>
+          <w:highlight w:val="green"/>
           <w:lang w:val="nl-NL"/>
         </w:rPr>
         <w:t>Aanliggende Tiles fixen (wat is aanliggend?)</w:t>
+      </w:r>
+    </w:p>
+    <w:p>
+      <w:pPr>
+        <w:pStyle w:val="ListParagraph"/>
+        <w:numPr>
+          <w:ilvl w:val="0"/>
+          <w:numId w:val="1"/>
+        </w:numPr>
+        <w:rPr>
+          <w:highlight w:val="green"/>
+          <w:lang w:val="nl-NL"/>
+        </w:rPr>
+      </w:pPr>
+      <w:r>
+        <w:rPr>
+          <w:highlight w:val="green"/>
+          <w:lang w:val="nl-NL"/>
+        </w:rPr>
+        <w:t>Wincondition</w:t>
       </w:r>
     </w:p>
     <w:p>
@@ -803,6 +825,44 @@
           <w:lang w:val="nl-NL"/>
         </w:rPr>
         <w:t xml:space="preserve"> 19.30 TRIGGERS WERKEN. States flippen nu af en toe nog</w:t>
+      </w:r>
+    </w:p>
+    <w:p>
+      <w:pPr>
+        <w:rPr>
+          <w:lang w:val="nl-NL"/>
+        </w:rPr>
+      </w:pPr>
+      <w:r>
+        <w:rPr>
+          <w:lang w:val="nl-NL"/>
+        </w:rPr>
+        <w:t>17.30 start</w:t>
+      </w:r>
+      <w:r>
+        <w:rPr>
+          <w:lang w:val="nl-NL"/>
+        </w:rPr>
+        <w:t xml:space="preserve"> 18.30 verder</w:t>
+      </w:r>
+    </w:p>
+    <w:p>
+      <w:pPr>
+        <w:rPr>
+          <w:lang w:val="nl-NL"/>
+        </w:rPr>
+      </w:pPr>
+      <w:r>
+        <w:rPr>
+          <w:lang w:val="nl-NL"/>
+        </w:rPr>
+        <w:t>12.30 start</w:t>
+      </w:r>
+      <w:r>
+        <w:rPr>
+          <w:lang w:val="nl-NL"/>
+        </w:rPr>
+        <w:t xml:space="preserve"> 14.00 Winning condition en scene change</w:t>
       </w:r>
     </w:p>
     <w:sectPr>

</xml_diff>

<commit_message>
Added last Technical changes
</commit_message>
<xml_diff>
--- a/Documentatie.docx
+++ b/Documentatie.docx
@@ -8,24 +8,62 @@
           <w:lang w:val="en-US"/>
         </w:rPr>
       </w:pPr>
+      <w:proofErr w:type="spellStart"/>
       <w:r>
         <w:rPr>
           <w:lang w:val="en-US"/>
         </w:rPr>
         <w:t>Documentatie</w:t>
       </w:r>
-    </w:p>
-    <w:p>
-      <w:pPr>
-        <w:rPr>
-          <w:lang w:val="en-US"/>
-        </w:rPr>
-      </w:pPr>
-      <w:r>
-        <w:rPr>
-          <w:lang w:val="en-US"/>
-        </w:rPr>
-        <w:t>Dingen te doen:</w:t>
+      <w:proofErr w:type="spellEnd"/>
+    </w:p>
+    <w:p>
+      <w:pPr>
+        <w:rPr>
+          <w:lang w:val="en-US"/>
+        </w:rPr>
+      </w:pPr>
+      <w:proofErr w:type="spellStart"/>
+      <w:r>
+        <w:rPr>
+          <w:lang w:val="en-US"/>
+        </w:rPr>
+        <w:t>Dingen</w:t>
+      </w:r>
+      <w:proofErr w:type="spellEnd"/>
+      <w:r>
+        <w:rPr>
+          <w:lang w:val="en-US"/>
+        </w:rPr>
+        <w:t xml:space="preserve"> </w:t>
+      </w:r>
+      <w:proofErr w:type="spellStart"/>
+      <w:r>
+        <w:rPr>
+          <w:lang w:val="en-US"/>
+        </w:rPr>
+        <w:t>te</w:t>
+      </w:r>
+      <w:proofErr w:type="spellEnd"/>
+      <w:r>
+        <w:rPr>
+          <w:lang w:val="en-US"/>
+        </w:rPr>
+        <w:t xml:space="preserve"> </w:t>
+      </w:r>
+      <w:proofErr w:type="spellStart"/>
+      <w:r>
+        <w:rPr>
+          <w:lang w:val="en-US"/>
+        </w:rPr>
+        <w:t>doen</w:t>
+      </w:r>
+      <w:proofErr w:type="spellEnd"/>
+      <w:r>
+        <w:rPr>
+          <w:lang w:val="en-US"/>
+        </w:rPr>
+        <w:t>:</w:t>
       </w:r>
     </w:p>
     <w:p>
@@ -67,7 +105,21 @@
         <w:rPr>
           <w:lang w:val="nl-NL"/>
         </w:rPr>
-        <w:t>Opzoeken hoe grids werken (de dingen ernaast moeten ook veranderen)</w:t>
+        <w:t xml:space="preserve">Opzoeken hoe </w:t>
+      </w:r>
+      <w:proofErr w:type="spellStart"/>
+      <w:r>
+        <w:rPr>
+          <w:lang w:val="nl-NL"/>
+        </w:rPr>
+        <w:t>grids</w:t>
+      </w:r>
+      <w:proofErr w:type="spellEnd"/>
+      <w:r>
+        <w:rPr>
+          <w:lang w:val="nl-NL"/>
+        </w:rPr>
+        <w:t xml:space="preserve"> werken (de dingen ernaast moeten ook veranderen)</w:t>
       </w:r>
     </w:p>
     <w:p>
@@ -98,8 +150,30 @@
         <w:rPr>
           <w:lang w:val="en-US"/>
         </w:rPr>
-        <w:t>1 uur, overleg</w:t>
-      </w:r>
+        <w:t xml:space="preserve">1 </w:t>
+      </w:r>
+      <w:proofErr w:type="spellStart"/>
+      <w:r>
+        <w:rPr>
+          <w:lang w:val="en-US"/>
+        </w:rPr>
+        <w:t>uur</w:t>
+      </w:r>
+      <w:proofErr w:type="spellEnd"/>
+      <w:r>
+        <w:rPr>
+          <w:lang w:val="en-US"/>
+        </w:rPr>
+        <w:t xml:space="preserve">, </w:t>
+      </w:r>
+      <w:proofErr w:type="spellStart"/>
+      <w:r>
+        <w:rPr>
+          <w:lang w:val="en-US"/>
+        </w:rPr>
+        <w:t>overleg</w:t>
+      </w:r>
+      <w:proofErr w:type="spellEnd"/>
     </w:p>
     <w:p>
       <w:pPr>
@@ -116,7 +190,21 @@
         <w:rPr>
           <w:lang w:val="en-US"/>
         </w:rPr>
-        <w:t>0.5 uur, brainstorm</w:t>
+        <w:t xml:space="preserve">0.5 </w:t>
+      </w:r>
+      <w:proofErr w:type="spellStart"/>
+      <w:r>
+        <w:rPr>
+          <w:lang w:val="en-US"/>
+        </w:rPr>
+        <w:t>uur</w:t>
+      </w:r>
+      <w:proofErr w:type="spellEnd"/>
+      <w:r>
+        <w:rPr>
+          <w:lang w:val="en-US"/>
+        </w:rPr>
+        <w:t>, brainstorm</w:t>
       </w:r>
     </w:p>
     <w:p>
@@ -164,8 +252,44 @@
         <w:rPr>
           <w:lang w:val="en-US"/>
         </w:rPr>
-        <w:t>0.5 meer brainstormen + testen</w:t>
-      </w:r>
+        <w:t xml:space="preserve">0.5 </w:t>
+      </w:r>
+      <w:proofErr w:type="spellStart"/>
+      <w:r>
+        <w:rPr>
+          <w:lang w:val="en-US"/>
+        </w:rPr>
+        <w:t>meer</w:t>
+      </w:r>
+      <w:proofErr w:type="spellEnd"/>
+      <w:r>
+        <w:rPr>
+          <w:lang w:val="en-US"/>
+        </w:rPr>
+        <w:t xml:space="preserve"> </w:t>
+      </w:r>
+      <w:proofErr w:type="spellStart"/>
+      <w:r>
+        <w:rPr>
+          <w:lang w:val="en-US"/>
+        </w:rPr>
+        <w:t>brainstormen</w:t>
+      </w:r>
+      <w:proofErr w:type="spellEnd"/>
+      <w:r>
+        <w:rPr>
+          <w:lang w:val="en-US"/>
+        </w:rPr>
+        <w:t xml:space="preserve"> + </w:t>
+      </w:r>
+      <w:proofErr w:type="spellStart"/>
+      <w:r>
+        <w:rPr>
+          <w:lang w:val="en-US"/>
+        </w:rPr>
+        <w:t>testen</w:t>
+      </w:r>
+      <w:proofErr w:type="spellEnd"/>
     </w:p>
     <w:p>
       <w:pPr>
@@ -259,7 +383,35 @@
         <w:rPr>
           <w:lang w:val="nl-NL"/>
         </w:rPr>
-        <w:t>18.00 Proberen kinect naar unity te krijgen</w:t>
+        <w:t xml:space="preserve">18.00 Proberen </w:t>
+      </w:r>
+      <w:proofErr w:type="spellStart"/>
+      <w:r>
+        <w:rPr>
+          <w:lang w:val="nl-NL"/>
+        </w:rPr>
+        <w:t>kinect</w:t>
+      </w:r>
+      <w:proofErr w:type="spellEnd"/>
+      <w:r>
+        <w:rPr>
+          <w:lang w:val="nl-NL"/>
+        </w:rPr>
+        <w:t xml:space="preserve"> naar </w:t>
+      </w:r>
+      <w:proofErr w:type="spellStart"/>
+      <w:r>
+        <w:rPr>
+          <w:lang w:val="nl-NL"/>
+        </w:rPr>
+        <w:t>unity</w:t>
+      </w:r>
+      <w:proofErr w:type="spellEnd"/>
+      <w:r>
+        <w:rPr>
+          <w:lang w:val="nl-NL"/>
+        </w:rPr>
+        <w:t xml:space="preserve"> te krijgen</w:t>
       </w:r>
     </w:p>
     <w:p>
@@ -342,7 +494,31 @@
         <w:rPr>
           <w:lang w:val="nl-NL"/>
         </w:rPr>
-        <w:t>Totaal: 8 uur en 10 minuten</w:t>
+        <w:t xml:space="preserve">Totaal: </w:t>
+      </w:r>
+      <w:r>
+        <w:rPr>
+          <w:lang w:val="nl-NL"/>
+        </w:rPr>
+        <w:t>9</w:t>
+      </w:r>
+      <w:r>
+        <w:rPr>
+          <w:lang w:val="nl-NL"/>
+        </w:rPr>
+        <w:t xml:space="preserve"> uur en 1</w:t>
+      </w:r>
+      <w:r>
+        <w:rPr>
+          <w:lang w:val="nl-NL"/>
+        </w:rPr>
+        <w:t>5</w:t>
+      </w:r>
+      <w:r>
+        <w:rPr>
+          <w:lang w:val="nl-NL"/>
+        </w:rPr>
+        <w:t xml:space="preserve"> minuten</w:t>
       </w:r>
     </w:p>
     <w:p>
@@ -379,12 +555,21 @@
           <w:lang w:val="nl-NL"/>
         </w:rPr>
       </w:pPr>
-      <w:r>
-        <w:rPr>
-          <w:highlight w:val="green"/>
-          <w:lang w:val="nl-NL"/>
-        </w:rPr>
-        <w:t>Character art</w:t>
+      <w:proofErr w:type="spellStart"/>
+      <w:r>
+        <w:rPr>
+          <w:highlight w:val="green"/>
+          <w:lang w:val="nl-NL"/>
+        </w:rPr>
+        <w:t>Character</w:t>
+      </w:r>
+      <w:proofErr w:type="spellEnd"/>
+      <w:r>
+        <w:rPr>
+          <w:highlight w:val="green"/>
+          <w:lang w:val="nl-NL"/>
+        </w:rPr>
+        <w:t xml:space="preserve"> art</w:t>
       </w:r>
     </w:p>
     <w:p>
@@ -399,12 +584,21 @@
           <w:lang w:val="nl-NL"/>
         </w:rPr>
       </w:pPr>
-      <w:r>
-        <w:rPr>
-          <w:highlight w:val="green"/>
-          <w:lang w:val="nl-NL"/>
-        </w:rPr>
-        <w:t>Tile art</w:t>
+      <w:proofErr w:type="spellStart"/>
+      <w:r>
+        <w:rPr>
+          <w:highlight w:val="green"/>
+          <w:lang w:val="nl-NL"/>
+        </w:rPr>
+        <w:t>Tile</w:t>
+      </w:r>
+      <w:proofErr w:type="spellEnd"/>
+      <w:r>
+        <w:rPr>
+          <w:highlight w:val="green"/>
+          <w:lang w:val="nl-NL"/>
+        </w:rPr>
+        <w:t xml:space="preserve"> art</w:t>
       </w:r>
     </w:p>
     <w:p>
@@ -415,11 +609,13 @@
           <w:numId w:val="1"/>
         </w:numPr>
         <w:rPr>
-          <w:lang w:val="nl-NL"/>
-        </w:rPr>
-      </w:pPr>
-      <w:r>
-        <w:rPr>
+          <w:highlight w:val="green"/>
+          <w:lang w:val="nl-NL"/>
+        </w:rPr>
+      </w:pPr>
+      <w:r>
+        <w:rPr>
+          <w:highlight w:val="green"/>
           <w:lang w:val="nl-NL"/>
         </w:rPr>
         <w:t>Background art</w:t>
@@ -442,7 +638,23 @@
           <w:highlight w:val="green"/>
           <w:lang w:val="nl-NL"/>
         </w:rPr>
-        <w:t>Start and End Screen</w:t>
+        <w:t xml:space="preserve">Start </w:t>
+      </w:r>
+      <w:proofErr w:type="spellStart"/>
+      <w:r>
+        <w:rPr>
+          <w:highlight w:val="green"/>
+          <w:lang w:val="nl-NL"/>
+        </w:rPr>
+        <w:t>and</w:t>
+      </w:r>
+      <w:proofErr w:type="spellEnd"/>
+      <w:r>
+        <w:rPr>
+          <w:highlight w:val="green"/>
+          <w:lang w:val="nl-NL"/>
+        </w:rPr>
+        <w:t xml:space="preserve"> End Screen</w:t>
       </w:r>
     </w:p>
     <w:p>
@@ -518,7 +730,59 @@
         <w:rPr>
           <w:lang w:val="nl-NL"/>
         </w:rPr>
-        <w:t>Bird Character</w:t>
+        <w:t xml:space="preserve">Bird </w:t>
+      </w:r>
+      <w:proofErr w:type="spellStart"/>
+      <w:r>
+        <w:rPr>
+          <w:lang w:val="nl-NL"/>
+        </w:rPr>
+        <w:t>Character</w:t>
+      </w:r>
+      <w:proofErr w:type="spellEnd"/>
+    </w:p>
+    <w:p>
+      <w:pPr>
+        <w:pStyle w:val="ListParagraph"/>
+        <w:numPr>
+          <w:ilvl w:val="1"/>
+          <w:numId w:val="1"/>
+        </w:numPr>
+        <w:rPr>
+          <w:lang w:val="nl-NL"/>
+        </w:rPr>
+      </w:pPr>
+      <w:proofErr w:type="spellStart"/>
+      <w:r>
+        <w:rPr>
+          <w:lang w:val="nl-NL"/>
+        </w:rPr>
+        <w:t>What</w:t>
+      </w:r>
+      <w:proofErr w:type="spellEnd"/>
+      <w:r>
+        <w:rPr>
+          <w:lang w:val="nl-NL"/>
+        </w:rPr>
+        <w:t xml:space="preserve"> say</w:t>
+      </w:r>
+    </w:p>
+    <w:p>
+      <w:pPr>
+        <w:pStyle w:val="ListParagraph"/>
+        <w:numPr>
+          <w:ilvl w:val="1"/>
+          <w:numId w:val="1"/>
+        </w:numPr>
+        <w:rPr>
+          <w:lang w:val="nl-NL"/>
+        </w:rPr>
+      </w:pPr>
+      <w:r>
+        <w:rPr>
+          <w:lang w:val="nl-NL"/>
+        </w:rPr>
+        <w:t>Voice over</w:t>
       </w:r>
     </w:p>
     <w:p>
@@ -533,12 +797,21 @@
           <w:lang w:val="nl-NL"/>
         </w:rPr>
       </w:pPr>
-      <w:r>
-        <w:rPr>
-          <w:highlight w:val="green"/>
-          <w:lang w:val="nl-NL"/>
-        </w:rPr>
-        <w:t>Change tiles when pressed</w:t>
+      <w:proofErr w:type="spellStart"/>
+      <w:r>
+        <w:rPr>
+          <w:highlight w:val="green"/>
+          <w:lang w:val="nl-NL"/>
+        </w:rPr>
+        <w:t>Better</w:t>
+      </w:r>
+      <w:proofErr w:type="spellEnd"/>
+      <w:r>
+        <w:rPr>
+          <w:highlight w:val="green"/>
+          <w:lang w:val="nl-NL"/>
+        </w:rPr>
+        <w:t xml:space="preserve"> font</w:t>
       </w:r>
     </w:p>
     <w:p>
@@ -550,16 +823,57 @@
         </w:numPr>
         <w:rPr>
           <w:highlight w:val="green"/>
-          <w:lang w:val="en-US"/>
-        </w:rPr>
-      </w:pPr>
-      <w:r>
-        <w:rPr>
-          <w:highlight w:val="green"/>
-          <w:lang w:val="en-US"/>
-        </w:rPr>
-        <w:t>Only change when correct tile</w:t>
-      </w:r>
+          <w:lang w:val="nl-NL"/>
+        </w:rPr>
+      </w:pPr>
+      <w:r>
+        <w:rPr>
+          <w:highlight w:val="green"/>
+          <w:lang w:val="nl-NL"/>
+        </w:rPr>
+        <w:t xml:space="preserve">Change </w:t>
+      </w:r>
+      <w:proofErr w:type="spellStart"/>
+      <w:r>
+        <w:rPr>
+          <w:highlight w:val="green"/>
+          <w:lang w:val="nl-NL"/>
+        </w:rPr>
+        <w:t>tiles</w:t>
+      </w:r>
+      <w:proofErr w:type="spellEnd"/>
+      <w:r>
+        <w:rPr>
+          <w:highlight w:val="green"/>
+          <w:lang w:val="nl-NL"/>
+        </w:rPr>
+        <w:t xml:space="preserve"> </w:t>
+      </w:r>
+      <w:proofErr w:type="spellStart"/>
+      <w:r>
+        <w:rPr>
+          <w:highlight w:val="green"/>
+          <w:lang w:val="nl-NL"/>
+        </w:rPr>
+        <w:t>when</w:t>
+      </w:r>
+      <w:proofErr w:type="spellEnd"/>
+      <w:r>
+        <w:rPr>
+          <w:highlight w:val="green"/>
+          <w:lang w:val="nl-NL"/>
+        </w:rPr>
+        <w:t xml:space="preserve"> </w:t>
+      </w:r>
+      <w:proofErr w:type="spellStart"/>
+      <w:r>
+        <w:rPr>
+          <w:highlight w:val="green"/>
+          <w:lang w:val="nl-NL"/>
+        </w:rPr>
+        <w:t>pressed</w:t>
+      </w:r>
+      <w:proofErr w:type="spellEnd"/>
     </w:p>
     <w:p>
       <w:pPr>
@@ -570,15 +884,15 @@
         </w:numPr>
         <w:rPr>
           <w:highlight w:val="green"/>
-          <w:lang w:val="nl-NL"/>
-        </w:rPr>
-      </w:pPr>
-      <w:r>
-        <w:rPr>
-          <w:highlight w:val="green"/>
-          <w:lang w:val="nl-NL"/>
-        </w:rPr>
-        <w:t>Change surrounding tiles</w:t>
+          <w:lang w:val="en-US"/>
+        </w:rPr>
+      </w:pPr>
+      <w:r>
+        <w:rPr>
+          <w:highlight w:val="green"/>
+          <w:lang w:val="en-US"/>
+        </w:rPr>
+        <w:t>Only change when correct tile</w:t>
       </w:r>
     </w:p>
     <w:p>
@@ -598,8 +912,33 @@
           <w:highlight w:val="green"/>
           <w:lang w:val="nl-NL"/>
         </w:rPr>
-        <w:t>Decrease tile timer</w:t>
-      </w:r>
+        <w:t xml:space="preserve">Change </w:t>
+      </w:r>
+      <w:proofErr w:type="spellStart"/>
+      <w:r>
+        <w:rPr>
+          <w:highlight w:val="green"/>
+          <w:lang w:val="nl-NL"/>
+        </w:rPr>
+        <w:t>surrounding</w:t>
+      </w:r>
+      <w:proofErr w:type="spellEnd"/>
+      <w:r>
+        <w:rPr>
+          <w:highlight w:val="green"/>
+          <w:lang w:val="nl-NL"/>
+        </w:rPr>
+        <w:t xml:space="preserve"> </w:t>
+      </w:r>
+      <w:proofErr w:type="spellStart"/>
+      <w:r>
+        <w:rPr>
+          <w:highlight w:val="green"/>
+          <w:lang w:val="nl-NL"/>
+        </w:rPr>
+        <w:t>tiles</w:t>
+      </w:r>
+      <w:proofErr w:type="spellEnd"/>
     </w:p>
     <w:p>
       <w:pPr>
@@ -609,14 +948,41 @@
           <w:numId w:val="1"/>
         </w:numPr>
         <w:rPr>
-          <w:lang w:val="nl-NL"/>
-        </w:rPr>
-      </w:pPr>
-      <w:r>
-        <w:rPr>
-          <w:lang w:val="nl-NL"/>
-        </w:rPr>
-        <w:t>Point system</w:t>
+          <w:highlight w:val="green"/>
+          <w:lang w:val="nl-NL"/>
+        </w:rPr>
+      </w:pPr>
+      <w:proofErr w:type="spellStart"/>
+      <w:r>
+        <w:rPr>
+          <w:highlight w:val="green"/>
+          <w:lang w:val="nl-NL"/>
+        </w:rPr>
+        <w:t>Decrease</w:t>
+      </w:r>
+      <w:proofErr w:type="spellEnd"/>
+      <w:r>
+        <w:rPr>
+          <w:highlight w:val="green"/>
+          <w:lang w:val="nl-NL"/>
+        </w:rPr>
+        <w:t xml:space="preserve"> </w:t>
+      </w:r>
+      <w:proofErr w:type="spellStart"/>
+      <w:r>
+        <w:rPr>
+          <w:highlight w:val="green"/>
+          <w:lang w:val="nl-NL"/>
+        </w:rPr>
+        <w:t>tile</w:t>
+      </w:r>
+      <w:proofErr w:type="spellEnd"/>
+      <w:r>
+        <w:rPr>
+          <w:highlight w:val="green"/>
+          <w:lang w:val="nl-NL"/>
+        </w:rPr>
+        <w:t xml:space="preserve"> timer</w:t>
       </w:r>
     </w:p>
     <w:p>
@@ -636,7 +1002,7 @@
           <w:highlight w:val="green"/>
           <w:lang w:val="nl-NL"/>
         </w:rPr>
-        <w:t>Aanliggende Tiles fixen (wat is aanliggend?)</w:t>
+        <w:t>Point system</w:t>
       </w:r>
     </w:p>
     <w:p>
@@ -656,27 +1022,65 @@
           <w:highlight w:val="green"/>
           <w:lang w:val="nl-NL"/>
         </w:rPr>
+        <w:lastRenderedPageBreak/>
+        <w:t xml:space="preserve">Aanliggende </w:t>
+      </w:r>
+      <w:proofErr w:type="spellStart"/>
+      <w:r>
+        <w:rPr>
+          <w:highlight w:val="green"/>
+          <w:lang w:val="nl-NL"/>
+        </w:rPr>
+        <w:t>Tiles</w:t>
+      </w:r>
+      <w:proofErr w:type="spellEnd"/>
+      <w:r>
+        <w:rPr>
+          <w:highlight w:val="green"/>
+          <w:lang w:val="nl-NL"/>
+        </w:rPr>
+        <w:t xml:space="preserve"> fixen (wat is aanliggend?)</w:t>
+      </w:r>
+    </w:p>
+    <w:p>
+      <w:pPr>
+        <w:pStyle w:val="ListParagraph"/>
+        <w:numPr>
+          <w:ilvl w:val="0"/>
+          <w:numId w:val="1"/>
+        </w:numPr>
+        <w:rPr>
+          <w:highlight w:val="green"/>
+          <w:lang w:val="nl-NL"/>
+        </w:rPr>
+      </w:pPr>
+      <w:proofErr w:type="spellStart"/>
+      <w:r>
+        <w:rPr>
+          <w:highlight w:val="green"/>
+          <w:lang w:val="nl-NL"/>
+        </w:rPr>
         <w:t>Wincondition</w:t>
       </w:r>
-    </w:p>
-    <w:p>
-      <w:pPr>
-        <w:rPr>
-          <w:lang w:val="nl-NL"/>
-        </w:rPr>
-      </w:pPr>
-    </w:p>
-    <w:p>
-      <w:pPr>
-        <w:rPr>
-          <w:lang w:val="nl-NL"/>
-        </w:rPr>
-      </w:pPr>
-      <w:r>
-        <w:rPr>
-          <w:lang w:val="nl-NL"/>
-        </w:rPr>
-        <w:lastRenderedPageBreak/>
+      <w:proofErr w:type="spellEnd"/>
+    </w:p>
+    <w:p>
+      <w:pPr>
+        <w:rPr>
+          <w:lang w:val="nl-NL"/>
+        </w:rPr>
+      </w:pPr>
+    </w:p>
+    <w:p>
+      <w:pPr>
+        <w:rPr>
+          <w:lang w:val="nl-NL"/>
+        </w:rPr>
+      </w:pPr>
+      <w:r>
+        <w:rPr>
+          <w:lang w:val="nl-NL"/>
+        </w:rPr>
         <w:t>12:40 start</w:t>
       </w:r>
       <w:r>
@@ -702,8 +1106,16 @@
         <w:rPr>
           <w:lang w:val="nl-NL"/>
         </w:rPr>
-        <w:t xml:space="preserve"> 17.30 Art af en implemented</w:t>
-      </w:r>
+        <w:t xml:space="preserve"> 17.30 Art af en </w:t>
+      </w:r>
+      <w:proofErr w:type="spellStart"/>
+      <w:r>
+        <w:rPr>
+          <w:lang w:val="nl-NL"/>
+        </w:rPr>
+        <w:t>implemented</w:t>
+      </w:r>
+      <w:proofErr w:type="spellEnd"/>
     </w:p>
     <w:p>
       <w:pPr>
@@ -728,7 +1140,21 @@
         <w:rPr>
           <w:lang w:val="nl-NL"/>
         </w:rPr>
-        <w:t>14.30 Aanliggende tiles veranderen + map (met volledige map, werkt niet helemaal)</w:t>
+        <w:t xml:space="preserve">14.30 Aanliggende </w:t>
+      </w:r>
+      <w:proofErr w:type="spellStart"/>
+      <w:r>
+        <w:rPr>
+          <w:lang w:val="nl-NL"/>
+        </w:rPr>
+        <w:t>tiles</w:t>
+      </w:r>
+      <w:proofErr w:type="spellEnd"/>
+      <w:r>
+        <w:rPr>
+          <w:lang w:val="nl-NL"/>
+        </w:rPr>
+        <w:t xml:space="preserve"> veranderen + map (met volledige map, werkt niet helemaal)</w:t>
       </w:r>
     </w:p>
     <w:p>
@@ -747,8 +1173,30 @@
         <w:rPr>
           <w:lang w:val="nl-NL"/>
         </w:rPr>
-        <w:t xml:space="preserve"> 15.15 Geprobeerd te fixen, coroutines toegevoed</w:t>
-      </w:r>
+        <w:t xml:space="preserve"> 15.15 Geprobeerd te fixen, </w:t>
+      </w:r>
+      <w:proofErr w:type="spellStart"/>
+      <w:r>
+        <w:rPr>
+          <w:lang w:val="nl-NL"/>
+        </w:rPr>
+        <w:t>coroutines</w:t>
+      </w:r>
+      <w:proofErr w:type="spellEnd"/>
+      <w:r>
+        <w:rPr>
+          <w:lang w:val="nl-NL"/>
+        </w:rPr>
+        <w:t xml:space="preserve"> </w:t>
+      </w:r>
+      <w:proofErr w:type="spellStart"/>
+      <w:r>
+        <w:rPr>
+          <w:lang w:val="nl-NL"/>
+        </w:rPr>
+        <w:t>toegevoed</w:t>
+      </w:r>
+      <w:proofErr w:type="spellEnd"/>
     </w:p>
     <w:p>
       <w:pPr>
@@ -792,13 +1240,55 @@
         <w:rPr>
           <w:lang w:val="nl-NL"/>
         </w:rPr>
-        <w:t xml:space="preserve"> 15.00 Removed coroutines, werkt nu iets beter</w:t>
-      </w:r>
-      <w:r>
-        <w:rPr>
-          <w:lang w:val="nl-NL"/>
-        </w:rPr>
-        <w:t>. Nogsteeds de triggers werken niet</w:t>
+        <w:t xml:space="preserve"> 15.00 </w:t>
+      </w:r>
+      <w:proofErr w:type="spellStart"/>
+      <w:r>
+        <w:rPr>
+          <w:lang w:val="nl-NL"/>
+        </w:rPr>
+        <w:t>Removed</w:t>
+      </w:r>
+      <w:proofErr w:type="spellEnd"/>
+      <w:r>
+        <w:rPr>
+          <w:lang w:val="nl-NL"/>
+        </w:rPr>
+        <w:t xml:space="preserve"> </w:t>
+      </w:r>
+      <w:proofErr w:type="spellStart"/>
+      <w:r>
+        <w:rPr>
+          <w:lang w:val="nl-NL"/>
+        </w:rPr>
+        <w:t>coroutines</w:t>
+      </w:r>
+      <w:proofErr w:type="spellEnd"/>
+      <w:r>
+        <w:rPr>
+          <w:lang w:val="nl-NL"/>
+        </w:rPr>
+        <w:t>, werkt nu iets beter</w:t>
+      </w:r>
+      <w:r>
+        <w:rPr>
+          <w:lang w:val="nl-NL"/>
+        </w:rPr>
+        <w:t xml:space="preserve">. </w:t>
+      </w:r>
+      <w:proofErr w:type="spellStart"/>
+      <w:r>
+        <w:rPr>
+          <w:lang w:val="nl-NL"/>
+        </w:rPr>
+        <w:t>Nogsteeds</w:t>
+      </w:r>
+      <w:proofErr w:type="spellEnd"/>
+      <w:r>
+        <w:rPr>
+          <w:lang w:val="nl-NL"/>
+        </w:rPr>
+        <w:t xml:space="preserve"> de triggers werken niet</w:t>
       </w:r>
     </w:p>
     <w:p>
@@ -824,46 +1314,232 @@
         <w:rPr>
           <w:lang w:val="nl-NL"/>
         </w:rPr>
-        <w:t xml:space="preserve"> 19.30 TRIGGERS WERKEN. States flippen nu af en toe nog</w:t>
-      </w:r>
-    </w:p>
-    <w:p>
-      <w:pPr>
-        <w:rPr>
-          <w:lang w:val="nl-NL"/>
-        </w:rPr>
-      </w:pPr>
-      <w:r>
-        <w:rPr>
-          <w:lang w:val="nl-NL"/>
+        <w:t xml:space="preserve"> 19.30 TRIGGERS WERKEN. </w:t>
+      </w:r>
+      <w:proofErr w:type="spellStart"/>
+      <w:r>
+        <w:rPr>
+          <w:lang w:val="nl-NL"/>
+        </w:rPr>
+        <w:t>States</w:t>
+      </w:r>
+      <w:proofErr w:type="spellEnd"/>
+      <w:r>
+        <w:rPr>
+          <w:lang w:val="nl-NL"/>
+        </w:rPr>
+        <w:t xml:space="preserve"> flippen nu af en toe nog</w:t>
+      </w:r>
+    </w:p>
+    <w:p>
+      <w:pPr>
+        <w:rPr>
+          <w:lang w:val="en-US"/>
+        </w:rPr>
+      </w:pPr>
+      <w:r>
+        <w:rPr>
+          <w:lang w:val="en-US"/>
         </w:rPr>
         <w:t>17.30 start</w:t>
       </w:r>
       <w:r>
         <w:rPr>
-          <w:lang w:val="nl-NL"/>
-        </w:rPr>
-        <w:t xml:space="preserve"> 18.30 verder</w:t>
-      </w:r>
-    </w:p>
-    <w:p>
-      <w:pPr>
-        <w:rPr>
-          <w:lang w:val="nl-NL"/>
-        </w:rPr>
-      </w:pPr>
-      <w:r>
-        <w:rPr>
-          <w:lang w:val="nl-NL"/>
+          <w:lang w:val="en-US"/>
+        </w:rPr>
+        <w:t xml:space="preserve"> 18.30 </w:t>
+      </w:r>
+      <w:proofErr w:type="spellStart"/>
+      <w:r>
+        <w:rPr>
+          <w:lang w:val="en-US"/>
+        </w:rPr>
+        <w:t>verder</w:t>
+      </w:r>
+      <w:proofErr w:type="spellEnd"/>
+    </w:p>
+    <w:p>
+      <w:pPr>
+        <w:rPr>
+          <w:lang w:val="en-US"/>
+        </w:rPr>
+      </w:pPr>
+      <w:r>
+        <w:rPr>
+          <w:lang w:val="en-US"/>
         </w:rPr>
         <w:t>12.30 start</w:t>
       </w:r>
       <w:r>
         <w:rPr>
-          <w:lang w:val="nl-NL"/>
-        </w:rPr>
-        <w:t xml:space="preserve"> 14.00 Winning condition en scene change</w:t>
-      </w:r>
+          <w:lang w:val="en-US"/>
+        </w:rPr>
+        <w:t xml:space="preserve"> 14.00 Winning condition </w:t>
+      </w:r>
+      <w:proofErr w:type="spellStart"/>
+      <w:r>
+        <w:rPr>
+          <w:lang w:val="en-US"/>
+        </w:rPr>
+        <w:t>en</w:t>
+      </w:r>
+      <w:proofErr w:type="spellEnd"/>
+      <w:r>
+        <w:rPr>
+          <w:lang w:val="en-US"/>
+        </w:rPr>
+        <w:t xml:space="preserve"> scene change</w:t>
+      </w:r>
+    </w:p>
+    <w:p>
+      <w:pPr>
+        <w:pBdr>
+          <w:bottom w:val="single" w:sz="6" w:space="1" w:color="auto"/>
+        </w:pBdr>
+        <w:rPr>
+          <w:lang w:val="en-US"/>
+        </w:rPr>
+      </w:pPr>
+      <w:r>
+        <w:rPr>
+          <w:lang w:val="en-US"/>
+        </w:rPr>
+        <w:t>15.00 start</w:t>
+      </w:r>
+      <w:r>
+        <w:rPr>
+          <w:lang w:val="en-US"/>
+        </w:rPr>
+        <w:t xml:space="preserve"> 16.30 Added las</w:t>
+      </w:r>
+      <w:r>
+        <w:rPr>
+          <w:lang w:val="en-US"/>
+        </w:rPr>
+        <w:t>t technical stuff</w:t>
+      </w:r>
+    </w:p>
+    <w:p>
+      <w:pPr>
+        <w:rPr>
+          <w:lang w:val="en-US"/>
+        </w:rPr>
+      </w:pPr>
+      <w:r>
+        <w:rPr>
+          <w:lang w:val="en-US"/>
+        </w:rPr>
+        <w:t xml:space="preserve">14 </w:t>
+      </w:r>
+      <w:proofErr w:type="spellStart"/>
+      <w:r>
+        <w:rPr>
+          <w:lang w:val="en-US"/>
+        </w:rPr>
+        <w:t>uur</w:t>
+      </w:r>
+      <w:proofErr w:type="spellEnd"/>
+      <w:r>
+        <w:rPr>
+          <w:lang w:val="en-US"/>
+        </w:rPr>
+        <w:t xml:space="preserve"> </w:t>
+      </w:r>
+      <w:proofErr w:type="spellStart"/>
+      <w:r>
+        <w:rPr>
+          <w:lang w:val="en-US"/>
+        </w:rPr>
+        <w:t>en</w:t>
+      </w:r>
+      <w:proofErr w:type="spellEnd"/>
+      <w:r>
+        <w:rPr>
+          <w:lang w:val="en-US"/>
+        </w:rPr>
+        <w:t xml:space="preserve"> 30 </w:t>
+      </w:r>
+      <w:proofErr w:type="spellStart"/>
+      <w:r>
+        <w:rPr>
+          <w:lang w:val="en-US"/>
+        </w:rPr>
+        <w:t>minuten</w:t>
+      </w:r>
+      <w:proofErr w:type="spellEnd"/>
+    </w:p>
+    <w:p>
+      <w:pPr>
+        <w:rPr>
+          <w:lang w:val="en-US"/>
+        </w:rPr>
+      </w:pPr>
+      <w:r>
+        <w:rPr>
+          <w:lang w:val="en-US"/>
+        </w:rPr>
+        <w:t>TOTAAL: 2</w:t>
+      </w:r>
+      <w:r>
+        <w:rPr>
+          <w:lang w:val="en-US"/>
+        </w:rPr>
+        <w:t>3</w:t>
+      </w:r>
+      <w:r>
+        <w:rPr>
+          <w:lang w:val="en-US"/>
+        </w:rPr>
+        <w:t xml:space="preserve"> </w:t>
+      </w:r>
+      <w:proofErr w:type="spellStart"/>
+      <w:r>
+        <w:rPr>
+          <w:lang w:val="en-US"/>
+        </w:rPr>
+        <w:t>uur</w:t>
+      </w:r>
+      <w:proofErr w:type="spellEnd"/>
+      <w:r>
+        <w:rPr>
+          <w:lang w:val="en-US"/>
+        </w:rPr>
+        <w:t xml:space="preserve"> </w:t>
+      </w:r>
+      <w:proofErr w:type="spellStart"/>
+      <w:r>
+        <w:rPr>
+          <w:lang w:val="en-US"/>
+        </w:rPr>
+        <w:t>en</w:t>
+      </w:r>
+      <w:proofErr w:type="spellEnd"/>
+      <w:r>
+        <w:rPr>
+          <w:lang w:val="en-US"/>
+        </w:rPr>
+        <w:t xml:space="preserve"> 4</w:t>
+      </w:r>
+      <w:r>
+        <w:rPr>
+          <w:lang w:val="en-US"/>
+        </w:rPr>
+        <w:t>5</w:t>
+      </w:r>
+      <w:r>
+        <w:rPr>
+          <w:lang w:val="en-US"/>
+        </w:rPr>
+        <w:t xml:space="preserve"> </w:t>
+      </w:r>
+      <w:proofErr w:type="spellStart"/>
+      <w:r>
+        <w:rPr>
+          <w:lang w:val="en-US"/>
+        </w:rPr>
+        <w:t>minuten</w:t>
+      </w:r>
+      <w:proofErr w:type="spellEnd"/>
     </w:p>
     <w:sectPr>
       <w:pgSz w:w="11906" w:h="16838"/>

</xml_diff>

<commit_message>
Het werkt niet met twee mensen tegelijk, sad
</commit_message>
<xml_diff>
--- a/Documentatie.docx
+++ b/Documentatie.docx
@@ -8,62 +8,24 @@
           <w:lang w:val="en-US"/>
         </w:rPr>
       </w:pPr>
-      <w:proofErr w:type="spellStart"/>
       <w:r>
         <w:rPr>
           <w:lang w:val="en-US"/>
         </w:rPr>
         <w:t>Documentatie</w:t>
       </w:r>
-      <w:proofErr w:type="spellEnd"/>
-    </w:p>
-    <w:p>
-      <w:pPr>
-        <w:rPr>
-          <w:lang w:val="en-US"/>
-        </w:rPr>
-      </w:pPr>
-      <w:proofErr w:type="spellStart"/>
-      <w:r>
-        <w:rPr>
-          <w:lang w:val="en-US"/>
-        </w:rPr>
-        <w:t>Dingen</w:t>
-      </w:r>
-      <w:proofErr w:type="spellEnd"/>
-      <w:r>
-        <w:rPr>
-          <w:lang w:val="en-US"/>
-        </w:rPr>
-        <w:t xml:space="preserve"> </w:t>
-      </w:r>
-      <w:proofErr w:type="spellStart"/>
-      <w:r>
-        <w:rPr>
-          <w:lang w:val="en-US"/>
-        </w:rPr>
-        <w:t>te</w:t>
-      </w:r>
-      <w:proofErr w:type="spellEnd"/>
-      <w:r>
-        <w:rPr>
-          <w:lang w:val="en-US"/>
-        </w:rPr>
-        <w:t xml:space="preserve"> </w:t>
-      </w:r>
-      <w:proofErr w:type="spellStart"/>
-      <w:r>
-        <w:rPr>
-          <w:lang w:val="en-US"/>
-        </w:rPr>
-        <w:t>doen</w:t>
-      </w:r>
-      <w:proofErr w:type="spellEnd"/>
-      <w:r>
-        <w:rPr>
-          <w:lang w:val="en-US"/>
-        </w:rPr>
-        <w:t>:</w:t>
+    </w:p>
+    <w:p>
+      <w:pPr>
+        <w:rPr>
+          <w:lang w:val="en-US"/>
+        </w:rPr>
+      </w:pPr>
+      <w:r>
+        <w:rPr>
+          <w:lang w:val="en-US"/>
+        </w:rPr>
+        <w:t>Dingen te doen:</w:t>
       </w:r>
     </w:p>
     <w:p>
@@ -105,21 +67,7 @@
         <w:rPr>
           <w:lang w:val="nl-NL"/>
         </w:rPr>
-        <w:t xml:space="preserve">Opzoeken hoe </w:t>
-      </w:r>
-      <w:proofErr w:type="spellStart"/>
-      <w:r>
-        <w:rPr>
-          <w:lang w:val="nl-NL"/>
-        </w:rPr>
-        <w:t>grids</w:t>
-      </w:r>
-      <w:proofErr w:type="spellEnd"/>
-      <w:r>
-        <w:rPr>
-          <w:lang w:val="nl-NL"/>
-        </w:rPr>
-        <w:t xml:space="preserve"> werken (de dingen ernaast moeten ook veranderen)</w:t>
+        <w:t>Opzoeken hoe grids werken (de dingen ernaast moeten ook veranderen)</w:t>
       </w:r>
     </w:p>
     <w:p>
@@ -150,30 +98,8 @@
         <w:rPr>
           <w:lang w:val="en-US"/>
         </w:rPr>
-        <w:t xml:space="preserve">1 </w:t>
-      </w:r>
-      <w:proofErr w:type="spellStart"/>
-      <w:r>
-        <w:rPr>
-          <w:lang w:val="en-US"/>
-        </w:rPr>
-        <w:t>uur</w:t>
-      </w:r>
-      <w:proofErr w:type="spellEnd"/>
-      <w:r>
-        <w:rPr>
-          <w:lang w:val="en-US"/>
-        </w:rPr>
-        <w:t xml:space="preserve">, </w:t>
-      </w:r>
-      <w:proofErr w:type="spellStart"/>
-      <w:r>
-        <w:rPr>
-          <w:lang w:val="en-US"/>
-        </w:rPr>
-        <w:t>overleg</w:t>
-      </w:r>
-      <w:proofErr w:type="spellEnd"/>
+        <w:t>1 uur, overleg</w:t>
+      </w:r>
     </w:p>
     <w:p>
       <w:pPr>
@@ -190,21 +116,7 @@
         <w:rPr>
           <w:lang w:val="en-US"/>
         </w:rPr>
-        <w:t xml:space="preserve">0.5 </w:t>
-      </w:r>
-      <w:proofErr w:type="spellStart"/>
-      <w:r>
-        <w:rPr>
-          <w:lang w:val="en-US"/>
-        </w:rPr>
-        <w:t>uur</w:t>
-      </w:r>
-      <w:proofErr w:type="spellEnd"/>
-      <w:r>
-        <w:rPr>
-          <w:lang w:val="en-US"/>
-        </w:rPr>
-        <w:t>, brainstorm</w:t>
+        <w:t>0.5 uur, brainstorm</w:t>
       </w:r>
     </w:p>
     <w:p>
@@ -252,44 +164,8 @@
         <w:rPr>
           <w:lang w:val="en-US"/>
         </w:rPr>
-        <w:t xml:space="preserve">0.5 </w:t>
-      </w:r>
-      <w:proofErr w:type="spellStart"/>
-      <w:r>
-        <w:rPr>
-          <w:lang w:val="en-US"/>
-        </w:rPr>
-        <w:t>meer</w:t>
-      </w:r>
-      <w:proofErr w:type="spellEnd"/>
-      <w:r>
-        <w:rPr>
-          <w:lang w:val="en-US"/>
-        </w:rPr>
-        <w:t xml:space="preserve"> </w:t>
-      </w:r>
-      <w:proofErr w:type="spellStart"/>
-      <w:r>
-        <w:rPr>
-          <w:lang w:val="en-US"/>
-        </w:rPr>
-        <w:t>brainstormen</w:t>
-      </w:r>
-      <w:proofErr w:type="spellEnd"/>
-      <w:r>
-        <w:rPr>
-          <w:lang w:val="en-US"/>
-        </w:rPr>
-        <w:t xml:space="preserve"> + </w:t>
-      </w:r>
-      <w:proofErr w:type="spellStart"/>
-      <w:r>
-        <w:rPr>
-          <w:lang w:val="en-US"/>
-        </w:rPr>
-        <w:t>testen</w:t>
-      </w:r>
-      <w:proofErr w:type="spellEnd"/>
+        <w:t>0.5 meer brainstormen + testen</w:t>
+      </w:r>
     </w:p>
     <w:p>
       <w:pPr>
@@ -383,35 +259,7 @@
         <w:rPr>
           <w:lang w:val="nl-NL"/>
         </w:rPr>
-        <w:t xml:space="preserve">18.00 Proberen </w:t>
-      </w:r>
-      <w:proofErr w:type="spellStart"/>
-      <w:r>
-        <w:rPr>
-          <w:lang w:val="nl-NL"/>
-        </w:rPr>
-        <w:t>kinect</w:t>
-      </w:r>
-      <w:proofErr w:type="spellEnd"/>
-      <w:r>
-        <w:rPr>
-          <w:lang w:val="nl-NL"/>
-        </w:rPr>
-        <w:t xml:space="preserve"> naar </w:t>
-      </w:r>
-      <w:proofErr w:type="spellStart"/>
-      <w:r>
-        <w:rPr>
-          <w:lang w:val="nl-NL"/>
-        </w:rPr>
-        <w:t>unity</w:t>
-      </w:r>
-      <w:proofErr w:type="spellEnd"/>
-      <w:r>
-        <w:rPr>
-          <w:lang w:val="nl-NL"/>
-        </w:rPr>
-        <w:t xml:space="preserve"> te krijgen</w:t>
+        <w:t>18.00 Proberen kinect naar unity te krijgen</w:t>
       </w:r>
     </w:p>
     <w:p>
@@ -555,21 +403,12 @@
           <w:lang w:val="nl-NL"/>
         </w:rPr>
       </w:pPr>
-      <w:proofErr w:type="spellStart"/>
-      <w:r>
-        <w:rPr>
-          <w:highlight w:val="green"/>
-          <w:lang w:val="nl-NL"/>
-        </w:rPr>
-        <w:t>Character</w:t>
-      </w:r>
-      <w:proofErr w:type="spellEnd"/>
-      <w:r>
-        <w:rPr>
-          <w:highlight w:val="green"/>
-          <w:lang w:val="nl-NL"/>
-        </w:rPr>
-        <w:t xml:space="preserve"> art</w:t>
+      <w:r>
+        <w:rPr>
+          <w:highlight w:val="green"/>
+          <w:lang w:val="nl-NL"/>
+        </w:rPr>
+        <w:t>Character art</w:t>
       </w:r>
     </w:p>
     <w:p>
@@ -584,21 +423,12 @@
           <w:lang w:val="nl-NL"/>
         </w:rPr>
       </w:pPr>
-      <w:proofErr w:type="spellStart"/>
-      <w:r>
-        <w:rPr>
-          <w:highlight w:val="green"/>
-          <w:lang w:val="nl-NL"/>
-        </w:rPr>
-        <w:t>Tile</w:t>
-      </w:r>
-      <w:proofErr w:type="spellEnd"/>
-      <w:r>
-        <w:rPr>
-          <w:highlight w:val="green"/>
-          <w:lang w:val="nl-NL"/>
-        </w:rPr>
-        <w:t xml:space="preserve"> art</w:t>
+      <w:r>
+        <w:rPr>
+          <w:highlight w:val="green"/>
+          <w:lang w:val="nl-NL"/>
+        </w:rPr>
+        <w:t>Tile art</w:t>
       </w:r>
     </w:p>
     <w:p>
@@ -638,23 +468,7 @@
           <w:highlight w:val="green"/>
           <w:lang w:val="nl-NL"/>
         </w:rPr>
-        <w:t xml:space="preserve">Start </w:t>
-      </w:r>
-      <w:proofErr w:type="spellStart"/>
-      <w:r>
-        <w:rPr>
-          <w:highlight w:val="green"/>
-          <w:lang w:val="nl-NL"/>
-        </w:rPr>
-        <w:t>and</w:t>
-      </w:r>
-      <w:proofErr w:type="spellEnd"/>
-      <w:r>
-        <w:rPr>
-          <w:highlight w:val="green"/>
-          <w:lang w:val="nl-NL"/>
-        </w:rPr>
-        <w:t xml:space="preserve"> End Screen</w:t>
+        <w:t>Start and End Screen</w:t>
       </w:r>
     </w:p>
     <w:p>
@@ -730,16 +544,8 @@
         <w:rPr>
           <w:lang w:val="nl-NL"/>
         </w:rPr>
-        <w:t xml:space="preserve">Bird </w:t>
-      </w:r>
-      <w:proofErr w:type="spellStart"/>
-      <w:r>
-        <w:rPr>
-          <w:lang w:val="nl-NL"/>
-        </w:rPr>
-        <w:t>Character</w:t>
-      </w:r>
-      <w:proofErr w:type="spellEnd"/>
+        <w:t>Bird Character</w:t>
+      </w:r>
     </w:p>
     <w:p>
       <w:pPr>
@@ -752,19 +558,11 @@
           <w:lang w:val="nl-NL"/>
         </w:rPr>
       </w:pPr>
-      <w:proofErr w:type="spellStart"/>
-      <w:r>
-        <w:rPr>
-          <w:lang w:val="nl-NL"/>
-        </w:rPr>
-        <w:t>What</w:t>
-      </w:r>
-      <w:proofErr w:type="spellEnd"/>
-      <w:r>
-        <w:rPr>
-          <w:lang w:val="nl-NL"/>
-        </w:rPr>
-        <w:t xml:space="preserve"> say</w:t>
+      <w:r>
+        <w:rPr>
+          <w:lang w:val="nl-NL"/>
+        </w:rPr>
+        <w:t>What say</w:t>
       </w:r>
     </w:p>
     <w:p>
@@ -797,21 +595,12 @@
           <w:lang w:val="nl-NL"/>
         </w:rPr>
       </w:pPr>
-      <w:proofErr w:type="spellStart"/>
-      <w:r>
-        <w:rPr>
-          <w:highlight w:val="green"/>
-          <w:lang w:val="nl-NL"/>
-        </w:rPr>
-        <w:t>Better</w:t>
-      </w:r>
-      <w:proofErr w:type="spellEnd"/>
-      <w:r>
-        <w:rPr>
-          <w:highlight w:val="green"/>
-          <w:lang w:val="nl-NL"/>
-        </w:rPr>
-        <w:t xml:space="preserve"> font</w:t>
+      <w:r>
+        <w:rPr>
+          <w:highlight w:val="green"/>
+          <w:lang w:val="nl-NL"/>
+        </w:rPr>
+        <w:t>Better font</w:t>
       </w:r>
     </w:p>
     <w:p>
@@ -831,49 +620,8 @@
           <w:highlight w:val="green"/>
           <w:lang w:val="nl-NL"/>
         </w:rPr>
-        <w:t xml:space="preserve">Change </w:t>
-      </w:r>
-      <w:proofErr w:type="spellStart"/>
-      <w:r>
-        <w:rPr>
-          <w:highlight w:val="green"/>
-          <w:lang w:val="nl-NL"/>
-        </w:rPr>
-        <w:t>tiles</w:t>
-      </w:r>
-      <w:proofErr w:type="spellEnd"/>
-      <w:r>
-        <w:rPr>
-          <w:highlight w:val="green"/>
-          <w:lang w:val="nl-NL"/>
-        </w:rPr>
-        <w:t xml:space="preserve"> </w:t>
-      </w:r>
-      <w:proofErr w:type="spellStart"/>
-      <w:r>
-        <w:rPr>
-          <w:highlight w:val="green"/>
-          <w:lang w:val="nl-NL"/>
-        </w:rPr>
-        <w:t>when</w:t>
-      </w:r>
-      <w:proofErr w:type="spellEnd"/>
-      <w:r>
-        <w:rPr>
-          <w:highlight w:val="green"/>
-          <w:lang w:val="nl-NL"/>
-        </w:rPr>
-        <w:t xml:space="preserve"> </w:t>
-      </w:r>
-      <w:proofErr w:type="spellStart"/>
-      <w:r>
-        <w:rPr>
-          <w:highlight w:val="green"/>
-          <w:lang w:val="nl-NL"/>
-        </w:rPr>
-        <w:t>pressed</w:t>
-      </w:r>
-      <w:proofErr w:type="spellEnd"/>
+        <w:t>Change tiles when pressed</w:t>
+      </w:r>
     </w:p>
     <w:p>
       <w:pPr>
@@ -912,33 +660,8 @@
           <w:highlight w:val="green"/>
           <w:lang w:val="nl-NL"/>
         </w:rPr>
-        <w:t xml:space="preserve">Change </w:t>
-      </w:r>
-      <w:proofErr w:type="spellStart"/>
-      <w:r>
-        <w:rPr>
-          <w:highlight w:val="green"/>
-          <w:lang w:val="nl-NL"/>
-        </w:rPr>
-        <w:t>surrounding</w:t>
-      </w:r>
-      <w:proofErr w:type="spellEnd"/>
-      <w:r>
-        <w:rPr>
-          <w:highlight w:val="green"/>
-          <w:lang w:val="nl-NL"/>
-        </w:rPr>
-        <w:t xml:space="preserve"> </w:t>
-      </w:r>
-      <w:proofErr w:type="spellStart"/>
-      <w:r>
-        <w:rPr>
-          <w:highlight w:val="green"/>
-          <w:lang w:val="nl-NL"/>
-        </w:rPr>
-        <w:t>tiles</w:t>
-      </w:r>
-      <w:proofErr w:type="spellEnd"/>
+        <w:t>Change surrounding tiles</w:t>
+      </w:r>
     </w:p>
     <w:p>
       <w:pPr>
@@ -952,37 +675,12 @@
           <w:lang w:val="nl-NL"/>
         </w:rPr>
       </w:pPr>
-      <w:proofErr w:type="spellStart"/>
-      <w:r>
-        <w:rPr>
-          <w:highlight w:val="green"/>
-          <w:lang w:val="nl-NL"/>
-        </w:rPr>
-        <w:t>Decrease</w:t>
-      </w:r>
-      <w:proofErr w:type="spellEnd"/>
-      <w:r>
-        <w:rPr>
-          <w:highlight w:val="green"/>
-          <w:lang w:val="nl-NL"/>
-        </w:rPr>
-        <w:t xml:space="preserve"> </w:t>
-      </w:r>
-      <w:proofErr w:type="spellStart"/>
-      <w:r>
-        <w:rPr>
-          <w:highlight w:val="green"/>
-          <w:lang w:val="nl-NL"/>
-        </w:rPr>
-        <w:t>tile</w:t>
-      </w:r>
-      <w:proofErr w:type="spellEnd"/>
-      <w:r>
-        <w:rPr>
-          <w:highlight w:val="green"/>
-          <w:lang w:val="nl-NL"/>
-        </w:rPr>
-        <w:t xml:space="preserve"> timer</w:t>
+      <w:r>
+        <w:rPr>
+          <w:highlight w:val="green"/>
+          <w:lang w:val="nl-NL"/>
+        </w:rPr>
+        <w:t>Decrease tile timer</w:t>
       </w:r>
     </w:p>
     <w:p>
@@ -1023,23 +721,7 @@
           <w:lang w:val="nl-NL"/>
         </w:rPr>
         <w:lastRenderedPageBreak/>
-        <w:t xml:space="preserve">Aanliggende </w:t>
-      </w:r>
-      <w:proofErr w:type="spellStart"/>
-      <w:r>
-        <w:rPr>
-          <w:highlight w:val="green"/>
-          <w:lang w:val="nl-NL"/>
-        </w:rPr>
-        <w:t>Tiles</w:t>
-      </w:r>
-      <w:proofErr w:type="spellEnd"/>
-      <w:r>
-        <w:rPr>
-          <w:highlight w:val="green"/>
-          <w:lang w:val="nl-NL"/>
-        </w:rPr>
-        <w:t xml:space="preserve"> fixen (wat is aanliggend?)</w:t>
+        <w:t>Aanliggende Tiles fixen (wat is aanliggend?)</w:t>
       </w:r>
     </w:p>
     <w:p>
@@ -1054,7 +736,6 @@
           <w:lang w:val="nl-NL"/>
         </w:rPr>
       </w:pPr>
-      <w:proofErr w:type="spellStart"/>
       <w:r>
         <w:rPr>
           <w:highlight w:val="green"/>
@@ -1062,7 +743,6 @@
         </w:rPr>
         <w:t>Wincondition</w:t>
       </w:r>
-      <w:proofErr w:type="spellEnd"/>
     </w:p>
     <w:p>
       <w:pPr>
@@ -1106,16 +786,8 @@
         <w:rPr>
           <w:lang w:val="nl-NL"/>
         </w:rPr>
-        <w:t xml:space="preserve"> 17.30 Art af en </w:t>
-      </w:r>
-      <w:proofErr w:type="spellStart"/>
-      <w:r>
-        <w:rPr>
-          <w:lang w:val="nl-NL"/>
-        </w:rPr>
-        <w:t>implemented</w:t>
-      </w:r>
-      <w:proofErr w:type="spellEnd"/>
+        <w:t xml:space="preserve"> 17.30 Art af en implemented</w:t>
+      </w:r>
     </w:p>
     <w:p>
       <w:pPr>
@@ -1140,21 +812,7 @@
         <w:rPr>
           <w:lang w:val="nl-NL"/>
         </w:rPr>
-        <w:t xml:space="preserve">14.30 Aanliggende </w:t>
-      </w:r>
-      <w:proofErr w:type="spellStart"/>
-      <w:r>
-        <w:rPr>
-          <w:lang w:val="nl-NL"/>
-        </w:rPr>
-        <w:t>tiles</w:t>
-      </w:r>
-      <w:proofErr w:type="spellEnd"/>
-      <w:r>
-        <w:rPr>
-          <w:lang w:val="nl-NL"/>
-        </w:rPr>
-        <w:t xml:space="preserve"> veranderen + map (met volledige map, werkt niet helemaal)</w:t>
+        <w:t>14.30 Aanliggende tiles veranderen + map (met volledige map, werkt niet helemaal)</w:t>
       </w:r>
     </w:p>
     <w:p>
@@ -1173,30 +831,8 @@
         <w:rPr>
           <w:lang w:val="nl-NL"/>
         </w:rPr>
-        <w:t xml:space="preserve"> 15.15 Geprobeerd te fixen, </w:t>
-      </w:r>
-      <w:proofErr w:type="spellStart"/>
-      <w:r>
-        <w:rPr>
-          <w:lang w:val="nl-NL"/>
-        </w:rPr>
-        <w:t>coroutines</w:t>
-      </w:r>
-      <w:proofErr w:type="spellEnd"/>
-      <w:r>
-        <w:rPr>
-          <w:lang w:val="nl-NL"/>
-        </w:rPr>
-        <w:t xml:space="preserve"> </w:t>
-      </w:r>
-      <w:proofErr w:type="spellStart"/>
-      <w:r>
-        <w:rPr>
-          <w:lang w:val="nl-NL"/>
-        </w:rPr>
-        <w:t>toegevoed</w:t>
-      </w:r>
-      <w:proofErr w:type="spellEnd"/>
+        <w:t xml:space="preserve"> 15.15 Geprobeerd te fixen, coroutines toegevoed</w:t>
+      </w:r>
     </w:p>
     <w:p>
       <w:pPr>
@@ -1240,55 +876,13 @@
         <w:rPr>
           <w:lang w:val="nl-NL"/>
         </w:rPr>
-        <w:t xml:space="preserve"> 15.00 </w:t>
-      </w:r>
-      <w:proofErr w:type="spellStart"/>
-      <w:r>
-        <w:rPr>
-          <w:lang w:val="nl-NL"/>
-        </w:rPr>
-        <w:t>Removed</w:t>
-      </w:r>
-      <w:proofErr w:type="spellEnd"/>
-      <w:r>
-        <w:rPr>
-          <w:lang w:val="nl-NL"/>
-        </w:rPr>
-        <w:t xml:space="preserve"> </w:t>
-      </w:r>
-      <w:proofErr w:type="spellStart"/>
-      <w:r>
-        <w:rPr>
-          <w:lang w:val="nl-NL"/>
-        </w:rPr>
-        <w:t>coroutines</w:t>
-      </w:r>
-      <w:proofErr w:type="spellEnd"/>
-      <w:r>
-        <w:rPr>
-          <w:lang w:val="nl-NL"/>
-        </w:rPr>
-        <w:t>, werkt nu iets beter</w:t>
-      </w:r>
-      <w:r>
-        <w:rPr>
-          <w:lang w:val="nl-NL"/>
-        </w:rPr>
-        <w:t xml:space="preserve">. </w:t>
-      </w:r>
-      <w:proofErr w:type="spellStart"/>
-      <w:r>
-        <w:rPr>
-          <w:lang w:val="nl-NL"/>
-        </w:rPr>
-        <w:t>Nogsteeds</w:t>
-      </w:r>
-      <w:proofErr w:type="spellEnd"/>
-      <w:r>
-        <w:rPr>
-          <w:lang w:val="nl-NL"/>
-        </w:rPr>
-        <w:t xml:space="preserve"> de triggers werken niet</w:t>
+        <w:t xml:space="preserve"> 15.00 Removed coroutines, werkt nu iets beter</w:t>
+      </w:r>
+      <w:r>
+        <w:rPr>
+          <w:lang w:val="nl-NL"/>
+        </w:rPr>
+        <w:t>. Nogsteeds de triggers werken niet</w:t>
       </w:r>
     </w:p>
     <w:p>
@@ -1314,21 +908,7 @@
         <w:rPr>
           <w:lang w:val="nl-NL"/>
         </w:rPr>
-        <w:t xml:space="preserve"> 19.30 TRIGGERS WERKEN. </w:t>
-      </w:r>
-      <w:proofErr w:type="spellStart"/>
-      <w:r>
-        <w:rPr>
-          <w:lang w:val="nl-NL"/>
-        </w:rPr>
-        <w:t>States</w:t>
-      </w:r>
-      <w:proofErr w:type="spellEnd"/>
-      <w:r>
-        <w:rPr>
-          <w:lang w:val="nl-NL"/>
-        </w:rPr>
-        <w:t xml:space="preserve"> flippen nu af en toe nog</w:t>
+        <w:t xml:space="preserve"> 19.30 TRIGGERS WERKEN. States flippen nu af en toe nog</w:t>
       </w:r>
     </w:p>
     <w:p>
@@ -1347,16 +927,8 @@
         <w:rPr>
           <w:lang w:val="en-US"/>
         </w:rPr>
-        <w:t xml:space="preserve"> 18.30 </w:t>
-      </w:r>
-      <w:proofErr w:type="spellStart"/>
-      <w:r>
-        <w:rPr>
-          <w:lang w:val="en-US"/>
-        </w:rPr>
-        <w:t>verder</w:t>
-      </w:r>
-      <w:proofErr w:type="spellEnd"/>
+        <w:t xml:space="preserve"> 18.30 verder</w:t>
+      </w:r>
     </w:p>
     <w:p>
       <w:pPr>
@@ -1374,21 +946,7 @@
         <w:rPr>
           <w:lang w:val="en-US"/>
         </w:rPr>
-        <w:t xml:space="preserve"> 14.00 Winning condition </w:t>
-      </w:r>
-      <w:proofErr w:type="spellStart"/>
-      <w:r>
-        <w:rPr>
-          <w:lang w:val="en-US"/>
-        </w:rPr>
-        <w:t>en</w:t>
-      </w:r>
-      <w:proofErr w:type="spellEnd"/>
-      <w:r>
-        <w:rPr>
-          <w:lang w:val="en-US"/>
-        </w:rPr>
-        <w:t xml:space="preserve"> scene change</w:t>
+        <w:t xml:space="preserve"> 14.00 Winning condition en scene change</w:t>
       </w:r>
     </w:p>
     <w:p>
@@ -1422,124 +980,91 @@
     <w:p>
       <w:pPr>
         <w:rPr>
-          <w:lang w:val="en-US"/>
-        </w:rPr>
-      </w:pPr>
-      <w:r>
-        <w:rPr>
-          <w:lang w:val="en-US"/>
-        </w:rPr>
-        <w:t xml:space="preserve">14 </w:t>
-      </w:r>
-      <w:proofErr w:type="spellStart"/>
-      <w:r>
-        <w:rPr>
-          <w:lang w:val="en-US"/>
-        </w:rPr>
-        <w:t>uur</w:t>
-      </w:r>
-      <w:proofErr w:type="spellEnd"/>
-      <w:r>
-        <w:rPr>
-          <w:lang w:val="en-US"/>
-        </w:rPr>
-        <w:t xml:space="preserve"> </w:t>
-      </w:r>
-      <w:proofErr w:type="spellStart"/>
-      <w:r>
-        <w:rPr>
-          <w:lang w:val="en-US"/>
-        </w:rPr>
-        <w:t>en</w:t>
-      </w:r>
-      <w:proofErr w:type="spellEnd"/>
-      <w:r>
-        <w:rPr>
-          <w:lang w:val="en-US"/>
-        </w:rPr>
-        <w:t xml:space="preserve"> 30 </w:t>
-      </w:r>
-      <w:proofErr w:type="spellStart"/>
-      <w:r>
-        <w:rPr>
-          <w:lang w:val="en-US"/>
-        </w:rPr>
-        <w:t>minuten</w:t>
-      </w:r>
-      <w:proofErr w:type="spellEnd"/>
-    </w:p>
-    <w:p>
-      <w:pPr>
-        <w:rPr>
-          <w:lang w:val="en-US"/>
-        </w:rPr>
-      </w:pPr>
-      <w:r>
-        <w:rPr>
-          <w:lang w:val="en-US"/>
+          <w:lang w:val="nl-NL"/>
+        </w:rPr>
+      </w:pPr>
+      <w:r>
+        <w:rPr>
+          <w:lang w:val="nl-NL"/>
+        </w:rPr>
+        <w:t>14 uur en 30 minuten</w:t>
+      </w:r>
+    </w:p>
+    <w:p>
+      <w:pPr>
+        <w:rPr>
+          <w:lang w:val="nl-NL"/>
+        </w:rPr>
+      </w:pPr>
+      <w:r>
+        <w:rPr>
+          <w:lang w:val="nl-NL"/>
         </w:rPr>
         <w:t>TOTAAL: 2</w:t>
       </w:r>
       <w:r>
         <w:rPr>
-          <w:lang w:val="en-US"/>
+          <w:lang w:val="nl-NL"/>
         </w:rPr>
         <w:t>3</w:t>
       </w:r>
       <w:r>
         <w:rPr>
-          <w:lang w:val="en-US"/>
-        </w:rPr>
-        <w:t xml:space="preserve"> </w:t>
-      </w:r>
-      <w:proofErr w:type="spellStart"/>
-      <w:r>
-        <w:rPr>
-          <w:lang w:val="en-US"/>
-        </w:rPr>
-        <w:t>uur</w:t>
-      </w:r>
-      <w:proofErr w:type="spellEnd"/>
-      <w:r>
-        <w:rPr>
-          <w:lang w:val="en-US"/>
-        </w:rPr>
-        <w:t xml:space="preserve"> </w:t>
-      </w:r>
-      <w:proofErr w:type="spellStart"/>
-      <w:r>
-        <w:rPr>
-          <w:lang w:val="en-US"/>
-        </w:rPr>
-        <w:t>en</w:t>
-      </w:r>
-      <w:proofErr w:type="spellEnd"/>
-      <w:r>
-        <w:rPr>
-          <w:lang w:val="en-US"/>
-        </w:rPr>
-        <w:t xml:space="preserve"> 4</w:t>
-      </w:r>
-      <w:r>
-        <w:rPr>
-          <w:lang w:val="en-US"/>
+          <w:lang w:val="nl-NL"/>
+        </w:rPr>
+        <w:t xml:space="preserve"> uur en 4</w:t>
+      </w:r>
+      <w:r>
+        <w:rPr>
+          <w:lang w:val="nl-NL"/>
         </w:rPr>
         <w:t>5</w:t>
       </w:r>
       <w:r>
         <w:rPr>
-          <w:lang w:val="en-US"/>
-        </w:rPr>
-        <w:t xml:space="preserve"> </w:t>
-      </w:r>
-      <w:proofErr w:type="spellStart"/>
-      <w:r>
-        <w:rPr>
-          <w:lang w:val="en-US"/>
-        </w:rPr>
-        <w:t>minuten</w:t>
-      </w:r>
-      <w:proofErr w:type="spellEnd"/>
+          <w:lang w:val="nl-NL"/>
+        </w:rPr>
+        <w:t xml:space="preserve"> minuten</w:t>
+      </w:r>
+    </w:p>
+    <w:p>
+      <w:pPr>
+        <w:rPr>
+          <w:lang w:val="nl-NL"/>
+        </w:rPr>
+      </w:pPr>
+    </w:p>
+    <w:p>
+      <w:pPr>
+        <w:rPr>
+          <w:lang w:val="nl-NL"/>
+        </w:rPr>
+      </w:pPr>
+      <w:r>
+        <w:rPr>
+          <w:lang w:val="nl-NL"/>
+        </w:rPr>
+        <w:t xml:space="preserve">17.30 start </w:t>
+      </w:r>
+      <w:r>
+        <w:rPr>
+          <w:lang w:val="nl-NL"/>
+        </w:rPr>
+        <w:t xml:space="preserve">18.30 testen en erachter komen dat twee spelers tegelijk met de overlay niet werken. </w:t>
+      </w:r>
+    </w:p>
+    <w:p>
+      <w:pPr>
+        <w:rPr>
+          <w:lang w:val="nl-NL"/>
+        </w:rPr>
+      </w:pPr>
+      <w:r>
+        <w:rPr>
+          <w:lang w:val="nl-NL"/>
+        </w:rPr>
+        <w:t>Eerst speler 1, dan speler 2 het level door gaan, dan score’s vergelijken</w:t>
+      </w:r>
     </w:p>
     <w:sectPr>
       <w:pgSz w:w="11906" w:h="16838"/>

</xml_diff>

<commit_message>
Added aanpassingen en lose mechanic
</commit_message>
<xml_diff>
--- a/Documentatie.docx
+++ b/Documentatie.docx
@@ -8,24 +8,62 @@
           <w:lang w:val="en-US"/>
         </w:rPr>
       </w:pPr>
+      <w:proofErr w:type="spellStart"/>
       <w:r>
         <w:rPr>
           <w:lang w:val="en-US"/>
         </w:rPr>
         <w:t>Documentatie</w:t>
       </w:r>
-    </w:p>
-    <w:p>
-      <w:pPr>
-        <w:rPr>
-          <w:lang w:val="en-US"/>
-        </w:rPr>
-      </w:pPr>
-      <w:r>
-        <w:rPr>
-          <w:lang w:val="en-US"/>
-        </w:rPr>
-        <w:t>Dingen te doen:</w:t>
+      <w:proofErr w:type="spellEnd"/>
+    </w:p>
+    <w:p>
+      <w:pPr>
+        <w:rPr>
+          <w:lang w:val="en-US"/>
+        </w:rPr>
+      </w:pPr>
+      <w:proofErr w:type="spellStart"/>
+      <w:r>
+        <w:rPr>
+          <w:lang w:val="en-US"/>
+        </w:rPr>
+        <w:t>Dingen</w:t>
+      </w:r>
+      <w:proofErr w:type="spellEnd"/>
+      <w:r>
+        <w:rPr>
+          <w:lang w:val="en-US"/>
+        </w:rPr>
+        <w:t xml:space="preserve"> </w:t>
+      </w:r>
+      <w:proofErr w:type="spellStart"/>
+      <w:r>
+        <w:rPr>
+          <w:lang w:val="en-US"/>
+        </w:rPr>
+        <w:t>te</w:t>
+      </w:r>
+      <w:proofErr w:type="spellEnd"/>
+      <w:r>
+        <w:rPr>
+          <w:lang w:val="en-US"/>
+        </w:rPr>
+        <w:t xml:space="preserve"> </w:t>
+      </w:r>
+      <w:proofErr w:type="spellStart"/>
+      <w:r>
+        <w:rPr>
+          <w:lang w:val="en-US"/>
+        </w:rPr>
+        <w:t>doen</w:t>
+      </w:r>
+      <w:proofErr w:type="spellEnd"/>
+      <w:r>
+        <w:rPr>
+          <w:lang w:val="en-US"/>
+        </w:rPr>
+        <w:t>:</w:t>
       </w:r>
     </w:p>
     <w:p>
@@ -67,7 +105,21 @@
         <w:rPr>
           <w:lang w:val="nl-NL"/>
         </w:rPr>
-        <w:t>Opzoeken hoe grids werken (de dingen ernaast moeten ook veranderen)</w:t>
+        <w:t xml:space="preserve">Opzoeken hoe </w:t>
+      </w:r>
+      <w:proofErr w:type="spellStart"/>
+      <w:r>
+        <w:rPr>
+          <w:lang w:val="nl-NL"/>
+        </w:rPr>
+        <w:t>grids</w:t>
+      </w:r>
+      <w:proofErr w:type="spellEnd"/>
+      <w:r>
+        <w:rPr>
+          <w:lang w:val="nl-NL"/>
+        </w:rPr>
+        <w:t xml:space="preserve"> werken (de dingen ernaast moeten ook veranderen)</w:t>
       </w:r>
     </w:p>
     <w:p>
@@ -98,8 +150,30 @@
         <w:rPr>
           <w:lang w:val="en-US"/>
         </w:rPr>
-        <w:t>1 uur, overleg</w:t>
-      </w:r>
+        <w:t xml:space="preserve">1 </w:t>
+      </w:r>
+      <w:proofErr w:type="spellStart"/>
+      <w:r>
+        <w:rPr>
+          <w:lang w:val="en-US"/>
+        </w:rPr>
+        <w:t>uur</w:t>
+      </w:r>
+      <w:proofErr w:type="spellEnd"/>
+      <w:r>
+        <w:rPr>
+          <w:lang w:val="en-US"/>
+        </w:rPr>
+        <w:t xml:space="preserve">, </w:t>
+      </w:r>
+      <w:proofErr w:type="spellStart"/>
+      <w:r>
+        <w:rPr>
+          <w:lang w:val="en-US"/>
+        </w:rPr>
+        <w:t>overleg</w:t>
+      </w:r>
+      <w:proofErr w:type="spellEnd"/>
     </w:p>
     <w:p>
       <w:pPr>
@@ -116,7 +190,21 @@
         <w:rPr>
           <w:lang w:val="en-US"/>
         </w:rPr>
-        <w:t>0.5 uur, brainstorm</w:t>
+        <w:t xml:space="preserve">0.5 </w:t>
+      </w:r>
+      <w:proofErr w:type="spellStart"/>
+      <w:r>
+        <w:rPr>
+          <w:lang w:val="en-US"/>
+        </w:rPr>
+        <w:t>uur</w:t>
+      </w:r>
+      <w:proofErr w:type="spellEnd"/>
+      <w:r>
+        <w:rPr>
+          <w:lang w:val="en-US"/>
+        </w:rPr>
+        <w:t>, brainstorm</w:t>
       </w:r>
     </w:p>
     <w:p>
@@ -164,8 +252,44 @@
         <w:rPr>
           <w:lang w:val="en-US"/>
         </w:rPr>
-        <w:t>0.5 meer brainstormen + testen</w:t>
-      </w:r>
+        <w:t xml:space="preserve">0.5 </w:t>
+      </w:r>
+      <w:proofErr w:type="spellStart"/>
+      <w:r>
+        <w:rPr>
+          <w:lang w:val="en-US"/>
+        </w:rPr>
+        <w:t>meer</w:t>
+      </w:r>
+      <w:proofErr w:type="spellEnd"/>
+      <w:r>
+        <w:rPr>
+          <w:lang w:val="en-US"/>
+        </w:rPr>
+        <w:t xml:space="preserve"> </w:t>
+      </w:r>
+      <w:proofErr w:type="spellStart"/>
+      <w:r>
+        <w:rPr>
+          <w:lang w:val="en-US"/>
+        </w:rPr>
+        <w:t>brainstormen</w:t>
+      </w:r>
+      <w:proofErr w:type="spellEnd"/>
+      <w:r>
+        <w:rPr>
+          <w:lang w:val="en-US"/>
+        </w:rPr>
+        <w:t xml:space="preserve"> + </w:t>
+      </w:r>
+      <w:proofErr w:type="spellStart"/>
+      <w:r>
+        <w:rPr>
+          <w:lang w:val="en-US"/>
+        </w:rPr>
+        <w:t>testen</w:t>
+      </w:r>
+      <w:proofErr w:type="spellEnd"/>
     </w:p>
     <w:p>
       <w:pPr>
@@ -259,7 +383,35 @@
         <w:rPr>
           <w:lang w:val="nl-NL"/>
         </w:rPr>
-        <w:t>18.00 Proberen kinect naar unity te krijgen</w:t>
+        <w:t xml:space="preserve">18.00 Proberen </w:t>
+      </w:r>
+      <w:proofErr w:type="spellStart"/>
+      <w:r>
+        <w:rPr>
+          <w:lang w:val="nl-NL"/>
+        </w:rPr>
+        <w:t>kinect</w:t>
+      </w:r>
+      <w:proofErr w:type="spellEnd"/>
+      <w:r>
+        <w:rPr>
+          <w:lang w:val="nl-NL"/>
+        </w:rPr>
+        <w:t xml:space="preserve"> naar </w:t>
+      </w:r>
+      <w:proofErr w:type="spellStart"/>
+      <w:r>
+        <w:rPr>
+          <w:lang w:val="nl-NL"/>
+        </w:rPr>
+        <w:t>unity</w:t>
+      </w:r>
+      <w:proofErr w:type="spellEnd"/>
+      <w:r>
+        <w:rPr>
+          <w:lang w:val="nl-NL"/>
+        </w:rPr>
+        <w:t xml:space="preserve"> te krijgen</w:t>
       </w:r>
     </w:p>
     <w:p>
@@ -403,12 +555,21 @@
           <w:lang w:val="nl-NL"/>
         </w:rPr>
       </w:pPr>
-      <w:r>
-        <w:rPr>
-          <w:highlight w:val="green"/>
-          <w:lang w:val="nl-NL"/>
-        </w:rPr>
-        <w:t>Character art</w:t>
+      <w:proofErr w:type="spellStart"/>
+      <w:r>
+        <w:rPr>
+          <w:highlight w:val="green"/>
+          <w:lang w:val="nl-NL"/>
+        </w:rPr>
+        <w:t>Character</w:t>
+      </w:r>
+      <w:proofErr w:type="spellEnd"/>
+      <w:r>
+        <w:rPr>
+          <w:highlight w:val="green"/>
+          <w:lang w:val="nl-NL"/>
+        </w:rPr>
+        <w:t xml:space="preserve"> art</w:t>
       </w:r>
     </w:p>
     <w:p>
@@ -423,12 +584,21 @@
           <w:lang w:val="nl-NL"/>
         </w:rPr>
       </w:pPr>
-      <w:r>
-        <w:rPr>
-          <w:highlight w:val="green"/>
-          <w:lang w:val="nl-NL"/>
-        </w:rPr>
-        <w:t>Tile art</w:t>
+      <w:proofErr w:type="spellStart"/>
+      <w:r>
+        <w:rPr>
+          <w:highlight w:val="green"/>
+          <w:lang w:val="nl-NL"/>
+        </w:rPr>
+        <w:t>Tile</w:t>
+      </w:r>
+      <w:proofErr w:type="spellEnd"/>
+      <w:r>
+        <w:rPr>
+          <w:highlight w:val="green"/>
+          <w:lang w:val="nl-NL"/>
+        </w:rPr>
+        <w:t xml:space="preserve"> art</w:t>
       </w:r>
     </w:p>
     <w:p>
@@ -468,7 +638,23 @@
           <w:highlight w:val="green"/>
           <w:lang w:val="nl-NL"/>
         </w:rPr>
-        <w:t>Start and End Screen</w:t>
+        <w:t xml:space="preserve">Start </w:t>
+      </w:r>
+      <w:proofErr w:type="spellStart"/>
+      <w:r>
+        <w:rPr>
+          <w:highlight w:val="green"/>
+          <w:lang w:val="nl-NL"/>
+        </w:rPr>
+        <w:t>and</w:t>
+      </w:r>
+      <w:proofErr w:type="spellEnd"/>
+      <w:r>
+        <w:rPr>
+          <w:highlight w:val="green"/>
+          <w:lang w:val="nl-NL"/>
+        </w:rPr>
+        <w:t xml:space="preserve"> End Screen</w:t>
       </w:r>
     </w:p>
     <w:p>
@@ -519,11 +705,13 @@
           <w:numId w:val="1"/>
         </w:numPr>
         <w:rPr>
-          <w:lang w:val="nl-NL"/>
-        </w:rPr>
-      </w:pPr>
-      <w:r>
-        <w:rPr>
+          <w:highlight w:val="red"/>
+          <w:lang w:val="nl-NL"/>
+        </w:rPr>
+      </w:pPr>
+      <w:r>
+        <w:rPr>
+          <w:highlight w:val="red"/>
           <w:lang w:val="nl-NL"/>
         </w:rPr>
         <w:t>Tutorial bit</w:t>
@@ -537,15 +725,26 @@
           <w:numId w:val="1"/>
         </w:numPr>
         <w:rPr>
-          <w:lang w:val="nl-NL"/>
-        </w:rPr>
-      </w:pPr>
-      <w:r>
-        <w:rPr>
-          <w:lang w:val="nl-NL"/>
-        </w:rPr>
-        <w:t>Bird Character</w:t>
-      </w:r>
+          <w:highlight w:val="red"/>
+          <w:lang w:val="nl-NL"/>
+        </w:rPr>
+      </w:pPr>
+      <w:r>
+        <w:rPr>
+          <w:highlight w:val="red"/>
+          <w:lang w:val="nl-NL"/>
+        </w:rPr>
+        <w:t xml:space="preserve">Bird </w:t>
+      </w:r>
+      <w:proofErr w:type="spellStart"/>
+      <w:r>
+        <w:rPr>
+          <w:highlight w:val="red"/>
+          <w:lang w:val="nl-NL"/>
+        </w:rPr>
+        <w:t>Character</w:t>
+      </w:r>
+      <w:proofErr w:type="spellEnd"/>
     </w:p>
     <w:p>
       <w:pPr>
@@ -555,14 +754,25 @@
           <w:numId w:val="1"/>
         </w:numPr>
         <w:rPr>
-          <w:lang w:val="nl-NL"/>
-        </w:rPr>
-      </w:pPr>
-      <w:r>
-        <w:rPr>
-          <w:lang w:val="nl-NL"/>
-        </w:rPr>
-        <w:t>What say</w:t>
+          <w:highlight w:val="red"/>
+          <w:lang w:val="nl-NL"/>
+        </w:rPr>
+      </w:pPr>
+      <w:proofErr w:type="spellStart"/>
+      <w:r>
+        <w:rPr>
+          <w:highlight w:val="red"/>
+          <w:lang w:val="nl-NL"/>
+        </w:rPr>
+        <w:t>What</w:t>
+      </w:r>
+      <w:proofErr w:type="spellEnd"/>
+      <w:r>
+        <w:rPr>
+          <w:highlight w:val="red"/>
+          <w:lang w:val="nl-NL"/>
+        </w:rPr>
+        <w:t xml:space="preserve"> say</w:t>
       </w:r>
     </w:p>
     <w:p>
@@ -573,11 +783,13 @@
           <w:numId w:val="1"/>
         </w:numPr>
         <w:rPr>
-          <w:lang w:val="nl-NL"/>
-        </w:rPr>
-      </w:pPr>
-      <w:r>
-        <w:rPr>
+          <w:highlight w:val="red"/>
+          <w:lang w:val="nl-NL"/>
+        </w:rPr>
+      </w:pPr>
+      <w:r>
+        <w:rPr>
+          <w:highlight w:val="red"/>
           <w:lang w:val="nl-NL"/>
         </w:rPr>
         <w:t>Voice over</w:t>
@@ -595,12 +807,21 @@
           <w:lang w:val="nl-NL"/>
         </w:rPr>
       </w:pPr>
-      <w:r>
-        <w:rPr>
-          <w:highlight w:val="green"/>
-          <w:lang w:val="nl-NL"/>
-        </w:rPr>
-        <w:t>Better font</w:t>
+      <w:proofErr w:type="spellStart"/>
+      <w:r>
+        <w:rPr>
+          <w:highlight w:val="green"/>
+          <w:lang w:val="nl-NL"/>
+        </w:rPr>
+        <w:t>Better</w:t>
+      </w:r>
+      <w:proofErr w:type="spellEnd"/>
+      <w:r>
+        <w:rPr>
+          <w:highlight w:val="green"/>
+          <w:lang w:val="nl-NL"/>
+        </w:rPr>
+        <w:t xml:space="preserve"> font</w:t>
       </w:r>
     </w:p>
     <w:p>
@@ -620,8 +841,49 @@
           <w:highlight w:val="green"/>
           <w:lang w:val="nl-NL"/>
         </w:rPr>
-        <w:t>Change tiles when pressed</w:t>
-      </w:r>
+        <w:t xml:space="preserve">Change </w:t>
+      </w:r>
+      <w:proofErr w:type="spellStart"/>
+      <w:r>
+        <w:rPr>
+          <w:highlight w:val="green"/>
+          <w:lang w:val="nl-NL"/>
+        </w:rPr>
+        <w:t>tiles</w:t>
+      </w:r>
+      <w:proofErr w:type="spellEnd"/>
+      <w:r>
+        <w:rPr>
+          <w:highlight w:val="green"/>
+          <w:lang w:val="nl-NL"/>
+        </w:rPr>
+        <w:t xml:space="preserve"> </w:t>
+      </w:r>
+      <w:proofErr w:type="spellStart"/>
+      <w:r>
+        <w:rPr>
+          <w:highlight w:val="green"/>
+          <w:lang w:val="nl-NL"/>
+        </w:rPr>
+        <w:t>when</w:t>
+      </w:r>
+      <w:proofErr w:type="spellEnd"/>
+      <w:r>
+        <w:rPr>
+          <w:highlight w:val="green"/>
+          <w:lang w:val="nl-NL"/>
+        </w:rPr>
+        <w:t xml:space="preserve"> </w:t>
+      </w:r>
+      <w:proofErr w:type="spellStart"/>
+      <w:r>
+        <w:rPr>
+          <w:highlight w:val="green"/>
+          <w:lang w:val="nl-NL"/>
+        </w:rPr>
+        <w:t>pressed</w:t>
+      </w:r>
+      <w:proofErr w:type="spellEnd"/>
     </w:p>
     <w:p>
       <w:pPr>
@@ -660,8 +922,33 @@
           <w:highlight w:val="green"/>
           <w:lang w:val="nl-NL"/>
         </w:rPr>
-        <w:t>Change surrounding tiles</w:t>
-      </w:r>
+        <w:t xml:space="preserve">Change </w:t>
+      </w:r>
+      <w:proofErr w:type="spellStart"/>
+      <w:r>
+        <w:rPr>
+          <w:highlight w:val="green"/>
+          <w:lang w:val="nl-NL"/>
+        </w:rPr>
+        <w:t>surrounding</w:t>
+      </w:r>
+      <w:proofErr w:type="spellEnd"/>
+      <w:r>
+        <w:rPr>
+          <w:highlight w:val="green"/>
+          <w:lang w:val="nl-NL"/>
+        </w:rPr>
+        <w:t xml:space="preserve"> </w:t>
+      </w:r>
+      <w:proofErr w:type="spellStart"/>
+      <w:r>
+        <w:rPr>
+          <w:highlight w:val="green"/>
+          <w:lang w:val="nl-NL"/>
+        </w:rPr>
+        <w:t>tiles</w:t>
+      </w:r>
+      <w:proofErr w:type="spellEnd"/>
     </w:p>
     <w:p>
       <w:pPr>
@@ -675,12 +962,37 @@
           <w:lang w:val="nl-NL"/>
         </w:rPr>
       </w:pPr>
-      <w:r>
-        <w:rPr>
-          <w:highlight w:val="green"/>
-          <w:lang w:val="nl-NL"/>
-        </w:rPr>
-        <w:t>Decrease tile timer</w:t>
+      <w:proofErr w:type="spellStart"/>
+      <w:r>
+        <w:rPr>
+          <w:highlight w:val="green"/>
+          <w:lang w:val="nl-NL"/>
+        </w:rPr>
+        <w:t>Decrease</w:t>
+      </w:r>
+      <w:proofErr w:type="spellEnd"/>
+      <w:r>
+        <w:rPr>
+          <w:highlight w:val="green"/>
+          <w:lang w:val="nl-NL"/>
+        </w:rPr>
+        <w:t xml:space="preserve"> </w:t>
+      </w:r>
+      <w:proofErr w:type="spellStart"/>
+      <w:r>
+        <w:rPr>
+          <w:highlight w:val="green"/>
+          <w:lang w:val="nl-NL"/>
+        </w:rPr>
+        <w:t>tile</w:t>
+      </w:r>
+      <w:proofErr w:type="spellEnd"/>
+      <w:r>
+        <w:rPr>
+          <w:highlight w:val="green"/>
+          <w:lang w:val="nl-NL"/>
+        </w:rPr>
+        <w:t xml:space="preserve"> timer</w:t>
       </w:r>
     </w:p>
     <w:p>
@@ -721,7 +1033,23 @@
           <w:lang w:val="nl-NL"/>
         </w:rPr>
         <w:lastRenderedPageBreak/>
-        <w:t>Aanliggende Tiles fixen (wat is aanliggend?)</w:t>
+        <w:t xml:space="preserve">Aanliggende </w:t>
+      </w:r>
+      <w:proofErr w:type="spellStart"/>
+      <w:r>
+        <w:rPr>
+          <w:highlight w:val="green"/>
+          <w:lang w:val="nl-NL"/>
+        </w:rPr>
+        <w:t>Tiles</w:t>
+      </w:r>
+      <w:proofErr w:type="spellEnd"/>
+      <w:r>
+        <w:rPr>
+          <w:highlight w:val="green"/>
+          <w:lang w:val="nl-NL"/>
+        </w:rPr>
+        <w:t xml:space="preserve"> fixen (wat is aanliggend?)</w:t>
       </w:r>
     </w:p>
     <w:p>
@@ -736,6 +1064,7 @@
           <w:lang w:val="nl-NL"/>
         </w:rPr>
       </w:pPr>
+      <w:proofErr w:type="spellStart"/>
       <w:r>
         <w:rPr>
           <w:highlight w:val="green"/>
@@ -743,6 +1072,171 @@
         </w:rPr>
         <w:t>Wincondition</w:t>
       </w:r>
+      <w:proofErr w:type="spellEnd"/>
+    </w:p>
+    <w:p>
+      <w:pPr>
+        <w:pStyle w:val="ListParagraph"/>
+        <w:numPr>
+          <w:ilvl w:val="0"/>
+          <w:numId w:val="1"/>
+        </w:numPr>
+        <w:rPr>
+          <w:lang w:val="en-US"/>
+        </w:rPr>
+      </w:pPr>
+      <w:r>
+        <w:rPr>
+          <w:lang w:val="en-US"/>
+        </w:rPr>
+        <w:t xml:space="preserve">Score in tiles </w:t>
+      </w:r>
+      <w:proofErr w:type="spellStart"/>
+      <w:r>
+        <w:rPr>
+          <w:lang w:val="en-US"/>
+        </w:rPr>
+        <w:t>pollunate</w:t>
+      </w:r>
+      <w:proofErr w:type="spellEnd"/>
+      <w:r>
+        <w:rPr>
+          <w:lang w:val="en-US"/>
+        </w:rPr>
+        <w:t xml:space="preserve"> </w:t>
+      </w:r>
+      <w:proofErr w:type="spellStart"/>
+      <w:r>
+        <w:rPr>
+          <w:lang w:val="en-US"/>
+        </w:rPr>
+        <w:t>e</w:t>
+      </w:r>
+      <w:r>
+        <w:rPr>
+          <w:lang w:val="en-US"/>
+        </w:rPr>
+        <w:t>n</w:t>
+      </w:r>
+      <w:proofErr w:type="spellEnd"/>
+      <w:r>
+        <w:rPr>
+          <w:lang w:val="en-US"/>
+        </w:rPr>
+        <w:t xml:space="preserve"> </w:t>
+      </w:r>
+      <w:proofErr w:type="spellStart"/>
+      <w:r>
+        <w:rPr>
+          <w:lang w:val="en-US"/>
+        </w:rPr>
+        <w:t>tijd</w:t>
+      </w:r>
+      <w:proofErr w:type="spellEnd"/>
+      <w:r>
+        <w:rPr>
+          <w:lang w:val="en-US"/>
+        </w:rPr>
+        <w:t xml:space="preserve"> </w:t>
+      </w:r>
+      <w:proofErr w:type="spellStart"/>
+      <w:r>
+        <w:rPr>
+          <w:lang w:val="en-US"/>
+        </w:rPr>
+        <w:t>maken</w:t>
+      </w:r>
+      <w:proofErr w:type="spellEnd"/>
+    </w:p>
+    <w:p>
+      <w:pPr>
+        <w:pStyle w:val="ListParagraph"/>
+        <w:numPr>
+          <w:ilvl w:val="0"/>
+          <w:numId w:val="1"/>
+        </w:numPr>
+        <w:rPr>
+          <w:lang w:val="nl-NL"/>
+        </w:rPr>
+      </w:pPr>
+      <w:r>
+        <w:rPr>
+          <w:lang w:val="nl-NL"/>
+        </w:rPr>
+        <w:t xml:space="preserve">Extra uitleg </w:t>
+      </w:r>
+      <w:proofErr w:type="spellStart"/>
+      <w:r>
+        <w:rPr>
+          <w:lang w:val="nl-NL"/>
+        </w:rPr>
+        <w:t>text</w:t>
+      </w:r>
+      <w:proofErr w:type="spellEnd"/>
+      <w:r>
+        <w:rPr>
+          <w:lang w:val="nl-NL"/>
+        </w:rPr>
+        <w:t xml:space="preserve"> bij </w:t>
+      </w:r>
+      <w:proofErr w:type="spellStart"/>
+      <w:r>
+        <w:rPr>
+          <w:lang w:val="nl-NL"/>
+        </w:rPr>
+        <w:t>m</w:t>
+      </w:r>
+      <w:r>
+        <w:rPr>
+          <w:lang w:val="nl-NL"/>
+        </w:rPr>
+        <w:t>ain</w:t>
+      </w:r>
+      <w:proofErr w:type="spellEnd"/>
+      <w:r>
+        <w:rPr>
+          <w:lang w:val="nl-NL"/>
+        </w:rPr>
+        <w:t xml:space="preserve"> screen toevoegen</w:t>
+      </w:r>
+    </w:p>
+    <w:p>
+      <w:pPr>
+        <w:pStyle w:val="ListParagraph"/>
+        <w:numPr>
+          <w:ilvl w:val="0"/>
+          <w:numId w:val="1"/>
+        </w:numPr>
+        <w:rPr>
+          <w:lang w:val="nl-NL"/>
+        </w:rPr>
+      </w:pPr>
+      <w:r>
+        <w:rPr>
+          <w:lang w:val="nl-NL"/>
+        </w:rPr>
+        <w:t>Muziekje toevoegen</w:t>
+      </w:r>
+    </w:p>
+    <w:p>
+      <w:pPr>
+        <w:pStyle w:val="ListParagraph"/>
+        <w:numPr>
+          <w:ilvl w:val="0"/>
+          <w:numId w:val="1"/>
+        </w:numPr>
+        <w:rPr>
+          <w:highlight w:val="green"/>
+          <w:lang w:val="nl-NL"/>
+        </w:rPr>
+      </w:pPr>
+      <w:r>
+        <w:rPr>
+          <w:highlight w:val="green"/>
+          <w:lang w:val="nl-NL"/>
+        </w:rPr>
+        <w:t>KUNNEN VERLIEZEN</w:t>
+      </w:r>
     </w:p>
     <w:p>
       <w:pPr>
@@ -786,8 +1280,16 @@
         <w:rPr>
           <w:lang w:val="nl-NL"/>
         </w:rPr>
-        <w:t xml:space="preserve"> 17.30 Art af en implemented</w:t>
-      </w:r>
+        <w:t xml:space="preserve"> 17.30 Art af en </w:t>
+      </w:r>
+      <w:proofErr w:type="spellStart"/>
+      <w:r>
+        <w:rPr>
+          <w:lang w:val="nl-NL"/>
+        </w:rPr>
+        <w:t>implemented</w:t>
+      </w:r>
+      <w:proofErr w:type="spellEnd"/>
     </w:p>
     <w:p>
       <w:pPr>
@@ -812,7 +1314,21 @@
         <w:rPr>
           <w:lang w:val="nl-NL"/>
         </w:rPr>
-        <w:t>14.30 Aanliggende tiles veranderen + map (met volledige map, werkt niet helemaal)</w:t>
+        <w:t xml:space="preserve">14.30 Aanliggende </w:t>
+      </w:r>
+      <w:proofErr w:type="spellStart"/>
+      <w:r>
+        <w:rPr>
+          <w:lang w:val="nl-NL"/>
+        </w:rPr>
+        <w:t>tiles</w:t>
+      </w:r>
+      <w:proofErr w:type="spellEnd"/>
+      <w:r>
+        <w:rPr>
+          <w:lang w:val="nl-NL"/>
+        </w:rPr>
+        <w:t xml:space="preserve"> veranderen + map (met volledige map, werkt niet helemaal)</w:t>
       </w:r>
     </w:p>
     <w:p>
@@ -831,8 +1347,30 @@
         <w:rPr>
           <w:lang w:val="nl-NL"/>
         </w:rPr>
-        <w:t xml:space="preserve"> 15.15 Geprobeerd te fixen, coroutines toegevoed</w:t>
-      </w:r>
+        <w:t xml:space="preserve"> 15.15 Geprobeerd te fixen, </w:t>
+      </w:r>
+      <w:proofErr w:type="spellStart"/>
+      <w:r>
+        <w:rPr>
+          <w:lang w:val="nl-NL"/>
+        </w:rPr>
+        <w:t>coroutines</w:t>
+      </w:r>
+      <w:proofErr w:type="spellEnd"/>
+      <w:r>
+        <w:rPr>
+          <w:lang w:val="nl-NL"/>
+        </w:rPr>
+        <w:t xml:space="preserve"> </w:t>
+      </w:r>
+      <w:proofErr w:type="spellStart"/>
+      <w:r>
+        <w:rPr>
+          <w:lang w:val="nl-NL"/>
+        </w:rPr>
+        <w:t>toegevoed</w:t>
+      </w:r>
+      <w:proofErr w:type="spellEnd"/>
     </w:p>
     <w:p>
       <w:pPr>
@@ -876,13 +1414,55 @@
         <w:rPr>
           <w:lang w:val="nl-NL"/>
         </w:rPr>
-        <w:t xml:space="preserve"> 15.00 Removed coroutines, werkt nu iets beter</w:t>
-      </w:r>
-      <w:r>
-        <w:rPr>
-          <w:lang w:val="nl-NL"/>
-        </w:rPr>
-        <w:t>. Nogsteeds de triggers werken niet</w:t>
+        <w:t xml:space="preserve"> 15.00 </w:t>
+      </w:r>
+      <w:proofErr w:type="spellStart"/>
+      <w:r>
+        <w:rPr>
+          <w:lang w:val="nl-NL"/>
+        </w:rPr>
+        <w:t>Removed</w:t>
+      </w:r>
+      <w:proofErr w:type="spellEnd"/>
+      <w:r>
+        <w:rPr>
+          <w:lang w:val="nl-NL"/>
+        </w:rPr>
+        <w:t xml:space="preserve"> </w:t>
+      </w:r>
+      <w:proofErr w:type="spellStart"/>
+      <w:r>
+        <w:rPr>
+          <w:lang w:val="nl-NL"/>
+        </w:rPr>
+        <w:t>coroutines</w:t>
+      </w:r>
+      <w:proofErr w:type="spellEnd"/>
+      <w:r>
+        <w:rPr>
+          <w:lang w:val="nl-NL"/>
+        </w:rPr>
+        <w:t>, werkt nu iets beter</w:t>
+      </w:r>
+      <w:r>
+        <w:rPr>
+          <w:lang w:val="nl-NL"/>
+        </w:rPr>
+        <w:t xml:space="preserve">. </w:t>
+      </w:r>
+      <w:proofErr w:type="spellStart"/>
+      <w:r>
+        <w:rPr>
+          <w:lang w:val="nl-NL"/>
+        </w:rPr>
+        <w:t>Nogsteeds</w:t>
+      </w:r>
+      <w:proofErr w:type="spellEnd"/>
+      <w:r>
+        <w:rPr>
+          <w:lang w:val="nl-NL"/>
+        </w:rPr>
+        <w:t xml:space="preserve"> de triggers werken niet</w:t>
       </w:r>
     </w:p>
     <w:p>
@@ -908,7 +1488,21 @@
         <w:rPr>
           <w:lang w:val="nl-NL"/>
         </w:rPr>
-        <w:t xml:space="preserve"> 19.30 TRIGGERS WERKEN. States flippen nu af en toe nog</w:t>
+        <w:t xml:space="preserve"> 19.30 TRIGGERS WERKEN. </w:t>
+      </w:r>
+      <w:proofErr w:type="spellStart"/>
+      <w:r>
+        <w:rPr>
+          <w:lang w:val="nl-NL"/>
+        </w:rPr>
+        <w:t>States</w:t>
+      </w:r>
+      <w:proofErr w:type="spellEnd"/>
+      <w:r>
+        <w:rPr>
+          <w:lang w:val="nl-NL"/>
+        </w:rPr>
+        <w:t xml:space="preserve"> flippen nu af en toe nog</w:t>
       </w:r>
     </w:p>
     <w:p>
@@ -927,8 +1521,16 @@
         <w:rPr>
           <w:lang w:val="en-US"/>
         </w:rPr>
-        <w:t xml:space="preserve"> 18.30 verder</w:t>
-      </w:r>
+        <w:t xml:space="preserve"> 18.30 </w:t>
+      </w:r>
+      <w:proofErr w:type="spellStart"/>
+      <w:r>
+        <w:rPr>
+          <w:lang w:val="en-US"/>
+        </w:rPr>
+        <w:t>verder</w:t>
+      </w:r>
+      <w:proofErr w:type="spellEnd"/>
     </w:p>
     <w:p>
       <w:pPr>
@@ -946,7 +1548,21 @@
         <w:rPr>
           <w:lang w:val="en-US"/>
         </w:rPr>
-        <w:t xml:space="preserve"> 14.00 Winning condition en scene change</w:t>
+        <w:t xml:space="preserve"> 14.00 Winning condition </w:t>
+      </w:r>
+      <w:proofErr w:type="spellStart"/>
+      <w:r>
+        <w:rPr>
+          <w:lang w:val="en-US"/>
+        </w:rPr>
+        <w:t>en</w:t>
+      </w:r>
+      <w:proofErr w:type="spellEnd"/>
+      <w:r>
+        <w:rPr>
+          <w:lang w:val="en-US"/>
+        </w:rPr>
+        <w:t xml:space="preserve"> scene change</w:t>
       </w:r>
     </w:p>
     <w:p>
@@ -1050,20 +1666,92 @@
         <w:rPr>
           <w:lang w:val="nl-NL"/>
         </w:rPr>
-        <w:t xml:space="preserve">18.30 testen en erachter komen dat twee spelers tegelijk met de overlay niet werken. </w:t>
-      </w:r>
-    </w:p>
-    <w:p>
-      <w:pPr>
-        <w:rPr>
-          <w:lang w:val="nl-NL"/>
-        </w:rPr>
-      </w:pPr>
-      <w:r>
-        <w:rPr>
-          <w:lang w:val="nl-NL"/>
-        </w:rPr>
-        <w:t>Eerst speler 1, dan speler 2 het level door gaan, dan score’s vergelijken</w:t>
+        <w:t xml:space="preserve">18.30 testen en erachter komen dat twee spelers tegelijk met de </w:t>
+      </w:r>
+      <w:proofErr w:type="spellStart"/>
+      <w:r>
+        <w:rPr>
+          <w:lang w:val="nl-NL"/>
+        </w:rPr>
+        <w:t>overlay</w:t>
+      </w:r>
+      <w:proofErr w:type="spellEnd"/>
+      <w:r>
+        <w:rPr>
+          <w:lang w:val="nl-NL"/>
+        </w:rPr>
+        <w:t xml:space="preserve"> niet werken. </w:t>
+      </w:r>
+    </w:p>
+    <w:p>
+      <w:pPr>
+        <w:rPr>
+          <w:lang w:val="nl-NL"/>
+        </w:rPr>
+      </w:pPr>
+      <w:r>
+        <w:rPr>
+          <w:lang w:val="nl-NL"/>
+        </w:rPr>
+        <w:t xml:space="preserve">Eerst speler 1, dan speler 2 het level door gaan, dan </w:t>
+      </w:r>
+      <w:proofErr w:type="spellStart"/>
+      <w:r>
+        <w:rPr>
+          <w:lang w:val="nl-NL"/>
+        </w:rPr>
+        <w:t>score</w:t>
+      </w:r>
+      <w:r>
+        <w:rPr>
+          <w:lang w:val="nl-NL"/>
+        </w:rPr>
+        <w:t>’</w:t>
+      </w:r>
+      <w:r>
+        <w:rPr>
+          <w:lang w:val="nl-NL"/>
+        </w:rPr>
+        <w:t>s</w:t>
+      </w:r>
+      <w:proofErr w:type="spellEnd"/>
+      <w:r>
+        <w:rPr>
+          <w:lang w:val="nl-NL"/>
+        </w:rPr>
+        <w:t xml:space="preserve"> vergelijken</w:t>
+      </w:r>
+    </w:p>
+    <w:p>
+      <w:pPr>
+        <w:rPr>
+          <w:lang w:val="nl-NL"/>
+        </w:rPr>
+      </w:pPr>
+      <w:r>
+        <w:rPr>
+          <w:lang w:val="nl-NL"/>
+        </w:rPr>
+        <w:t xml:space="preserve">16.00 start </w:t>
+      </w:r>
+      <w:r>
+        <w:rPr>
+          <w:lang w:val="nl-NL"/>
+        </w:rPr>
+        <w:t>17.00 Aanpassingen gemaakt, en je kan nu verliezen</w:t>
+      </w:r>
+    </w:p>
+    <w:p>
+      <w:pPr>
+        <w:rPr>
+          <w:lang w:val="nl-NL"/>
+        </w:rPr>
+      </w:pPr>
+      <w:r>
+        <w:rPr>
+          <w:lang w:val="nl-NL"/>
+        </w:rPr>
+        <w:t xml:space="preserve">17.00 start </w:t>
       </w:r>
     </w:p>
     <w:sectPr>

</xml_diff>

<commit_message>
Added music and explanations
</commit_message>
<xml_diff>
--- a/Documentatie.docx
+++ b/Documentatie.docx
@@ -1082,11 +1082,13 @@
           <w:numId w:val="1"/>
         </w:numPr>
         <w:rPr>
-          <w:lang w:val="en-US"/>
-        </w:rPr>
-      </w:pPr>
-      <w:r>
-        <w:rPr>
+          <w:highlight w:val="green"/>
+          <w:lang w:val="en-US"/>
+        </w:rPr>
+      </w:pPr>
+      <w:r>
+        <w:rPr>
+          <w:highlight w:val="green"/>
           <w:lang w:val="en-US"/>
         </w:rPr>
         <w:t xml:space="preserve">Score in tiles </w:t>
@@ -1094,6 +1096,7 @@
       <w:proofErr w:type="spellStart"/>
       <w:r>
         <w:rPr>
+          <w:highlight w:val="green"/>
           <w:lang w:val="en-US"/>
         </w:rPr>
         <w:t>pollunate</w:t>
@@ -1101,6 +1104,7 @@
       <w:proofErr w:type="spellEnd"/>
       <w:r>
         <w:rPr>
+          <w:highlight w:val="green"/>
           <w:lang w:val="en-US"/>
         </w:rPr>
         <w:t xml:space="preserve"> </w:t>
@@ -1108,19 +1112,15 @@
       <w:proofErr w:type="spellStart"/>
       <w:r>
         <w:rPr>
-          <w:lang w:val="en-US"/>
-        </w:rPr>
-        <w:t>e</w:t>
-      </w:r>
-      <w:r>
-        <w:rPr>
-          <w:lang w:val="en-US"/>
-        </w:rPr>
-        <w:t>n</w:t>
-      </w:r>
-      <w:proofErr w:type="spellEnd"/>
-      <w:r>
-        <w:rPr>
+          <w:highlight w:val="green"/>
+          <w:lang w:val="en-US"/>
+        </w:rPr>
+        <w:t>en</w:t>
+      </w:r>
+      <w:proofErr w:type="spellEnd"/>
+      <w:r>
+        <w:rPr>
+          <w:highlight w:val="green"/>
           <w:lang w:val="en-US"/>
         </w:rPr>
         <w:t xml:space="preserve"> </w:t>
@@ -1128,6 +1128,7 @@
       <w:proofErr w:type="spellStart"/>
       <w:r>
         <w:rPr>
+          <w:highlight w:val="green"/>
           <w:lang w:val="en-US"/>
         </w:rPr>
         <w:t>tijd</w:t>
@@ -1135,6 +1136,7 @@
       <w:proofErr w:type="spellEnd"/>
       <w:r>
         <w:rPr>
+          <w:highlight w:val="green"/>
           <w:lang w:val="en-US"/>
         </w:rPr>
         <w:t xml:space="preserve"> </w:t>
@@ -1142,6 +1144,7 @@
       <w:proofErr w:type="spellStart"/>
       <w:r>
         <w:rPr>
+          <w:highlight w:val="green"/>
           <w:lang w:val="en-US"/>
         </w:rPr>
         <w:t>maken</w:t>
@@ -1161,6 +1164,7 @@
       </w:pPr>
       <w:r>
         <w:rPr>
+          <w:highlight w:val="green"/>
           <w:lang w:val="nl-NL"/>
         </w:rPr>
         <w:t xml:space="preserve">Extra uitleg </w:t>
@@ -1168,6 +1172,7 @@
       <w:proofErr w:type="spellStart"/>
       <w:r>
         <w:rPr>
+          <w:highlight w:val="green"/>
           <w:lang w:val="nl-NL"/>
         </w:rPr>
         <w:t>text</w:t>
@@ -1175,6 +1180,7 @@
       <w:proofErr w:type="spellEnd"/>
       <w:r>
         <w:rPr>
+          <w:highlight w:val="green"/>
           <w:lang w:val="nl-NL"/>
         </w:rPr>
         <w:t xml:space="preserve"> bij </w:t>
@@ -1182,19 +1188,15 @@
       <w:proofErr w:type="spellStart"/>
       <w:r>
         <w:rPr>
-          <w:lang w:val="nl-NL"/>
-        </w:rPr>
-        <w:t>m</w:t>
-      </w:r>
-      <w:r>
-        <w:rPr>
-          <w:lang w:val="nl-NL"/>
-        </w:rPr>
-        <w:t>ain</w:t>
-      </w:r>
-      <w:proofErr w:type="spellEnd"/>
-      <w:r>
-        <w:rPr>
+          <w:highlight w:val="green"/>
+          <w:lang w:val="nl-NL"/>
+        </w:rPr>
+        <w:t>main</w:t>
+      </w:r>
+      <w:proofErr w:type="spellEnd"/>
+      <w:r>
+        <w:rPr>
+          <w:highlight w:val="green"/>
           <w:lang w:val="nl-NL"/>
         </w:rPr>
         <w:t xml:space="preserve"> screen toevoegen</w:t>
@@ -1208,11 +1210,13 @@
           <w:numId w:val="1"/>
         </w:numPr>
         <w:rPr>
-          <w:lang w:val="nl-NL"/>
-        </w:rPr>
-      </w:pPr>
-      <w:r>
-        <w:rPr>
+          <w:highlight w:val="green"/>
+          <w:lang w:val="nl-NL"/>
+        </w:rPr>
+      </w:pPr>
+      <w:r>
+        <w:rPr>
+          <w:highlight w:val="green"/>
           <w:lang w:val="nl-NL"/>
         </w:rPr>
         <w:t>Muziekje toevoegen</w:t>
@@ -1752,6 +1756,31 @@
           <w:lang w:val="nl-NL"/>
         </w:rPr>
         <w:t xml:space="preserve">17.00 start </w:t>
+      </w:r>
+      <w:r>
+        <w:rPr>
+          <w:lang w:val="nl-NL"/>
+        </w:rPr>
+        <w:t>18.15 verder</w:t>
+      </w:r>
+    </w:p>
+    <w:p>
+      <w:pPr>
+        <w:rPr>
+          <w:lang w:val="nl-NL"/>
+        </w:rPr>
+      </w:pPr>
+      <w:r>
+        <w:rPr>
+          <w:lang w:val="nl-NL"/>
+        </w:rPr>
+        <w:t>12.00 start</w:t>
+      </w:r>
+      <w:r>
+        <w:rPr>
+          <w:lang w:val="nl-NL"/>
+        </w:rPr>
+        <w:t xml:space="preserve"> 13.45 muziekje en uitleg</w:t>
       </w:r>
     </w:p>
     <w:sectPr>

</xml_diff>

<commit_message>
Laatste aanpassingen aan project
</commit_message>
<xml_diff>
--- a/Documentatie.docx
+++ b/Documentatie.docx
@@ -8,62 +8,24 @@
           <w:lang w:val="en-US"/>
         </w:rPr>
       </w:pPr>
-      <w:proofErr w:type="spellStart"/>
       <w:r>
         <w:rPr>
           <w:lang w:val="en-US"/>
         </w:rPr>
         <w:t>Documentatie</w:t>
       </w:r>
-      <w:proofErr w:type="spellEnd"/>
-    </w:p>
-    <w:p>
-      <w:pPr>
-        <w:rPr>
-          <w:lang w:val="en-US"/>
-        </w:rPr>
-      </w:pPr>
-      <w:proofErr w:type="spellStart"/>
-      <w:r>
-        <w:rPr>
-          <w:lang w:val="en-US"/>
-        </w:rPr>
-        <w:t>Dingen</w:t>
-      </w:r>
-      <w:proofErr w:type="spellEnd"/>
-      <w:r>
-        <w:rPr>
-          <w:lang w:val="en-US"/>
-        </w:rPr>
-        <w:t xml:space="preserve"> </w:t>
-      </w:r>
-      <w:proofErr w:type="spellStart"/>
-      <w:r>
-        <w:rPr>
-          <w:lang w:val="en-US"/>
-        </w:rPr>
-        <w:t>te</w:t>
-      </w:r>
-      <w:proofErr w:type="spellEnd"/>
-      <w:r>
-        <w:rPr>
-          <w:lang w:val="en-US"/>
-        </w:rPr>
-        <w:t xml:space="preserve"> </w:t>
-      </w:r>
-      <w:proofErr w:type="spellStart"/>
-      <w:r>
-        <w:rPr>
-          <w:lang w:val="en-US"/>
-        </w:rPr>
-        <w:t>doen</w:t>
-      </w:r>
-      <w:proofErr w:type="spellEnd"/>
-      <w:r>
-        <w:rPr>
-          <w:lang w:val="en-US"/>
-        </w:rPr>
-        <w:t>:</w:t>
+    </w:p>
+    <w:p>
+      <w:pPr>
+        <w:rPr>
+          <w:lang w:val="en-US"/>
+        </w:rPr>
+      </w:pPr>
+      <w:r>
+        <w:rPr>
+          <w:lang w:val="en-US"/>
+        </w:rPr>
+        <w:t>Dingen te doen:</w:t>
       </w:r>
     </w:p>
     <w:p>
@@ -105,21 +67,7 @@
         <w:rPr>
           <w:lang w:val="nl-NL"/>
         </w:rPr>
-        <w:t xml:space="preserve">Opzoeken hoe </w:t>
-      </w:r>
-      <w:proofErr w:type="spellStart"/>
-      <w:r>
-        <w:rPr>
-          <w:lang w:val="nl-NL"/>
-        </w:rPr>
-        <w:t>grids</w:t>
-      </w:r>
-      <w:proofErr w:type="spellEnd"/>
-      <w:r>
-        <w:rPr>
-          <w:lang w:val="nl-NL"/>
-        </w:rPr>
-        <w:t xml:space="preserve"> werken (de dingen ernaast moeten ook veranderen)</w:t>
+        <w:t>Opzoeken hoe grids werken (de dingen ernaast moeten ook veranderen)</w:t>
       </w:r>
     </w:p>
     <w:p>
@@ -150,61 +98,25 @@
         <w:rPr>
           <w:lang w:val="en-US"/>
         </w:rPr>
-        <w:t xml:space="preserve">1 </w:t>
-      </w:r>
-      <w:proofErr w:type="spellStart"/>
-      <w:r>
-        <w:rPr>
-          <w:lang w:val="en-US"/>
-        </w:rPr>
-        <w:t>uur</w:t>
-      </w:r>
-      <w:proofErr w:type="spellEnd"/>
-      <w:r>
-        <w:rPr>
-          <w:lang w:val="en-US"/>
-        </w:rPr>
-        <w:t xml:space="preserve">, </w:t>
-      </w:r>
-      <w:proofErr w:type="spellStart"/>
-      <w:r>
-        <w:rPr>
-          <w:lang w:val="en-US"/>
-        </w:rPr>
-        <w:t>overleg</w:t>
-      </w:r>
-      <w:proofErr w:type="spellEnd"/>
-    </w:p>
-    <w:p>
-      <w:pPr>
-        <w:pStyle w:val="ListParagraph"/>
-        <w:numPr>
-          <w:ilvl w:val="0"/>
-          <w:numId w:val="1"/>
-        </w:numPr>
-        <w:rPr>
-          <w:lang w:val="en-US"/>
-        </w:rPr>
-      </w:pPr>
-      <w:r>
-        <w:rPr>
-          <w:lang w:val="en-US"/>
-        </w:rPr>
-        <w:t xml:space="preserve">0.5 </w:t>
-      </w:r>
-      <w:proofErr w:type="spellStart"/>
-      <w:r>
-        <w:rPr>
-          <w:lang w:val="en-US"/>
-        </w:rPr>
-        <w:t>uur</w:t>
-      </w:r>
-      <w:proofErr w:type="spellEnd"/>
-      <w:r>
-        <w:rPr>
-          <w:lang w:val="en-US"/>
-        </w:rPr>
-        <w:t>, brainstorm</w:t>
+        <w:t>1 uur, overleg</w:t>
+      </w:r>
+    </w:p>
+    <w:p>
+      <w:pPr>
+        <w:pStyle w:val="ListParagraph"/>
+        <w:numPr>
+          <w:ilvl w:val="0"/>
+          <w:numId w:val="1"/>
+        </w:numPr>
+        <w:rPr>
+          <w:lang w:val="en-US"/>
+        </w:rPr>
+      </w:pPr>
+      <w:r>
+        <w:rPr>
+          <w:lang w:val="en-US"/>
+        </w:rPr>
+        <w:t>0.5 uur, brainstorm</w:t>
       </w:r>
     </w:p>
     <w:p>
@@ -252,44 +164,8 @@
         <w:rPr>
           <w:lang w:val="en-US"/>
         </w:rPr>
-        <w:t xml:space="preserve">0.5 </w:t>
-      </w:r>
-      <w:proofErr w:type="spellStart"/>
-      <w:r>
-        <w:rPr>
-          <w:lang w:val="en-US"/>
-        </w:rPr>
-        <w:t>meer</w:t>
-      </w:r>
-      <w:proofErr w:type="spellEnd"/>
-      <w:r>
-        <w:rPr>
-          <w:lang w:val="en-US"/>
-        </w:rPr>
-        <w:t xml:space="preserve"> </w:t>
-      </w:r>
-      <w:proofErr w:type="spellStart"/>
-      <w:r>
-        <w:rPr>
-          <w:lang w:val="en-US"/>
-        </w:rPr>
-        <w:t>brainstormen</w:t>
-      </w:r>
-      <w:proofErr w:type="spellEnd"/>
-      <w:r>
-        <w:rPr>
-          <w:lang w:val="en-US"/>
-        </w:rPr>
-        <w:t xml:space="preserve"> + </w:t>
-      </w:r>
-      <w:proofErr w:type="spellStart"/>
-      <w:r>
-        <w:rPr>
-          <w:lang w:val="en-US"/>
-        </w:rPr>
-        <w:t>testen</w:t>
-      </w:r>
-      <w:proofErr w:type="spellEnd"/>
+        <w:t>0.5 meer brainstormen + testen</w:t>
+      </w:r>
     </w:p>
     <w:p>
       <w:pPr>
@@ -383,35 +259,7 @@
         <w:rPr>
           <w:lang w:val="nl-NL"/>
         </w:rPr>
-        <w:t xml:space="preserve">18.00 Proberen </w:t>
-      </w:r>
-      <w:proofErr w:type="spellStart"/>
-      <w:r>
-        <w:rPr>
-          <w:lang w:val="nl-NL"/>
-        </w:rPr>
-        <w:t>kinect</w:t>
-      </w:r>
-      <w:proofErr w:type="spellEnd"/>
-      <w:r>
-        <w:rPr>
-          <w:lang w:val="nl-NL"/>
-        </w:rPr>
-        <w:t xml:space="preserve"> naar </w:t>
-      </w:r>
-      <w:proofErr w:type="spellStart"/>
-      <w:r>
-        <w:rPr>
-          <w:lang w:val="nl-NL"/>
-        </w:rPr>
-        <w:t>unity</w:t>
-      </w:r>
-      <w:proofErr w:type="spellEnd"/>
-      <w:r>
-        <w:rPr>
-          <w:lang w:val="nl-NL"/>
-        </w:rPr>
-        <w:t xml:space="preserve"> te krijgen</w:t>
+        <w:t>18.00 Proberen kinect naar unity te krijgen</w:t>
       </w:r>
     </w:p>
     <w:p>
@@ -555,50 +403,32 @@
           <w:lang w:val="nl-NL"/>
         </w:rPr>
       </w:pPr>
-      <w:proofErr w:type="spellStart"/>
-      <w:r>
-        <w:rPr>
-          <w:highlight w:val="green"/>
-          <w:lang w:val="nl-NL"/>
-        </w:rPr>
-        <w:t>Character</w:t>
-      </w:r>
-      <w:proofErr w:type="spellEnd"/>
-      <w:r>
-        <w:rPr>
-          <w:highlight w:val="green"/>
-          <w:lang w:val="nl-NL"/>
-        </w:rPr>
-        <w:t xml:space="preserve"> art</w:t>
-      </w:r>
-    </w:p>
-    <w:p>
-      <w:pPr>
-        <w:pStyle w:val="ListParagraph"/>
-        <w:numPr>
-          <w:ilvl w:val="0"/>
-          <w:numId w:val="1"/>
-        </w:numPr>
-        <w:rPr>
-          <w:highlight w:val="green"/>
-          <w:lang w:val="nl-NL"/>
-        </w:rPr>
-      </w:pPr>
-      <w:proofErr w:type="spellStart"/>
-      <w:r>
-        <w:rPr>
-          <w:highlight w:val="green"/>
-          <w:lang w:val="nl-NL"/>
-        </w:rPr>
-        <w:t>Tile</w:t>
-      </w:r>
-      <w:proofErr w:type="spellEnd"/>
-      <w:r>
-        <w:rPr>
-          <w:highlight w:val="green"/>
-          <w:lang w:val="nl-NL"/>
-        </w:rPr>
-        <w:t xml:space="preserve"> art</w:t>
+      <w:r>
+        <w:rPr>
+          <w:highlight w:val="green"/>
+          <w:lang w:val="nl-NL"/>
+        </w:rPr>
+        <w:t>Character art</w:t>
+      </w:r>
+    </w:p>
+    <w:p>
+      <w:pPr>
+        <w:pStyle w:val="ListParagraph"/>
+        <w:numPr>
+          <w:ilvl w:val="0"/>
+          <w:numId w:val="1"/>
+        </w:numPr>
+        <w:rPr>
+          <w:highlight w:val="green"/>
+          <w:lang w:val="nl-NL"/>
+        </w:rPr>
+      </w:pPr>
+      <w:r>
+        <w:rPr>
+          <w:highlight w:val="green"/>
+          <w:lang w:val="nl-NL"/>
+        </w:rPr>
+        <w:t>Tile art</w:t>
       </w:r>
     </w:p>
     <w:p>
@@ -638,23 +468,7 @@
           <w:highlight w:val="green"/>
           <w:lang w:val="nl-NL"/>
         </w:rPr>
-        <w:t xml:space="preserve">Start </w:t>
-      </w:r>
-      <w:proofErr w:type="spellStart"/>
-      <w:r>
-        <w:rPr>
-          <w:highlight w:val="green"/>
-          <w:lang w:val="nl-NL"/>
-        </w:rPr>
-        <w:t>and</w:t>
-      </w:r>
-      <w:proofErr w:type="spellEnd"/>
-      <w:r>
-        <w:rPr>
-          <w:highlight w:val="green"/>
-          <w:lang w:val="nl-NL"/>
-        </w:rPr>
-        <w:t xml:space="preserve"> End Screen</w:t>
+        <w:t>Start and End Screen</w:t>
       </w:r>
     </w:p>
     <w:p>
@@ -734,17 +548,28 @@
           <w:highlight w:val="red"/>
           <w:lang w:val="nl-NL"/>
         </w:rPr>
-        <w:t xml:space="preserve">Bird </w:t>
-      </w:r>
-      <w:proofErr w:type="spellStart"/>
-      <w:r>
+        <w:t>Bird Character</w:t>
+      </w:r>
+    </w:p>
+    <w:p>
+      <w:pPr>
+        <w:pStyle w:val="ListParagraph"/>
+        <w:numPr>
+          <w:ilvl w:val="1"/>
+          <w:numId w:val="1"/>
+        </w:numPr>
         <w:rPr>
           <w:highlight w:val="red"/>
           <w:lang w:val="nl-NL"/>
         </w:rPr>
-        <w:t>Character</w:t>
-      </w:r>
-      <w:proofErr w:type="spellEnd"/>
+      </w:pPr>
+      <w:r>
+        <w:rPr>
+          <w:highlight w:val="red"/>
+          <w:lang w:val="nl-NL"/>
+        </w:rPr>
+        <w:t>What say</w:t>
+      </w:r>
     </w:p>
     <w:p>
       <w:pPr>
@@ -758,21 +583,306 @@
           <w:lang w:val="nl-NL"/>
         </w:rPr>
       </w:pPr>
-      <w:proofErr w:type="spellStart"/>
       <w:r>
         <w:rPr>
           <w:highlight w:val="red"/>
           <w:lang w:val="nl-NL"/>
         </w:rPr>
-        <w:t>What</w:t>
-      </w:r>
-      <w:proofErr w:type="spellEnd"/>
-      <w:r>
-        <w:rPr>
-          <w:highlight w:val="red"/>
-          <w:lang w:val="nl-NL"/>
-        </w:rPr>
-        <w:t xml:space="preserve"> say</w:t>
+        <w:t>Voice over</w:t>
+      </w:r>
+    </w:p>
+    <w:p>
+      <w:pPr>
+        <w:pStyle w:val="ListParagraph"/>
+        <w:numPr>
+          <w:ilvl w:val="0"/>
+          <w:numId w:val="1"/>
+        </w:numPr>
+        <w:rPr>
+          <w:highlight w:val="green"/>
+          <w:lang w:val="nl-NL"/>
+        </w:rPr>
+      </w:pPr>
+      <w:r>
+        <w:rPr>
+          <w:highlight w:val="green"/>
+          <w:lang w:val="nl-NL"/>
+        </w:rPr>
+        <w:t>Better font</w:t>
+      </w:r>
+    </w:p>
+    <w:p>
+      <w:pPr>
+        <w:pStyle w:val="ListParagraph"/>
+        <w:numPr>
+          <w:ilvl w:val="0"/>
+          <w:numId w:val="1"/>
+        </w:numPr>
+        <w:rPr>
+          <w:highlight w:val="green"/>
+          <w:lang w:val="nl-NL"/>
+        </w:rPr>
+      </w:pPr>
+      <w:r>
+        <w:rPr>
+          <w:highlight w:val="green"/>
+          <w:lang w:val="nl-NL"/>
+        </w:rPr>
+        <w:t>Change tiles when pressed</w:t>
+      </w:r>
+    </w:p>
+    <w:p>
+      <w:pPr>
+        <w:pStyle w:val="ListParagraph"/>
+        <w:numPr>
+          <w:ilvl w:val="0"/>
+          <w:numId w:val="1"/>
+        </w:numPr>
+        <w:rPr>
+          <w:highlight w:val="green"/>
+          <w:lang w:val="en-US"/>
+        </w:rPr>
+      </w:pPr>
+      <w:r>
+        <w:rPr>
+          <w:highlight w:val="green"/>
+          <w:lang w:val="en-US"/>
+        </w:rPr>
+        <w:t>Only change when correct tile</w:t>
+      </w:r>
+    </w:p>
+    <w:p>
+      <w:pPr>
+        <w:pStyle w:val="ListParagraph"/>
+        <w:numPr>
+          <w:ilvl w:val="0"/>
+          <w:numId w:val="1"/>
+        </w:numPr>
+        <w:rPr>
+          <w:highlight w:val="green"/>
+          <w:lang w:val="nl-NL"/>
+        </w:rPr>
+      </w:pPr>
+      <w:r>
+        <w:rPr>
+          <w:highlight w:val="green"/>
+          <w:lang w:val="nl-NL"/>
+        </w:rPr>
+        <w:t>Change surrounding tiles</w:t>
+      </w:r>
+    </w:p>
+    <w:p>
+      <w:pPr>
+        <w:pStyle w:val="ListParagraph"/>
+        <w:numPr>
+          <w:ilvl w:val="0"/>
+          <w:numId w:val="1"/>
+        </w:numPr>
+        <w:rPr>
+          <w:highlight w:val="green"/>
+          <w:lang w:val="nl-NL"/>
+        </w:rPr>
+      </w:pPr>
+      <w:r>
+        <w:rPr>
+          <w:highlight w:val="green"/>
+          <w:lang w:val="nl-NL"/>
+        </w:rPr>
+        <w:t>Decrease tile timer</w:t>
+      </w:r>
+    </w:p>
+    <w:p>
+      <w:pPr>
+        <w:pStyle w:val="ListParagraph"/>
+        <w:numPr>
+          <w:ilvl w:val="0"/>
+          <w:numId w:val="1"/>
+        </w:numPr>
+        <w:rPr>
+          <w:highlight w:val="green"/>
+          <w:lang w:val="nl-NL"/>
+        </w:rPr>
+      </w:pPr>
+      <w:r>
+        <w:rPr>
+          <w:highlight w:val="green"/>
+          <w:lang w:val="nl-NL"/>
+        </w:rPr>
+        <w:t>Point system</w:t>
+      </w:r>
+    </w:p>
+    <w:p>
+      <w:pPr>
+        <w:pStyle w:val="ListParagraph"/>
+        <w:numPr>
+          <w:ilvl w:val="0"/>
+          <w:numId w:val="1"/>
+        </w:numPr>
+        <w:rPr>
+          <w:highlight w:val="green"/>
+          <w:lang w:val="nl-NL"/>
+        </w:rPr>
+      </w:pPr>
+      <w:r>
+        <w:rPr>
+          <w:highlight w:val="green"/>
+          <w:lang w:val="nl-NL"/>
+        </w:rPr>
+        <w:lastRenderedPageBreak/>
+        <w:t>Aanliggende Tiles fixen (wat is aanliggend?)</w:t>
+      </w:r>
+    </w:p>
+    <w:p>
+      <w:pPr>
+        <w:pStyle w:val="ListParagraph"/>
+        <w:numPr>
+          <w:ilvl w:val="0"/>
+          <w:numId w:val="1"/>
+        </w:numPr>
+        <w:rPr>
+          <w:highlight w:val="green"/>
+          <w:lang w:val="nl-NL"/>
+        </w:rPr>
+      </w:pPr>
+      <w:r>
+        <w:rPr>
+          <w:highlight w:val="green"/>
+          <w:lang w:val="nl-NL"/>
+        </w:rPr>
+        <w:t>Wincondition</w:t>
+      </w:r>
+    </w:p>
+    <w:p>
+      <w:pPr>
+        <w:pStyle w:val="ListParagraph"/>
+        <w:numPr>
+          <w:ilvl w:val="0"/>
+          <w:numId w:val="1"/>
+        </w:numPr>
+        <w:rPr>
+          <w:highlight w:val="green"/>
+          <w:lang w:val="en-US"/>
+        </w:rPr>
+      </w:pPr>
+      <w:r>
+        <w:rPr>
+          <w:highlight w:val="green"/>
+          <w:lang w:val="en-US"/>
+        </w:rPr>
+        <w:t>Score in tiles pollunate en tijd maken</w:t>
+      </w:r>
+    </w:p>
+    <w:p>
+      <w:pPr>
+        <w:pStyle w:val="ListParagraph"/>
+        <w:numPr>
+          <w:ilvl w:val="0"/>
+          <w:numId w:val="1"/>
+        </w:numPr>
+        <w:rPr>
+          <w:lang w:val="nl-NL"/>
+        </w:rPr>
+      </w:pPr>
+      <w:r>
+        <w:rPr>
+          <w:highlight w:val="green"/>
+          <w:lang w:val="nl-NL"/>
+        </w:rPr>
+        <w:t>Extra uitleg text bij main screen toevoegen</w:t>
+      </w:r>
+    </w:p>
+    <w:p>
+      <w:pPr>
+        <w:pStyle w:val="ListParagraph"/>
+        <w:numPr>
+          <w:ilvl w:val="0"/>
+          <w:numId w:val="1"/>
+        </w:numPr>
+        <w:rPr>
+          <w:highlight w:val="green"/>
+          <w:lang w:val="nl-NL"/>
+        </w:rPr>
+      </w:pPr>
+      <w:r>
+        <w:rPr>
+          <w:highlight w:val="green"/>
+          <w:lang w:val="nl-NL"/>
+        </w:rPr>
+        <w:t>Muziekje toevoegen</w:t>
+      </w:r>
+    </w:p>
+    <w:p>
+      <w:pPr>
+        <w:pStyle w:val="ListParagraph"/>
+        <w:numPr>
+          <w:ilvl w:val="0"/>
+          <w:numId w:val="1"/>
+        </w:numPr>
+        <w:rPr>
+          <w:highlight w:val="green"/>
+          <w:lang w:val="nl-NL"/>
+        </w:rPr>
+      </w:pPr>
+      <w:r>
+        <w:rPr>
+          <w:highlight w:val="green"/>
+          <w:lang w:val="nl-NL"/>
+        </w:rPr>
+        <w:t>KUNNEN VERLIEZEN</w:t>
+      </w:r>
+    </w:p>
+    <w:p>
+      <w:pPr>
+        <w:pStyle w:val="ListParagraph"/>
+        <w:numPr>
+          <w:ilvl w:val="0"/>
+          <w:numId w:val="1"/>
+        </w:numPr>
+        <w:rPr>
+          <w:lang w:val="nl-NL"/>
+        </w:rPr>
+      </w:pPr>
+      <w:r>
+        <w:rPr>
+          <w:lang w:val="nl-NL"/>
+        </w:rPr>
+        <w:t>Extra verschil in art voor de verschillende tile states</w:t>
+      </w:r>
+    </w:p>
+    <w:p>
+      <w:pPr>
+        <w:pStyle w:val="ListParagraph"/>
+        <w:numPr>
+          <w:ilvl w:val="0"/>
+          <w:numId w:val="1"/>
+        </w:numPr>
+        <w:rPr>
+          <w:lang w:val="nl-NL"/>
+        </w:rPr>
+      </w:pPr>
+      <w:r>
+        <w:rPr>
+          <w:lang w:val="nl-NL"/>
+        </w:rPr>
+        <w:t>Activate timer naar 1.5f</w:t>
+      </w:r>
+    </w:p>
+    <w:p>
+      <w:pPr>
+        <w:pStyle w:val="ListParagraph"/>
+        <w:numPr>
+          <w:ilvl w:val="0"/>
+          <w:numId w:val="1"/>
+        </w:numPr>
+        <w:rPr>
+          <w:lang w:val="nl-NL"/>
+        </w:rPr>
+      </w:pPr>
+      <w:r>
+        <w:rPr>
+          <w:lang w:val="nl-NL"/>
+        </w:rPr>
+        <w:t>Hulp poster voor common technische dingen</w:t>
       </w:r>
     </w:p>
     <w:p>
@@ -783,463 +893,50 @@
           <w:numId w:val="1"/>
         </w:numPr>
         <w:rPr>
-          <w:highlight w:val="red"/>
-          <w:lang w:val="nl-NL"/>
-        </w:rPr>
-      </w:pPr>
-      <w:r>
-        <w:rPr>
-          <w:highlight w:val="red"/>
-          <w:lang w:val="nl-NL"/>
-        </w:rPr>
-        <w:t>Voice over</w:t>
-      </w:r>
-    </w:p>
-    <w:p>
-      <w:pPr>
-        <w:pStyle w:val="ListParagraph"/>
-        <w:numPr>
-          <w:ilvl w:val="0"/>
-          <w:numId w:val="1"/>
-        </w:numPr>
-        <w:rPr>
-          <w:highlight w:val="green"/>
-          <w:lang w:val="nl-NL"/>
-        </w:rPr>
-      </w:pPr>
-      <w:proofErr w:type="spellStart"/>
-      <w:r>
-        <w:rPr>
-          <w:highlight w:val="green"/>
-          <w:lang w:val="nl-NL"/>
-        </w:rPr>
-        <w:t>Better</w:t>
-      </w:r>
-      <w:proofErr w:type="spellEnd"/>
-      <w:r>
-        <w:rPr>
-          <w:highlight w:val="green"/>
-          <w:lang w:val="nl-NL"/>
-        </w:rPr>
-        <w:t xml:space="preserve"> font</w:t>
-      </w:r>
-    </w:p>
-    <w:p>
-      <w:pPr>
-        <w:pStyle w:val="ListParagraph"/>
-        <w:numPr>
-          <w:ilvl w:val="0"/>
-          <w:numId w:val="1"/>
-        </w:numPr>
-        <w:rPr>
-          <w:highlight w:val="green"/>
-          <w:lang w:val="nl-NL"/>
-        </w:rPr>
-      </w:pPr>
-      <w:r>
-        <w:rPr>
-          <w:highlight w:val="green"/>
-          <w:lang w:val="nl-NL"/>
-        </w:rPr>
-        <w:t xml:space="preserve">Change </w:t>
-      </w:r>
-      <w:proofErr w:type="spellStart"/>
-      <w:r>
-        <w:rPr>
-          <w:highlight w:val="green"/>
-          <w:lang w:val="nl-NL"/>
-        </w:rPr>
-        <w:t>tiles</w:t>
-      </w:r>
-      <w:proofErr w:type="spellEnd"/>
-      <w:r>
-        <w:rPr>
-          <w:highlight w:val="green"/>
-          <w:lang w:val="nl-NL"/>
-        </w:rPr>
-        <w:t xml:space="preserve"> </w:t>
-      </w:r>
-      <w:proofErr w:type="spellStart"/>
-      <w:r>
-        <w:rPr>
-          <w:highlight w:val="green"/>
-          <w:lang w:val="nl-NL"/>
-        </w:rPr>
-        <w:t>when</w:t>
-      </w:r>
-      <w:proofErr w:type="spellEnd"/>
-      <w:r>
-        <w:rPr>
-          <w:highlight w:val="green"/>
-          <w:lang w:val="nl-NL"/>
-        </w:rPr>
-        <w:t xml:space="preserve"> </w:t>
-      </w:r>
-      <w:proofErr w:type="spellStart"/>
-      <w:r>
-        <w:rPr>
-          <w:highlight w:val="green"/>
-          <w:lang w:val="nl-NL"/>
-        </w:rPr>
-        <w:t>pressed</w:t>
-      </w:r>
-      <w:proofErr w:type="spellEnd"/>
-    </w:p>
-    <w:p>
-      <w:pPr>
-        <w:pStyle w:val="ListParagraph"/>
-        <w:numPr>
-          <w:ilvl w:val="0"/>
-          <w:numId w:val="1"/>
-        </w:numPr>
-        <w:rPr>
-          <w:highlight w:val="green"/>
-          <w:lang w:val="en-US"/>
-        </w:rPr>
-      </w:pPr>
-      <w:r>
-        <w:rPr>
-          <w:highlight w:val="green"/>
-          <w:lang w:val="en-US"/>
-        </w:rPr>
-        <w:t>Only change when correct tile</w:t>
-      </w:r>
-    </w:p>
-    <w:p>
-      <w:pPr>
-        <w:pStyle w:val="ListParagraph"/>
-        <w:numPr>
-          <w:ilvl w:val="0"/>
-          <w:numId w:val="1"/>
-        </w:numPr>
-        <w:rPr>
-          <w:highlight w:val="green"/>
-          <w:lang w:val="nl-NL"/>
-        </w:rPr>
-      </w:pPr>
-      <w:r>
-        <w:rPr>
-          <w:highlight w:val="green"/>
-          <w:lang w:val="nl-NL"/>
-        </w:rPr>
-        <w:t xml:space="preserve">Change </w:t>
-      </w:r>
-      <w:proofErr w:type="spellStart"/>
-      <w:r>
-        <w:rPr>
-          <w:highlight w:val="green"/>
-          <w:lang w:val="nl-NL"/>
-        </w:rPr>
-        <w:t>surrounding</w:t>
-      </w:r>
-      <w:proofErr w:type="spellEnd"/>
-      <w:r>
-        <w:rPr>
-          <w:highlight w:val="green"/>
-          <w:lang w:val="nl-NL"/>
-        </w:rPr>
-        <w:t xml:space="preserve"> </w:t>
-      </w:r>
-      <w:proofErr w:type="spellStart"/>
-      <w:r>
-        <w:rPr>
-          <w:highlight w:val="green"/>
-          <w:lang w:val="nl-NL"/>
-        </w:rPr>
-        <w:t>tiles</w:t>
-      </w:r>
-      <w:proofErr w:type="spellEnd"/>
-    </w:p>
-    <w:p>
-      <w:pPr>
-        <w:pStyle w:val="ListParagraph"/>
-        <w:numPr>
-          <w:ilvl w:val="0"/>
-          <w:numId w:val="1"/>
-        </w:numPr>
-        <w:rPr>
-          <w:highlight w:val="green"/>
-          <w:lang w:val="nl-NL"/>
-        </w:rPr>
-      </w:pPr>
-      <w:proofErr w:type="spellStart"/>
-      <w:r>
-        <w:rPr>
-          <w:highlight w:val="green"/>
-          <w:lang w:val="nl-NL"/>
-        </w:rPr>
-        <w:t>Decrease</w:t>
-      </w:r>
-      <w:proofErr w:type="spellEnd"/>
-      <w:r>
-        <w:rPr>
-          <w:highlight w:val="green"/>
-          <w:lang w:val="nl-NL"/>
-        </w:rPr>
-        <w:t xml:space="preserve"> </w:t>
-      </w:r>
-      <w:proofErr w:type="spellStart"/>
-      <w:r>
-        <w:rPr>
-          <w:highlight w:val="green"/>
-          <w:lang w:val="nl-NL"/>
-        </w:rPr>
-        <w:t>tile</w:t>
-      </w:r>
-      <w:proofErr w:type="spellEnd"/>
-      <w:r>
-        <w:rPr>
-          <w:highlight w:val="green"/>
-          <w:lang w:val="nl-NL"/>
-        </w:rPr>
-        <w:t xml:space="preserve"> timer</w:t>
-      </w:r>
-    </w:p>
-    <w:p>
-      <w:pPr>
-        <w:pStyle w:val="ListParagraph"/>
-        <w:numPr>
-          <w:ilvl w:val="0"/>
-          <w:numId w:val="1"/>
-        </w:numPr>
-        <w:rPr>
-          <w:highlight w:val="green"/>
-          <w:lang w:val="nl-NL"/>
-        </w:rPr>
-      </w:pPr>
-      <w:r>
-        <w:rPr>
-          <w:highlight w:val="green"/>
-          <w:lang w:val="nl-NL"/>
-        </w:rPr>
-        <w:t>Point system</w:t>
-      </w:r>
-    </w:p>
-    <w:p>
-      <w:pPr>
-        <w:pStyle w:val="ListParagraph"/>
-        <w:numPr>
-          <w:ilvl w:val="0"/>
-          <w:numId w:val="1"/>
-        </w:numPr>
-        <w:rPr>
-          <w:highlight w:val="green"/>
-          <w:lang w:val="nl-NL"/>
-        </w:rPr>
-      </w:pPr>
-      <w:r>
-        <w:rPr>
-          <w:highlight w:val="green"/>
-          <w:lang w:val="nl-NL"/>
-        </w:rPr>
-        <w:lastRenderedPageBreak/>
-        <w:t xml:space="preserve">Aanliggende </w:t>
-      </w:r>
-      <w:proofErr w:type="spellStart"/>
-      <w:r>
-        <w:rPr>
-          <w:highlight w:val="green"/>
-          <w:lang w:val="nl-NL"/>
-        </w:rPr>
-        <w:t>Tiles</w:t>
-      </w:r>
-      <w:proofErr w:type="spellEnd"/>
-      <w:r>
-        <w:rPr>
-          <w:highlight w:val="green"/>
-          <w:lang w:val="nl-NL"/>
-        </w:rPr>
-        <w:t xml:space="preserve"> fixen (wat is aanliggend?)</w:t>
-      </w:r>
-    </w:p>
-    <w:p>
-      <w:pPr>
-        <w:pStyle w:val="ListParagraph"/>
-        <w:numPr>
-          <w:ilvl w:val="0"/>
-          <w:numId w:val="1"/>
-        </w:numPr>
-        <w:rPr>
-          <w:highlight w:val="green"/>
-          <w:lang w:val="nl-NL"/>
-        </w:rPr>
-      </w:pPr>
-      <w:proofErr w:type="spellStart"/>
-      <w:r>
-        <w:rPr>
-          <w:highlight w:val="green"/>
-          <w:lang w:val="nl-NL"/>
-        </w:rPr>
-        <w:t>Wincondition</w:t>
-      </w:r>
-      <w:proofErr w:type="spellEnd"/>
-    </w:p>
-    <w:p>
-      <w:pPr>
-        <w:pStyle w:val="ListParagraph"/>
-        <w:numPr>
-          <w:ilvl w:val="0"/>
-          <w:numId w:val="1"/>
-        </w:numPr>
-        <w:rPr>
-          <w:highlight w:val="green"/>
-          <w:lang w:val="en-US"/>
-        </w:rPr>
-      </w:pPr>
-      <w:r>
-        <w:rPr>
-          <w:highlight w:val="green"/>
-          <w:lang w:val="en-US"/>
-        </w:rPr>
-        <w:t xml:space="preserve">Score in tiles </w:t>
-      </w:r>
-      <w:proofErr w:type="spellStart"/>
-      <w:r>
-        <w:rPr>
-          <w:highlight w:val="green"/>
-          <w:lang w:val="en-US"/>
-        </w:rPr>
-        <w:t>pollunate</w:t>
-      </w:r>
-      <w:proofErr w:type="spellEnd"/>
-      <w:r>
-        <w:rPr>
-          <w:highlight w:val="green"/>
-          <w:lang w:val="en-US"/>
-        </w:rPr>
-        <w:t xml:space="preserve"> </w:t>
-      </w:r>
-      <w:proofErr w:type="spellStart"/>
-      <w:r>
-        <w:rPr>
-          <w:highlight w:val="green"/>
-          <w:lang w:val="en-US"/>
-        </w:rPr>
-        <w:t>en</w:t>
-      </w:r>
-      <w:proofErr w:type="spellEnd"/>
-      <w:r>
-        <w:rPr>
-          <w:highlight w:val="green"/>
-          <w:lang w:val="en-US"/>
-        </w:rPr>
-        <w:t xml:space="preserve"> </w:t>
-      </w:r>
-      <w:proofErr w:type="spellStart"/>
-      <w:r>
-        <w:rPr>
-          <w:highlight w:val="green"/>
-          <w:lang w:val="en-US"/>
-        </w:rPr>
-        <w:t>tijd</w:t>
-      </w:r>
-      <w:proofErr w:type="spellEnd"/>
-      <w:r>
-        <w:rPr>
-          <w:highlight w:val="green"/>
-          <w:lang w:val="en-US"/>
-        </w:rPr>
-        <w:t xml:space="preserve"> </w:t>
-      </w:r>
-      <w:proofErr w:type="spellStart"/>
-      <w:r>
-        <w:rPr>
-          <w:highlight w:val="green"/>
-          <w:lang w:val="en-US"/>
-        </w:rPr>
-        <w:t>maken</w:t>
-      </w:r>
-      <w:proofErr w:type="spellEnd"/>
-    </w:p>
-    <w:p>
-      <w:pPr>
-        <w:pStyle w:val="ListParagraph"/>
-        <w:numPr>
-          <w:ilvl w:val="0"/>
-          <w:numId w:val="1"/>
-        </w:numPr>
-        <w:rPr>
-          <w:lang w:val="nl-NL"/>
-        </w:rPr>
-      </w:pPr>
-      <w:r>
-        <w:rPr>
-          <w:highlight w:val="green"/>
-          <w:lang w:val="nl-NL"/>
-        </w:rPr>
-        <w:t xml:space="preserve">Extra uitleg </w:t>
-      </w:r>
-      <w:proofErr w:type="spellStart"/>
-      <w:r>
-        <w:rPr>
-          <w:highlight w:val="green"/>
-          <w:lang w:val="nl-NL"/>
-        </w:rPr>
-        <w:t>text</w:t>
-      </w:r>
-      <w:proofErr w:type="spellEnd"/>
-      <w:r>
-        <w:rPr>
-          <w:highlight w:val="green"/>
-          <w:lang w:val="nl-NL"/>
-        </w:rPr>
-        <w:t xml:space="preserve"> bij </w:t>
-      </w:r>
-      <w:proofErr w:type="spellStart"/>
-      <w:r>
-        <w:rPr>
-          <w:highlight w:val="green"/>
-          <w:lang w:val="nl-NL"/>
-        </w:rPr>
-        <w:t>main</w:t>
-      </w:r>
-      <w:proofErr w:type="spellEnd"/>
-      <w:r>
-        <w:rPr>
-          <w:highlight w:val="green"/>
-          <w:lang w:val="nl-NL"/>
-        </w:rPr>
-        <w:t xml:space="preserve"> screen toevoegen</w:t>
-      </w:r>
-    </w:p>
-    <w:p>
-      <w:pPr>
-        <w:pStyle w:val="ListParagraph"/>
-        <w:numPr>
-          <w:ilvl w:val="0"/>
-          <w:numId w:val="1"/>
-        </w:numPr>
-        <w:rPr>
-          <w:highlight w:val="green"/>
-          <w:lang w:val="nl-NL"/>
-        </w:rPr>
-      </w:pPr>
-      <w:r>
-        <w:rPr>
-          <w:highlight w:val="green"/>
-          <w:lang w:val="nl-NL"/>
-        </w:rPr>
-        <w:t>Muziekje toevoegen</w:t>
-      </w:r>
-    </w:p>
-    <w:p>
-      <w:pPr>
-        <w:pStyle w:val="ListParagraph"/>
-        <w:numPr>
-          <w:ilvl w:val="0"/>
-          <w:numId w:val="1"/>
-        </w:numPr>
-        <w:rPr>
-          <w:highlight w:val="green"/>
-          <w:lang w:val="nl-NL"/>
-        </w:rPr>
-      </w:pPr>
-      <w:r>
-        <w:rPr>
-          <w:highlight w:val="green"/>
-          <w:lang w:val="nl-NL"/>
-        </w:rPr>
-        <w:t>KUNNEN VERLIEZEN</w:t>
+          <w:lang w:val="nl-NL"/>
+        </w:rPr>
+      </w:pPr>
+      <w:r>
+        <w:rPr>
+          <w:lang w:val="nl-NL"/>
+        </w:rPr>
+        <w:t>Handen open gespreid</w:t>
+      </w:r>
+    </w:p>
+    <w:p>
+      <w:pPr>
+        <w:pStyle w:val="ListParagraph"/>
+        <w:numPr>
+          <w:ilvl w:val="1"/>
+          <w:numId w:val="1"/>
+        </w:numPr>
+        <w:rPr>
+          <w:lang w:val="nl-NL"/>
+        </w:rPr>
+      </w:pPr>
+      <w:r>
+        <w:rPr>
+          <w:lang w:val="nl-NL"/>
+        </w:rPr>
+        <w:t>Ziet je helemaal niet? Handen zwaaien</w:t>
+      </w:r>
+    </w:p>
+    <w:p>
+      <w:pPr>
+        <w:pStyle w:val="ListParagraph"/>
+        <w:numPr>
+          <w:ilvl w:val="1"/>
+          <w:numId w:val="1"/>
+        </w:numPr>
+        <w:rPr>
+          <w:lang w:val="nl-NL"/>
+        </w:rPr>
+      </w:pPr>
+      <w:r>
+        <w:rPr>
+          <w:lang w:val="nl-NL"/>
+        </w:rPr>
+        <w:t>Ziet iemand anders? Iedereen het scherm uit en jij het scherm weer in</w:t>
       </w:r>
     </w:p>
     <w:p>
@@ -1284,16 +981,8 @@
         <w:rPr>
           <w:lang w:val="nl-NL"/>
         </w:rPr>
-        <w:t xml:space="preserve"> 17.30 Art af en </w:t>
-      </w:r>
-      <w:proofErr w:type="spellStart"/>
-      <w:r>
-        <w:rPr>
-          <w:lang w:val="nl-NL"/>
-        </w:rPr>
-        <w:t>implemented</w:t>
-      </w:r>
-      <w:proofErr w:type="spellEnd"/>
+        <w:t xml:space="preserve"> 17.30 Art af en implemented</w:t>
+      </w:r>
     </w:p>
     <w:p>
       <w:pPr>
@@ -1318,21 +1007,7 @@
         <w:rPr>
           <w:lang w:val="nl-NL"/>
         </w:rPr>
-        <w:t xml:space="preserve">14.30 Aanliggende </w:t>
-      </w:r>
-      <w:proofErr w:type="spellStart"/>
-      <w:r>
-        <w:rPr>
-          <w:lang w:val="nl-NL"/>
-        </w:rPr>
-        <w:t>tiles</w:t>
-      </w:r>
-      <w:proofErr w:type="spellEnd"/>
-      <w:r>
-        <w:rPr>
-          <w:lang w:val="nl-NL"/>
-        </w:rPr>
-        <w:t xml:space="preserve"> veranderen + map (met volledige map, werkt niet helemaal)</w:t>
+        <w:t>14.30 Aanliggende tiles veranderen + map (met volledige map, werkt niet helemaal)</w:t>
       </w:r>
     </w:p>
     <w:p>
@@ -1351,30 +1026,8 @@
         <w:rPr>
           <w:lang w:val="nl-NL"/>
         </w:rPr>
-        <w:t xml:space="preserve"> 15.15 Geprobeerd te fixen, </w:t>
-      </w:r>
-      <w:proofErr w:type="spellStart"/>
-      <w:r>
-        <w:rPr>
-          <w:lang w:val="nl-NL"/>
-        </w:rPr>
-        <w:t>coroutines</w:t>
-      </w:r>
-      <w:proofErr w:type="spellEnd"/>
-      <w:r>
-        <w:rPr>
-          <w:lang w:val="nl-NL"/>
-        </w:rPr>
-        <w:t xml:space="preserve"> </w:t>
-      </w:r>
-      <w:proofErr w:type="spellStart"/>
-      <w:r>
-        <w:rPr>
-          <w:lang w:val="nl-NL"/>
-        </w:rPr>
-        <w:t>toegevoed</w:t>
-      </w:r>
-      <w:proofErr w:type="spellEnd"/>
+        <w:t xml:space="preserve"> 15.15 Geprobeerd te fixen, coroutines toegevoed</w:t>
+      </w:r>
     </w:p>
     <w:p>
       <w:pPr>
@@ -1418,55 +1071,13 @@
         <w:rPr>
           <w:lang w:val="nl-NL"/>
         </w:rPr>
-        <w:t xml:space="preserve"> 15.00 </w:t>
-      </w:r>
-      <w:proofErr w:type="spellStart"/>
-      <w:r>
-        <w:rPr>
-          <w:lang w:val="nl-NL"/>
-        </w:rPr>
-        <w:t>Removed</w:t>
-      </w:r>
-      <w:proofErr w:type="spellEnd"/>
-      <w:r>
-        <w:rPr>
-          <w:lang w:val="nl-NL"/>
-        </w:rPr>
-        <w:t xml:space="preserve"> </w:t>
-      </w:r>
-      <w:proofErr w:type="spellStart"/>
-      <w:r>
-        <w:rPr>
-          <w:lang w:val="nl-NL"/>
-        </w:rPr>
-        <w:t>coroutines</w:t>
-      </w:r>
-      <w:proofErr w:type="spellEnd"/>
-      <w:r>
-        <w:rPr>
-          <w:lang w:val="nl-NL"/>
-        </w:rPr>
-        <w:t>, werkt nu iets beter</w:t>
-      </w:r>
-      <w:r>
-        <w:rPr>
-          <w:lang w:val="nl-NL"/>
-        </w:rPr>
-        <w:t xml:space="preserve">. </w:t>
-      </w:r>
-      <w:proofErr w:type="spellStart"/>
-      <w:r>
-        <w:rPr>
-          <w:lang w:val="nl-NL"/>
-        </w:rPr>
-        <w:t>Nogsteeds</w:t>
-      </w:r>
-      <w:proofErr w:type="spellEnd"/>
-      <w:r>
-        <w:rPr>
-          <w:lang w:val="nl-NL"/>
-        </w:rPr>
-        <w:t xml:space="preserve"> de triggers werken niet</w:t>
+        <w:t xml:space="preserve"> 15.00 Removed coroutines, werkt nu iets beter</w:t>
+      </w:r>
+      <w:r>
+        <w:rPr>
+          <w:lang w:val="nl-NL"/>
+        </w:rPr>
+        <w:t>. Nogsteeds de triggers werken niet</w:t>
       </w:r>
     </w:p>
     <w:p>
@@ -1492,21 +1103,7 @@
         <w:rPr>
           <w:lang w:val="nl-NL"/>
         </w:rPr>
-        <w:t xml:space="preserve"> 19.30 TRIGGERS WERKEN. </w:t>
-      </w:r>
-      <w:proofErr w:type="spellStart"/>
-      <w:r>
-        <w:rPr>
-          <w:lang w:val="nl-NL"/>
-        </w:rPr>
-        <w:t>States</w:t>
-      </w:r>
-      <w:proofErr w:type="spellEnd"/>
-      <w:r>
-        <w:rPr>
-          <w:lang w:val="nl-NL"/>
-        </w:rPr>
-        <w:t xml:space="preserve"> flippen nu af en toe nog</w:t>
+        <w:t xml:space="preserve"> 19.30 TRIGGERS WERKEN. States flippen nu af en toe nog</w:t>
       </w:r>
     </w:p>
     <w:p>
@@ -1525,16 +1122,8 @@
         <w:rPr>
           <w:lang w:val="en-US"/>
         </w:rPr>
-        <w:t xml:space="preserve"> 18.30 </w:t>
-      </w:r>
-      <w:proofErr w:type="spellStart"/>
-      <w:r>
-        <w:rPr>
-          <w:lang w:val="en-US"/>
-        </w:rPr>
-        <w:t>verder</w:t>
-      </w:r>
-      <w:proofErr w:type="spellEnd"/>
+        <w:t xml:space="preserve"> 18.30 verder</w:t>
+      </w:r>
     </w:p>
     <w:p>
       <w:pPr>
@@ -1552,21 +1141,7 @@
         <w:rPr>
           <w:lang w:val="en-US"/>
         </w:rPr>
-        <w:t xml:space="preserve"> 14.00 Winning condition </w:t>
-      </w:r>
-      <w:proofErr w:type="spellStart"/>
-      <w:r>
-        <w:rPr>
-          <w:lang w:val="en-US"/>
-        </w:rPr>
-        <w:t>en</w:t>
-      </w:r>
-      <w:proofErr w:type="spellEnd"/>
-      <w:r>
-        <w:rPr>
-          <w:lang w:val="en-US"/>
-        </w:rPr>
-        <w:t xml:space="preserve"> scene change</w:t>
+        <w:t xml:space="preserve"> 14.00 Winning condition en scene change</w:t>
       </w:r>
     </w:p>
     <w:p>
@@ -1670,41 +1245,20 @@
         <w:rPr>
           <w:lang w:val="nl-NL"/>
         </w:rPr>
-        <w:t xml:space="preserve">18.30 testen en erachter komen dat twee spelers tegelijk met de </w:t>
-      </w:r>
-      <w:proofErr w:type="spellStart"/>
-      <w:r>
-        <w:rPr>
-          <w:lang w:val="nl-NL"/>
-        </w:rPr>
-        <w:t>overlay</w:t>
-      </w:r>
-      <w:proofErr w:type="spellEnd"/>
-      <w:r>
-        <w:rPr>
-          <w:lang w:val="nl-NL"/>
-        </w:rPr>
-        <w:t xml:space="preserve"> niet werken. </w:t>
-      </w:r>
-    </w:p>
-    <w:p>
-      <w:pPr>
-        <w:rPr>
-          <w:lang w:val="nl-NL"/>
-        </w:rPr>
-      </w:pPr>
-      <w:r>
-        <w:rPr>
-          <w:lang w:val="nl-NL"/>
-        </w:rPr>
-        <w:t xml:space="preserve">Eerst speler 1, dan speler 2 het level door gaan, dan </w:t>
-      </w:r>
-      <w:proofErr w:type="spellStart"/>
-      <w:r>
-        <w:rPr>
-          <w:lang w:val="nl-NL"/>
-        </w:rPr>
-        <w:t>score</w:t>
+        <w:t xml:space="preserve">18.30 testen en erachter komen dat twee spelers tegelijk met de overlay niet werken. </w:t>
+      </w:r>
+    </w:p>
+    <w:p>
+      <w:pPr>
+        <w:rPr>
+          <w:lang w:val="nl-NL"/>
+        </w:rPr>
+      </w:pPr>
+      <w:r>
+        <w:rPr>
+          <w:lang w:val="nl-NL"/>
+        </w:rPr>
+        <w:t>Eerst speler 1, dan speler 2 het level door gaan, dan score</w:t>
       </w:r>
       <w:r>
         <w:rPr>
@@ -1716,14 +1270,7 @@
         <w:rPr>
           <w:lang w:val="nl-NL"/>
         </w:rPr>
-        <w:t>s</w:t>
-      </w:r>
-      <w:proofErr w:type="spellEnd"/>
-      <w:r>
-        <w:rPr>
-          <w:lang w:val="nl-NL"/>
-        </w:rPr>
-        <w:t xml:space="preserve"> vergelijken</w:t>
+        <w:t>s vergelijken</w:t>
       </w:r>
     </w:p>
     <w:p>
@@ -1781,6 +1328,39 @@
           <w:lang w:val="nl-NL"/>
         </w:rPr>
         <w:t xml:space="preserve"> 13.45 muziekje en uitleg</w:t>
+      </w:r>
+    </w:p>
+    <w:p>
+      <w:pPr>
+        <w:rPr>
+          <w:lang w:val="nl-NL"/>
+        </w:rPr>
+      </w:pPr>
+      <w:r>
+        <w:rPr>
+          <w:lang w:val="nl-NL"/>
+        </w:rPr>
+        <w:t>21.00 start 22.00</w:t>
+      </w:r>
+      <w:r>
+        <w:rPr>
+          <w:lang w:val="nl-NL"/>
+        </w:rPr>
+        <w:t xml:space="preserve"> testen</w:t>
+      </w:r>
+    </w:p>
+    <w:p>
+      <w:pPr>
+        <w:rPr>
+          <w:lang w:val="nl-NL"/>
+        </w:rPr>
+      </w:pPr>
+      <w:r>
+        <w:rPr>
+          <w:lang w:val="nl-NL"/>
+        </w:rPr>
+        <w:lastRenderedPageBreak/>
+        <w:t>11.30 start</w:t>
       </w:r>
     </w:p>
     <w:sectPr>

</xml_diff>